<commit_message>
added documentation for portability
</commit_message>
<xml_diff>
--- a/Power chord vinyls dokumentáció.docx
+++ b/Power chord vinyls dokumentáció.docx
@@ -1,13 +1,14 @@
 
 <file path=word/document.xml><?xml version="1.0" encoding="utf-8"?>
-<w:document xmlns:wpc="http://schemas.microsoft.com/office/word/2010/wordprocessingCanvas" xmlns:cx="http://schemas.microsoft.com/office/drawing/2014/chartex" xmlns:cx1="http://schemas.microsoft.com/office/drawing/2015/9/8/chartex" xmlns:cx2="http://schemas.microsoft.com/office/drawing/2015/10/21/chartex" xmlns:cx3="http://schemas.microsoft.com/office/drawing/2016/5/9/chartex" xmlns:cx4="http://schemas.microsoft.com/office/drawing/2016/5/10/chartex" xmlns:cx5="http://schemas.microsoft.com/office/drawing/2016/5/11/chartex" xmlns:cx6="http://schemas.microsoft.com/office/drawing/2016/5/12/chartex" xmlns:cx7="http://schemas.microsoft.com/office/drawing/2016/5/13/chartex" xmlns:cx8="http://schemas.microsoft.com/office/drawing/2016/5/14/chartex" xmlns:mc="http://schemas.openxmlformats.org/markup-compatibility/2006" xmlns:aink="http://schemas.microsoft.com/office/drawing/2016/ink" xmlns:am3d="http://schemas.microsoft.com/office/drawing/2017/model3d" xmlns:o="urn:schemas-microsoft-com:office:office" xmlns:r="http://schemas.openxmlformats.org/officeDocument/2006/relationships" xmlns:m="http://schemas.openxmlformats.org/officeDocument/2006/math" xmlns:v="urn:schemas-microsoft-com:vml" xmlns:wp14="http://schemas.microsoft.com/office/word/2010/wordprocessingDrawing" xmlns:wp="http://schemas.openxmlformats.org/drawingml/2006/wordprocessingDrawing" xmlns:w10="urn:schemas-microsoft-com:office:word" xmlns:w="http://schemas.openxmlformats.org/wordprocessingml/2006/main" xmlns:w14="http://schemas.microsoft.com/office/word/2010/wordml" xmlns:w15="http://schemas.microsoft.com/office/word/2012/wordml" xmlns:w16cid="http://schemas.microsoft.com/office/word/2016/wordml/cid" xmlns:w16se="http://schemas.microsoft.com/office/word/2015/wordml/symex" xmlns:wpg="http://schemas.microsoft.com/office/word/2010/wordprocessingGroup" xmlns:wpi="http://schemas.microsoft.com/office/word/2010/wordprocessingInk" xmlns:wne="http://schemas.microsoft.com/office/word/2006/wordml" xmlns:wps="http://schemas.microsoft.com/office/word/2010/wordprocessingShape" mc:Ignorable="w14 w15 w16se w16cid wp14">
+<w:document xmlns:wpc="http://schemas.microsoft.com/office/word/2010/wordprocessingCanvas" xmlns:cx="http://schemas.microsoft.com/office/drawing/2014/chartex" xmlns:cx1="http://schemas.microsoft.com/office/drawing/2015/9/8/chartex" xmlns:cx2="http://schemas.microsoft.com/office/drawing/2015/10/21/chartex" xmlns:cx3="http://schemas.microsoft.com/office/drawing/2016/5/9/chartex" xmlns:cx4="http://schemas.microsoft.com/office/drawing/2016/5/10/chartex" xmlns:cx5="http://schemas.microsoft.com/office/drawing/2016/5/11/chartex" xmlns:cx6="http://schemas.microsoft.com/office/drawing/2016/5/12/chartex" xmlns:cx7="http://schemas.microsoft.com/office/drawing/2016/5/13/chartex" xmlns:cx8="http://schemas.microsoft.com/office/drawing/2016/5/14/chartex" xmlns:mc="http://schemas.openxmlformats.org/markup-compatibility/2006" xmlns:aink="http://schemas.microsoft.com/office/drawing/2016/ink" xmlns:am3d="http://schemas.microsoft.com/office/drawing/2017/model3d" xmlns:o="urn:schemas-microsoft-com:office:office" xmlns:oel="http://schemas.microsoft.com/office/2019/extlst" xmlns:r="http://schemas.openxmlformats.org/officeDocument/2006/relationships" xmlns:m="http://schemas.openxmlformats.org/officeDocument/2006/math" xmlns:v="urn:schemas-microsoft-com:vml" xmlns:wp14="http://schemas.microsoft.com/office/word/2010/wordprocessingDrawing" xmlns:wp="http://schemas.openxmlformats.org/drawingml/2006/wordprocessingDrawing" xmlns:w10="urn:schemas-microsoft-com:office:word" xmlns:w="http://schemas.openxmlformats.org/wordprocessingml/2006/main" xmlns:w14="http://schemas.microsoft.com/office/word/2010/wordml" xmlns:w15="http://schemas.microsoft.com/office/word/2012/wordml" xmlns:w16cex="http://schemas.microsoft.com/office/word/2018/wordml/cex" xmlns:w16cid="http://schemas.microsoft.com/office/word/2016/wordml/cid" xmlns:w16="http://schemas.microsoft.com/office/word/2018/wordml" xmlns:w16du="http://schemas.microsoft.com/office/word/2023/wordml/word16du" xmlns:w16sdtdh="http://schemas.microsoft.com/office/word/2020/wordml/sdtdatahash" xmlns:w16se="http://schemas.microsoft.com/office/word/2015/wordml/symex" xmlns:wpg="http://schemas.microsoft.com/office/word/2010/wordprocessingGroup" xmlns:wpi="http://schemas.microsoft.com/office/word/2010/wordprocessingInk" xmlns:wne="http://schemas.microsoft.com/office/word/2006/wordml" xmlns:wps="http://schemas.microsoft.com/office/word/2010/wordprocessingShape" mc:Ignorable="w14 w15 w16se w16cid w16 w16cex w16sdtdh w16du wp14">
   <w:body>
     <w:p>
       <w:pPr>
-        <w:pStyle w:val="Cm"/>
-      </w:pPr>
-      <w:r>
-        <w:t>Helyfoglaló cím</w:t>
+        <w:pStyle w:val="Title"/>
+        <w:jc w:val="center"/>
+      </w:pPr>
+      <w:r>
+        <w:t>Power Chord Vinyls dokumentáció</w:t>
       </w:r>
     </w:p>
     <w:p/>
@@ -18,7 +19,7 @@
     </w:p>
     <w:p>
       <w:pPr>
-        <w:pStyle w:val="Cm"/>
+        <w:pStyle w:val="Title"/>
       </w:pPr>
       <w:r>
         <w:lastRenderedPageBreak/>
@@ -26,6 +27,1208 @@
       </w:r>
     </w:p>
     <w:p/>
+    <w:sdt>
+      <w:sdtPr>
+        <w:id w:val="-180359915"/>
+        <w:docPartObj>
+          <w:docPartGallery w:val="Table of Contents"/>
+          <w:docPartUnique/>
+        </w:docPartObj>
+      </w:sdtPr>
+      <w:sdtEndPr>
+        <w:rPr>
+          <w:rFonts w:asciiTheme="minorHAnsi" w:eastAsiaTheme="minorHAnsi" w:hAnsiTheme="minorHAnsi" w:cstheme="minorBidi"/>
+          <w:b/>
+          <w:bCs/>
+          <w:color w:val="auto"/>
+          <w:sz w:val="22"/>
+          <w:szCs w:val="22"/>
+          <w:lang w:eastAsia="en-US"/>
+        </w:rPr>
+      </w:sdtEndPr>
+      <w:sdtContent>
+        <w:p>
+          <w:pPr>
+            <w:pStyle w:val="TOCHeading"/>
+          </w:pPr>
+          <w:r>
+            <w:t>Tartalom</w:t>
+          </w:r>
+        </w:p>
+        <w:p>
+          <w:pPr>
+            <w:pStyle w:val="TOC1"/>
+            <w:tabs>
+              <w:tab w:val="right" w:leader="dot" w:pos="9062"/>
+            </w:tabs>
+            <w:rPr>
+              <w:rFonts w:eastAsiaTheme="minorEastAsia"/>
+              <w:noProof/>
+              <w:kern w:val="2"/>
+              <w:lang w:eastAsia="hu-HU"/>
+              <w14:ligatures w14:val="standardContextual"/>
+            </w:rPr>
+          </w:pPr>
+          <w:r>
+            <w:fldChar w:fldCharType="begin"/>
+          </w:r>
+          <w:r>
+            <w:instrText xml:space="preserve"> TOC \o "1-3" \h \z \u </w:instrText>
+          </w:r>
+          <w:r>
+            <w:fldChar w:fldCharType="separate"/>
+          </w:r>
+          <w:hyperlink w:anchor="_Toc168312714" w:history="1">
+            <w:r>
+              <w:rPr>
+                <w:rStyle w:val="Hyperlink"/>
+                <w:noProof/>
+              </w:rPr>
+              <w:t>Témamegjelölés</w:t>
+            </w:r>
+            <w:r>
+              <w:rPr>
+                <w:noProof/>
+                <w:webHidden/>
+              </w:rPr>
+              <w:tab/>
+            </w:r>
+            <w:r>
+              <w:rPr>
+                <w:noProof/>
+                <w:webHidden/>
+              </w:rPr>
+              <w:fldChar w:fldCharType="begin"/>
+            </w:r>
+            <w:r>
+              <w:rPr>
+                <w:noProof/>
+                <w:webHidden/>
+              </w:rPr>
+              <w:instrText xml:space="preserve"> PAGEREF _Toc168312714 \h </w:instrText>
+            </w:r>
+            <w:r>
+              <w:rPr>
+                <w:noProof/>
+                <w:webHidden/>
+              </w:rPr>
+            </w:r>
+            <w:r>
+              <w:rPr>
+                <w:noProof/>
+                <w:webHidden/>
+              </w:rPr>
+              <w:fldChar w:fldCharType="separate"/>
+            </w:r>
+            <w:r>
+              <w:rPr>
+                <w:noProof/>
+                <w:webHidden/>
+              </w:rPr>
+              <w:t>3</w:t>
+            </w:r>
+            <w:r>
+              <w:rPr>
+                <w:noProof/>
+                <w:webHidden/>
+              </w:rPr>
+              <w:fldChar w:fldCharType="end"/>
+            </w:r>
+          </w:hyperlink>
+        </w:p>
+        <w:p>
+          <w:pPr>
+            <w:pStyle w:val="TOC2"/>
+            <w:tabs>
+              <w:tab w:val="right" w:leader="dot" w:pos="9062"/>
+            </w:tabs>
+            <w:rPr>
+              <w:rFonts w:eastAsiaTheme="minorEastAsia"/>
+              <w:noProof/>
+              <w:kern w:val="2"/>
+              <w:lang w:eastAsia="hu-HU"/>
+              <w14:ligatures w14:val="standardContextual"/>
+            </w:rPr>
+          </w:pPr>
+          <w:hyperlink w:anchor="_Toc168312715" w:history="1">
+            <w:r>
+              <w:rPr>
+                <w:rStyle w:val="Hyperlink"/>
+                <w:noProof/>
+              </w:rPr>
+              <w:t>Alkalmazás célja:</w:t>
+            </w:r>
+            <w:r>
+              <w:rPr>
+                <w:noProof/>
+                <w:webHidden/>
+              </w:rPr>
+              <w:tab/>
+            </w:r>
+            <w:r>
+              <w:rPr>
+                <w:noProof/>
+                <w:webHidden/>
+              </w:rPr>
+              <w:fldChar w:fldCharType="begin"/>
+            </w:r>
+            <w:r>
+              <w:rPr>
+                <w:noProof/>
+                <w:webHidden/>
+              </w:rPr>
+              <w:instrText xml:space="preserve"> PAGEREF _Toc168312715 \h </w:instrText>
+            </w:r>
+            <w:r>
+              <w:rPr>
+                <w:noProof/>
+                <w:webHidden/>
+              </w:rPr>
+            </w:r>
+            <w:r>
+              <w:rPr>
+                <w:noProof/>
+                <w:webHidden/>
+              </w:rPr>
+              <w:fldChar w:fldCharType="separate"/>
+            </w:r>
+            <w:r>
+              <w:rPr>
+                <w:noProof/>
+                <w:webHidden/>
+              </w:rPr>
+              <w:t>3</w:t>
+            </w:r>
+            <w:r>
+              <w:rPr>
+                <w:noProof/>
+                <w:webHidden/>
+              </w:rPr>
+              <w:fldChar w:fldCharType="end"/>
+            </w:r>
+          </w:hyperlink>
+        </w:p>
+        <w:p>
+          <w:pPr>
+            <w:pStyle w:val="TOC2"/>
+            <w:tabs>
+              <w:tab w:val="right" w:leader="dot" w:pos="9062"/>
+            </w:tabs>
+            <w:rPr>
+              <w:rFonts w:eastAsiaTheme="minorEastAsia"/>
+              <w:noProof/>
+              <w:kern w:val="2"/>
+              <w:lang w:eastAsia="hu-HU"/>
+              <w14:ligatures w14:val="standardContextual"/>
+            </w:rPr>
+          </w:pPr>
+          <w:hyperlink w:anchor="_Toc168312716" w:history="1">
+            <w:r>
+              <w:rPr>
+                <w:rStyle w:val="Hyperlink"/>
+                <w:noProof/>
+              </w:rPr>
+              <w:t>Az alkalmazás főbb funkciói:</w:t>
+            </w:r>
+            <w:r>
+              <w:rPr>
+                <w:noProof/>
+                <w:webHidden/>
+              </w:rPr>
+              <w:tab/>
+            </w:r>
+            <w:r>
+              <w:rPr>
+                <w:noProof/>
+                <w:webHidden/>
+              </w:rPr>
+              <w:fldChar w:fldCharType="begin"/>
+            </w:r>
+            <w:r>
+              <w:rPr>
+                <w:noProof/>
+                <w:webHidden/>
+              </w:rPr>
+              <w:instrText xml:space="preserve"> PAGEREF _Toc168312716 \h </w:instrText>
+            </w:r>
+            <w:r>
+              <w:rPr>
+                <w:noProof/>
+                <w:webHidden/>
+              </w:rPr>
+            </w:r>
+            <w:r>
+              <w:rPr>
+                <w:noProof/>
+                <w:webHidden/>
+              </w:rPr>
+              <w:fldChar w:fldCharType="separate"/>
+            </w:r>
+            <w:r>
+              <w:rPr>
+                <w:noProof/>
+                <w:webHidden/>
+              </w:rPr>
+              <w:t>4</w:t>
+            </w:r>
+            <w:r>
+              <w:rPr>
+                <w:noProof/>
+                <w:webHidden/>
+              </w:rPr>
+              <w:fldChar w:fldCharType="end"/>
+            </w:r>
+          </w:hyperlink>
+        </w:p>
+        <w:p>
+          <w:pPr>
+            <w:pStyle w:val="TOC2"/>
+            <w:tabs>
+              <w:tab w:val="right" w:leader="dot" w:pos="9062"/>
+            </w:tabs>
+            <w:rPr>
+              <w:rFonts w:eastAsiaTheme="minorEastAsia"/>
+              <w:noProof/>
+              <w:kern w:val="2"/>
+              <w:lang w:eastAsia="hu-HU"/>
+              <w14:ligatures w14:val="standardContextual"/>
+            </w:rPr>
+          </w:pPr>
+          <w:hyperlink w:anchor="_Toc168312717" w:history="1">
+            <w:r>
+              <w:rPr>
+                <w:rStyle w:val="Hyperlink"/>
+                <w:noProof/>
+              </w:rPr>
+              <w:t>Műfajok és hozzátartozó számok keresése</w:t>
+            </w:r>
+            <w:r>
+              <w:rPr>
+                <w:noProof/>
+                <w:webHidden/>
+              </w:rPr>
+              <w:tab/>
+            </w:r>
+            <w:r>
+              <w:rPr>
+                <w:noProof/>
+                <w:webHidden/>
+              </w:rPr>
+              <w:fldChar w:fldCharType="begin"/>
+            </w:r>
+            <w:r>
+              <w:rPr>
+                <w:noProof/>
+                <w:webHidden/>
+              </w:rPr>
+              <w:instrText xml:space="preserve"> PAGEREF _Toc168312717 \h </w:instrText>
+            </w:r>
+            <w:r>
+              <w:rPr>
+                <w:noProof/>
+                <w:webHidden/>
+              </w:rPr>
+            </w:r>
+            <w:r>
+              <w:rPr>
+                <w:noProof/>
+                <w:webHidden/>
+              </w:rPr>
+              <w:fldChar w:fldCharType="separate"/>
+            </w:r>
+            <w:r>
+              <w:rPr>
+                <w:noProof/>
+                <w:webHidden/>
+              </w:rPr>
+              <w:t>4</w:t>
+            </w:r>
+            <w:r>
+              <w:rPr>
+                <w:noProof/>
+                <w:webHidden/>
+              </w:rPr>
+              <w:fldChar w:fldCharType="end"/>
+            </w:r>
+          </w:hyperlink>
+        </w:p>
+        <w:p>
+          <w:pPr>
+            <w:pStyle w:val="TOC2"/>
+            <w:tabs>
+              <w:tab w:val="right" w:leader="dot" w:pos="9062"/>
+            </w:tabs>
+            <w:rPr>
+              <w:rFonts w:eastAsiaTheme="minorEastAsia"/>
+              <w:noProof/>
+              <w:kern w:val="2"/>
+              <w:lang w:eastAsia="hu-HU"/>
+              <w14:ligatures w14:val="standardContextual"/>
+            </w:rPr>
+          </w:pPr>
+          <w:hyperlink w:anchor="_Toc168312718" w:history="1">
+            <w:r>
+              <w:rPr>
+                <w:rStyle w:val="Hyperlink"/>
+                <w:noProof/>
+              </w:rPr>
+              <w:t>Felhasznált technológiák</w:t>
+            </w:r>
+            <w:r>
+              <w:rPr>
+                <w:noProof/>
+                <w:webHidden/>
+              </w:rPr>
+              <w:tab/>
+            </w:r>
+            <w:r>
+              <w:rPr>
+                <w:noProof/>
+                <w:webHidden/>
+              </w:rPr>
+              <w:fldChar w:fldCharType="begin"/>
+            </w:r>
+            <w:r>
+              <w:rPr>
+                <w:noProof/>
+                <w:webHidden/>
+              </w:rPr>
+              <w:instrText xml:space="preserve"> PAGEREF _Toc168312718 \h </w:instrText>
+            </w:r>
+            <w:r>
+              <w:rPr>
+                <w:noProof/>
+                <w:webHidden/>
+              </w:rPr>
+            </w:r>
+            <w:r>
+              <w:rPr>
+                <w:noProof/>
+                <w:webHidden/>
+              </w:rPr>
+              <w:fldChar w:fldCharType="separate"/>
+            </w:r>
+            <w:r>
+              <w:rPr>
+                <w:noProof/>
+                <w:webHidden/>
+              </w:rPr>
+              <w:t>5</w:t>
+            </w:r>
+            <w:r>
+              <w:rPr>
+                <w:noProof/>
+                <w:webHidden/>
+              </w:rPr>
+              <w:fldChar w:fldCharType="end"/>
+            </w:r>
+          </w:hyperlink>
+        </w:p>
+        <w:p>
+          <w:pPr>
+            <w:pStyle w:val="TOC3"/>
+            <w:tabs>
+              <w:tab w:val="right" w:leader="dot" w:pos="9062"/>
+            </w:tabs>
+            <w:rPr>
+              <w:rFonts w:eastAsiaTheme="minorEastAsia"/>
+              <w:noProof/>
+              <w:kern w:val="2"/>
+              <w:lang w:eastAsia="hu-HU"/>
+              <w14:ligatures w14:val="standardContextual"/>
+            </w:rPr>
+          </w:pPr>
+          <w:hyperlink w:anchor="_Toc168312719" w:history="1">
+            <w:r>
+              <w:rPr>
+                <w:rStyle w:val="Hyperlink"/>
+                <w:noProof/>
+              </w:rPr>
+              <w:t>Backend</w:t>
+            </w:r>
+            <w:r>
+              <w:rPr>
+                <w:noProof/>
+                <w:webHidden/>
+              </w:rPr>
+              <w:tab/>
+            </w:r>
+            <w:r>
+              <w:rPr>
+                <w:noProof/>
+                <w:webHidden/>
+              </w:rPr>
+              <w:fldChar w:fldCharType="begin"/>
+            </w:r>
+            <w:r>
+              <w:rPr>
+                <w:noProof/>
+                <w:webHidden/>
+              </w:rPr>
+              <w:instrText xml:space="preserve"> PAGEREF _Toc168312719 \h </w:instrText>
+            </w:r>
+            <w:r>
+              <w:rPr>
+                <w:noProof/>
+                <w:webHidden/>
+              </w:rPr>
+            </w:r>
+            <w:r>
+              <w:rPr>
+                <w:noProof/>
+                <w:webHidden/>
+              </w:rPr>
+              <w:fldChar w:fldCharType="separate"/>
+            </w:r>
+            <w:r>
+              <w:rPr>
+                <w:noProof/>
+                <w:webHidden/>
+              </w:rPr>
+              <w:t>5</w:t>
+            </w:r>
+            <w:r>
+              <w:rPr>
+                <w:noProof/>
+                <w:webHidden/>
+              </w:rPr>
+              <w:fldChar w:fldCharType="end"/>
+            </w:r>
+          </w:hyperlink>
+        </w:p>
+        <w:p>
+          <w:pPr>
+            <w:pStyle w:val="TOC3"/>
+            <w:tabs>
+              <w:tab w:val="right" w:leader="dot" w:pos="9062"/>
+            </w:tabs>
+            <w:rPr>
+              <w:rFonts w:eastAsiaTheme="minorEastAsia"/>
+              <w:noProof/>
+              <w:kern w:val="2"/>
+              <w:lang w:eastAsia="hu-HU"/>
+              <w14:ligatures w14:val="standardContextual"/>
+            </w:rPr>
+          </w:pPr>
+          <w:hyperlink w:anchor="_Toc168312720" w:history="1">
+            <w:r>
+              <w:rPr>
+                <w:rStyle w:val="Hyperlink"/>
+                <w:noProof/>
+              </w:rPr>
+              <w:t>Adatbázis-kezelő rendszer</w:t>
+            </w:r>
+            <w:r>
+              <w:rPr>
+                <w:noProof/>
+                <w:webHidden/>
+              </w:rPr>
+              <w:tab/>
+            </w:r>
+            <w:r>
+              <w:rPr>
+                <w:noProof/>
+                <w:webHidden/>
+              </w:rPr>
+              <w:fldChar w:fldCharType="begin"/>
+            </w:r>
+            <w:r>
+              <w:rPr>
+                <w:noProof/>
+                <w:webHidden/>
+              </w:rPr>
+              <w:instrText xml:space="preserve"> PAGEREF _Toc168312720 \h </w:instrText>
+            </w:r>
+            <w:r>
+              <w:rPr>
+                <w:noProof/>
+                <w:webHidden/>
+              </w:rPr>
+            </w:r>
+            <w:r>
+              <w:rPr>
+                <w:noProof/>
+                <w:webHidden/>
+              </w:rPr>
+              <w:fldChar w:fldCharType="separate"/>
+            </w:r>
+            <w:r>
+              <w:rPr>
+                <w:noProof/>
+                <w:webHidden/>
+              </w:rPr>
+              <w:t>5</w:t>
+            </w:r>
+            <w:r>
+              <w:rPr>
+                <w:noProof/>
+                <w:webHidden/>
+              </w:rPr>
+              <w:fldChar w:fldCharType="end"/>
+            </w:r>
+          </w:hyperlink>
+        </w:p>
+        <w:p>
+          <w:pPr>
+            <w:pStyle w:val="TOC2"/>
+            <w:tabs>
+              <w:tab w:val="right" w:leader="dot" w:pos="9062"/>
+            </w:tabs>
+            <w:rPr>
+              <w:rFonts w:eastAsiaTheme="minorEastAsia"/>
+              <w:noProof/>
+              <w:kern w:val="2"/>
+              <w:lang w:eastAsia="hu-HU"/>
+              <w14:ligatures w14:val="standardContextual"/>
+            </w:rPr>
+          </w:pPr>
+          <w:hyperlink w:anchor="_Toc168312721" w:history="1">
+            <w:r>
+              <w:rPr>
+                <w:rStyle w:val="Hyperlink"/>
+                <w:noProof/>
+              </w:rPr>
+              <w:t>Frontend</w:t>
+            </w:r>
+            <w:r>
+              <w:rPr>
+                <w:noProof/>
+                <w:webHidden/>
+              </w:rPr>
+              <w:tab/>
+            </w:r>
+            <w:r>
+              <w:rPr>
+                <w:noProof/>
+                <w:webHidden/>
+              </w:rPr>
+              <w:fldChar w:fldCharType="begin"/>
+            </w:r>
+            <w:r>
+              <w:rPr>
+                <w:noProof/>
+                <w:webHidden/>
+              </w:rPr>
+              <w:instrText xml:space="preserve"> PAGEREF _Toc168312721 \h </w:instrText>
+            </w:r>
+            <w:r>
+              <w:rPr>
+                <w:noProof/>
+                <w:webHidden/>
+              </w:rPr>
+            </w:r>
+            <w:r>
+              <w:rPr>
+                <w:noProof/>
+                <w:webHidden/>
+              </w:rPr>
+              <w:fldChar w:fldCharType="separate"/>
+            </w:r>
+            <w:r>
+              <w:rPr>
+                <w:noProof/>
+                <w:webHidden/>
+              </w:rPr>
+              <w:t>5</w:t>
+            </w:r>
+            <w:r>
+              <w:rPr>
+                <w:noProof/>
+                <w:webHidden/>
+              </w:rPr>
+              <w:fldChar w:fldCharType="end"/>
+            </w:r>
+          </w:hyperlink>
+        </w:p>
+        <w:p>
+          <w:pPr>
+            <w:pStyle w:val="TOC1"/>
+            <w:tabs>
+              <w:tab w:val="right" w:leader="dot" w:pos="9062"/>
+            </w:tabs>
+            <w:rPr>
+              <w:rFonts w:eastAsiaTheme="minorEastAsia"/>
+              <w:noProof/>
+              <w:kern w:val="2"/>
+              <w:lang w:eastAsia="hu-HU"/>
+              <w14:ligatures w14:val="standardContextual"/>
+            </w:rPr>
+          </w:pPr>
+          <w:hyperlink w:anchor="_Toc168312722" w:history="1">
+            <w:r>
+              <w:rPr>
+                <w:rStyle w:val="Hyperlink"/>
+                <w:noProof/>
+              </w:rPr>
+              <w:t>Fejlesztés menete</w:t>
+            </w:r>
+            <w:r>
+              <w:rPr>
+                <w:noProof/>
+                <w:webHidden/>
+              </w:rPr>
+              <w:tab/>
+            </w:r>
+            <w:r>
+              <w:rPr>
+                <w:noProof/>
+                <w:webHidden/>
+              </w:rPr>
+              <w:fldChar w:fldCharType="begin"/>
+            </w:r>
+            <w:r>
+              <w:rPr>
+                <w:noProof/>
+                <w:webHidden/>
+              </w:rPr>
+              <w:instrText xml:space="preserve"> PAGEREF _Toc168312722 \h </w:instrText>
+            </w:r>
+            <w:r>
+              <w:rPr>
+                <w:noProof/>
+                <w:webHidden/>
+              </w:rPr>
+            </w:r>
+            <w:r>
+              <w:rPr>
+                <w:noProof/>
+                <w:webHidden/>
+              </w:rPr>
+              <w:fldChar w:fldCharType="separate"/>
+            </w:r>
+            <w:r>
+              <w:rPr>
+                <w:noProof/>
+                <w:webHidden/>
+              </w:rPr>
+              <w:t>6</w:t>
+            </w:r>
+            <w:r>
+              <w:rPr>
+                <w:noProof/>
+                <w:webHidden/>
+              </w:rPr>
+              <w:fldChar w:fldCharType="end"/>
+            </w:r>
+          </w:hyperlink>
+        </w:p>
+        <w:p>
+          <w:pPr>
+            <w:pStyle w:val="TOC1"/>
+            <w:tabs>
+              <w:tab w:val="right" w:leader="dot" w:pos="9062"/>
+            </w:tabs>
+            <w:rPr>
+              <w:rFonts w:eastAsiaTheme="minorEastAsia"/>
+              <w:noProof/>
+              <w:kern w:val="2"/>
+              <w:lang w:eastAsia="hu-HU"/>
+              <w14:ligatures w14:val="standardContextual"/>
+            </w:rPr>
+          </w:pPr>
+          <w:hyperlink w:anchor="_Toc168312723" w:history="1">
+            <w:r>
+              <w:rPr>
+                <w:rStyle w:val="Hyperlink"/>
+                <w:noProof/>
+              </w:rPr>
+              <w:t>Az alkalmazás tesztelése, validálás, hibaüzenetek</w:t>
+            </w:r>
+            <w:r>
+              <w:rPr>
+                <w:noProof/>
+                <w:webHidden/>
+              </w:rPr>
+              <w:tab/>
+            </w:r>
+            <w:r>
+              <w:rPr>
+                <w:noProof/>
+                <w:webHidden/>
+              </w:rPr>
+              <w:fldChar w:fldCharType="begin"/>
+            </w:r>
+            <w:r>
+              <w:rPr>
+                <w:noProof/>
+                <w:webHidden/>
+              </w:rPr>
+              <w:instrText xml:space="preserve"> PAGEREF _Toc168312723 \h </w:instrText>
+            </w:r>
+            <w:r>
+              <w:rPr>
+                <w:noProof/>
+                <w:webHidden/>
+              </w:rPr>
+            </w:r>
+            <w:r>
+              <w:rPr>
+                <w:noProof/>
+                <w:webHidden/>
+              </w:rPr>
+              <w:fldChar w:fldCharType="separate"/>
+            </w:r>
+            <w:r>
+              <w:rPr>
+                <w:noProof/>
+                <w:webHidden/>
+              </w:rPr>
+              <w:t>7</w:t>
+            </w:r>
+            <w:r>
+              <w:rPr>
+                <w:noProof/>
+                <w:webHidden/>
+              </w:rPr>
+              <w:fldChar w:fldCharType="end"/>
+            </w:r>
+          </w:hyperlink>
+        </w:p>
+        <w:p>
+          <w:pPr>
+            <w:pStyle w:val="TOC1"/>
+            <w:tabs>
+              <w:tab w:val="right" w:leader="dot" w:pos="9062"/>
+            </w:tabs>
+            <w:rPr>
+              <w:rFonts w:eastAsiaTheme="minorEastAsia"/>
+              <w:noProof/>
+              <w:kern w:val="2"/>
+              <w:lang w:eastAsia="hu-HU"/>
+              <w14:ligatures w14:val="standardContextual"/>
+            </w:rPr>
+          </w:pPr>
+          <w:hyperlink w:anchor="_Toc168312724" w:history="1">
+            <w:r>
+              <w:rPr>
+                <w:rStyle w:val="Hyperlink"/>
+                <w:noProof/>
+              </w:rPr>
+              <w:t>Fő oldal</w:t>
+            </w:r>
+            <w:r>
+              <w:rPr>
+                <w:noProof/>
+                <w:webHidden/>
+              </w:rPr>
+              <w:tab/>
+            </w:r>
+            <w:r>
+              <w:rPr>
+                <w:noProof/>
+                <w:webHidden/>
+              </w:rPr>
+              <w:fldChar w:fldCharType="begin"/>
+            </w:r>
+            <w:r>
+              <w:rPr>
+                <w:noProof/>
+                <w:webHidden/>
+              </w:rPr>
+              <w:instrText xml:space="preserve"> PAGEREF _Toc168312724 \h </w:instrText>
+            </w:r>
+            <w:r>
+              <w:rPr>
+                <w:noProof/>
+                <w:webHidden/>
+              </w:rPr>
+            </w:r>
+            <w:r>
+              <w:rPr>
+                <w:noProof/>
+                <w:webHidden/>
+              </w:rPr>
+              <w:fldChar w:fldCharType="separate"/>
+            </w:r>
+            <w:r>
+              <w:rPr>
+                <w:noProof/>
+                <w:webHidden/>
+              </w:rPr>
+              <w:t>8</w:t>
+            </w:r>
+            <w:r>
+              <w:rPr>
+                <w:noProof/>
+                <w:webHidden/>
+              </w:rPr>
+              <w:fldChar w:fldCharType="end"/>
+            </w:r>
+          </w:hyperlink>
+        </w:p>
+        <w:p>
+          <w:pPr>
+            <w:pStyle w:val="TOC1"/>
+            <w:tabs>
+              <w:tab w:val="right" w:leader="dot" w:pos="9062"/>
+            </w:tabs>
+            <w:rPr>
+              <w:rFonts w:eastAsiaTheme="minorEastAsia"/>
+              <w:noProof/>
+              <w:kern w:val="2"/>
+              <w:lang w:eastAsia="hu-HU"/>
+              <w14:ligatures w14:val="standardContextual"/>
+            </w:rPr>
+          </w:pPr>
+          <w:hyperlink w:anchor="_Toc168312725" w:history="1">
+            <w:r>
+              <w:rPr>
+                <w:rStyle w:val="Hyperlink"/>
+                <w:noProof/>
+              </w:rPr>
+              <w:t>A regisztrációs oldal</w:t>
+            </w:r>
+            <w:r>
+              <w:rPr>
+                <w:noProof/>
+                <w:webHidden/>
+              </w:rPr>
+              <w:tab/>
+            </w:r>
+            <w:r>
+              <w:rPr>
+                <w:noProof/>
+                <w:webHidden/>
+              </w:rPr>
+              <w:fldChar w:fldCharType="begin"/>
+            </w:r>
+            <w:r>
+              <w:rPr>
+                <w:noProof/>
+                <w:webHidden/>
+              </w:rPr>
+              <w:instrText xml:space="preserve"> PAGEREF _Toc168312725 \h </w:instrText>
+            </w:r>
+            <w:r>
+              <w:rPr>
+                <w:noProof/>
+                <w:webHidden/>
+              </w:rPr>
+            </w:r>
+            <w:r>
+              <w:rPr>
+                <w:noProof/>
+                <w:webHidden/>
+              </w:rPr>
+              <w:fldChar w:fldCharType="separate"/>
+            </w:r>
+            <w:r>
+              <w:rPr>
+                <w:noProof/>
+                <w:webHidden/>
+              </w:rPr>
+              <w:t>9</w:t>
+            </w:r>
+            <w:r>
+              <w:rPr>
+                <w:noProof/>
+                <w:webHidden/>
+              </w:rPr>
+              <w:fldChar w:fldCharType="end"/>
+            </w:r>
+          </w:hyperlink>
+        </w:p>
+        <w:p>
+          <w:pPr>
+            <w:pStyle w:val="TOC1"/>
+            <w:tabs>
+              <w:tab w:val="right" w:leader="dot" w:pos="9062"/>
+            </w:tabs>
+            <w:rPr>
+              <w:rFonts w:eastAsiaTheme="minorEastAsia"/>
+              <w:noProof/>
+              <w:kern w:val="2"/>
+              <w:lang w:eastAsia="hu-HU"/>
+              <w14:ligatures w14:val="standardContextual"/>
+            </w:rPr>
+          </w:pPr>
+          <w:hyperlink w:anchor="_Toc168312726" w:history="1">
+            <w:r>
+              <w:rPr>
+                <w:rStyle w:val="Hyperlink"/>
+                <w:noProof/>
+              </w:rPr>
+              <w:t>Backend megvalósítása</w:t>
+            </w:r>
+            <w:r>
+              <w:rPr>
+                <w:noProof/>
+                <w:webHidden/>
+              </w:rPr>
+              <w:tab/>
+            </w:r>
+            <w:r>
+              <w:rPr>
+                <w:noProof/>
+                <w:webHidden/>
+              </w:rPr>
+              <w:fldChar w:fldCharType="begin"/>
+            </w:r>
+            <w:r>
+              <w:rPr>
+                <w:noProof/>
+                <w:webHidden/>
+              </w:rPr>
+              <w:instrText xml:space="preserve"> PAGEREF _Toc168312726 \h </w:instrText>
+            </w:r>
+            <w:r>
+              <w:rPr>
+                <w:noProof/>
+                <w:webHidden/>
+              </w:rPr>
+            </w:r>
+            <w:r>
+              <w:rPr>
+                <w:noProof/>
+                <w:webHidden/>
+              </w:rPr>
+              <w:fldChar w:fldCharType="separate"/>
+            </w:r>
+            <w:r>
+              <w:rPr>
+                <w:noProof/>
+                <w:webHidden/>
+              </w:rPr>
+              <w:t>10</w:t>
+            </w:r>
+            <w:r>
+              <w:rPr>
+                <w:noProof/>
+                <w:webHidden/>
+              </w:rPr>
+              <w:fldChar w:fldCharType="end"/>
+            </w:r>
+          </w:hyperlink>
+        </w:p>
+        <w:p>
+          <w:pPr>
+            <w:pStyle w:val="TOC2"/>
+            <w:tabs>
+              <w:tab w:val="right" w:leader="dot" w:pos="9062"/>
+            </w:tabs>
+            <w:rPr>
+              <w:rFonts w:eastAsiaTheme="minorEastAsia"/>
+              <w:noProof/>
+              <w:kern w:val="2"/>
+              <w:lang w:eastAsia="hu-HU"/>
+              <w14:ligatures w14:val="standardContextual"/>
+            </w:rPr>
+          </w:pPr>
+          <w:hyperlink w:anchor="_Toc168312727" w:history="1">
+            <w:r>
+              <w:rPr>
+                <w:rStyle w:val="Hyperlink"/>
+                <w:noProof/>
+              </w:rPr>
+              <w:t>A keresés funkció megvalósítása</w:t>
+            </w:r>
+            <w:r>
+              <w:rPr>
+                <w:noProof/>
+                <w:webHidden/>
+              </w:rPr>
+              <w:tab/>
+            </w:r>
+            <w:r>
+              <w:rPr>
+                <w:noProof/>
+                <w:webHidden/>
+              </w:rPr>
+              <w:fldChar w:fldCharType="begin"/>
+            </w:r>
+            <w:r>
+              <w:rPr>
+                <w:noProof/>
+                <w:webHidden/>
+              </w:rPr>
+              <w:instrText xml:space="preserve"> PAGEREF _Toc168312727 \h </w:instrText>
+            </w:r>
+            <w:r>
+              <w:rPr>
+                <w:noProof/>
+                <w:webHidden/>
+              </w:rPr>
+            </w:r>
+            <w:r>
+              <w:rPr>
+                <w:noProof/>
+                <w:webHidden/>
+              </w:rPr>
+              <w:fldChar w:fldCharType="separate"/>
+            </w:r>
+            <w:r>
+              <w:rPr>
+                <w:noProof/>
+                <w:webHidden/>
+              </w:rPr>
+              <w:t>10</w:t>
+            </w:r>
+            <w:r>
+              <w:rPr>
+                <w:noProof/>
+                <w:webHidden/>
+              </w:rPr>
+              <w:fldChar w:fldCharType="end"/>
+            </w:r>
+          </w:hyperlink>
+        </w:p>
+        <w:p>
+          <w:pPr>
+            <w:pStyle w:val="TOC2"/>
+            <w:tabs>
+              <w:tab w:val="right" w:leader="dot" w:pos="9062"/>
+            </w:tabs>
+            <w:rPr>
+              <w:rFonts w:eastAsiaTheme="minorEastAsia"/>
+              <w:noProof/>
+              <w:kern w:val="2"/>
+              <w:lang w:eastAsia="hu-HU"/>
+              <w14:ligatures w14:val="standardContextual"/>
+            </w:rPr>
+          </w:pPr>
+          <w:hyperlink w:anchor="_Toc168312728" w:history="1">
+            <w:r>
+              <w:rPr>
+                <w:rStyle w:val="Hyperlink"/>
+                <w:noProof/>
+              </w:rPr>
+              <w:t>A beszúrás funkció megvalósítása</w:t>
+            </w:r>
+            <w:r>
+              <w:rPr>
+                <w:noProof/>
+                <w:webHidden/>
+              </w:rPr>
+              <w:tab/>
+            </w:r>
+            <w:r>
+              <w:rPr>
+                <w:noProof/>
+                <w:webHidden/>
+              </w:rPr>
+              <w:fldChar w:fldCharType="begin"/>
+            </w:r>
+            <w:r>
+              <w:rPr>
+                <w:noProof/>
+                <w:webHidden/>
+              </w:rPr>
+              <w:instrText xml:space="preserve"> PAGEREF _Toc168312728 \h </w:instrText>
+            </w:r>
+            <w:r>
+              <w:rPr>
+                <w:noProof/>
+                <w:webHidden/>
+              </w:rPr>
+            </w:r>
+            <w:r>
+              <w:rPr>
+                <w:noProof/>
+                <w:webHidden/>
+              </w:rPr>
+              <w:fldChar w:fldCharType="separate"/>
+            </w:r>
+            <w:r>
+              <w:rPr>
+                <w:noProof/>
+                <w:webHidden/>
+              </w:rPr>
+              <w:t>10</w:t>
+            </w:r>
+            <w:r>
+              <w:rPr>
+                <w:noProof/>
+                <w:webHidden/>
+              </w:rPr>
+              <w:fldChar w:fldCharType="end"/>
+            </w:r>
+          </w:hyperlink>
+        </w:p>
+        <w:p>
+          <w:pPr>
+            <w:pStyle w:val="TOC1"/>
+            <w:tabs>
+              <w:tab w:val="right" w:leader="dot" w:pos="9062"/>
+            </w:tabs>
+            <w:rPr>
+              <w:rFonts w:eastAsiaTheme="minorEastAsia"/>
+              <w:noProof/>
+              <w:kern w:val="2"/>
+              <w:lang w:eastAsia="hu-HU"/>
+              <w14:ligatures w14:val="standardContextual"/>
+            </w:rPr>
+          </w:pPr>
+          <w:hyperlink w:anchor="_Toc168312729" w:history="1">
+            <w:r>
+              <w:rPr>
+                <w:rStyle w:val="Hyperlink"/>
+                <w:noProof/>
+              </w:rPr>
+              <w:t>Frontend megvalósítása</w:t>
+            </w:r>
+            <w:r>
+              <w:rPr>
+                <w:noProof/>
+                <w:webHidden/>
+              </w:rPr>
+              <w:tab/>
+            </w:r>
+            <w:r>
+              <w:rPr>
+                <w:noProof/>
+                <w:webHidden/>
+              </w:rPr>
+              <w:fldChar w:fldCharType="begin"/>
+            </w:r>
+            <w:r>
+              <w:rPr>
+                <w:noProof/>
+                <w:webHidden/>
+              </w:rPr>
+              <w:instrText xml:space="preserve"> PAGEREF _Toc168312729 \h </w:instrText>
+            </w:r>
+            <w:r>
+              <w:rPr>
+                <w:noProof/>
+                <w:webHidden/>
+              </w:rPr>
+            </w:r>
+            <w:r>
+              <w:rPr>
+                <w:noProof/>
+                <w:webHidden/>
+              </w:rPr>
+              <w:fldChar w:fldCharType="separate"/>
+            </w:r>
+            <w:r>
+              <w:rPr>
+                <w:noProof/>
+                <w:webHidden/>
+              </w:rPr>
+              <w:t>10</w:t>
+            </w:r>
+            <w:r>
+              <w:rPr>
+                <w:noProof/>
+                <w:webHidden/>
+              </w:rPr>
+              <w:fldChar w:fldCharType="end"/>
+            </w:r>
+          </w:hyperlink>
+        </w:p>
+        <w:p>
+          <w:r>
+            <w:rPr>
+              <w:b/>
+              <w:bCs/>
+            </w:rPr>
+            <w:fldChar w:fldCharType="end"/>
+          </w:r>
+        </w:p>
+      </w:sdtContent>
+    </w:sdt>
+    <w:p/>
+    <w:p/>
     <w:p>
       <w:r>
         <w:br w:type="page"/>
@@ -33,73 +1236,128 @@
     </w:p>
     <w:p>
       <w:pPr>
-        <w:pStyle w:val="Cmsor1"/>
-      </w:pPr>
+        <w:pStyle w:val="Heading1"/>
+      </w:pPr>
+      <w:bookmarkStart w:id="0" w:name="_Toc168312714"/>
       <w:r>
         <w:lastRenderedPageBreak/>
         <w:t>Témamegjelölés</w:t>
       </w:r>
-    </w:p>
-    <w:p>
-      <w:pPr>
-        <w:pStyle w:val="Cmsor2"/>
-      </w:pPr>
+      <w:bookmarkEnd w:id="0"/>
+    </w:p>
+    <w:p>
+      <w:pPr>
+        <w:pStyle w:val="Heading2"/>
+      </w:pPr>
+      <w:bookmarkStart w:id="1" w:name="_Toc168312715"/>
       <w:r>
         <w:t>Alkalmazás célja:</w:t>
       </w:r>
-    </w:p>
-    <w:p>
-      <w:r>
-        <w:t xml:space="preserve">&lt;Miért tartom fontosnak az </w:t>
-      </w:r>
-      <w:proofErr w:type="gramStart"/>
-      <w:r>
-        <w:t>alkalmazást</w:t>
+      <w:bookmarkEnd w:id="1"/>
+    </w:p>
+    <w:p>
+      <w:r>
+        <w:t>&lt;Miért tartom fontosnak az alkalmazást</w:t>
       </w:r>
       <w:r>
         <w:t xml:space="preserve"> ?</w:t>
       </w:r>
-      <w:proofErr w:type="gramEnd"/>
       <w:r>
         <w:t>&gt;</w:t>
       </w:r>
     </w:p>
     <w:p>
       <w:r>
-        <w:t xml:space="preserve">&lt;Kik lesznek az alkalmazás </w:t>
-      </w:r>
-      <w:proofErr w:type="gramStart"/>
-      <w:r>
-        <w:t>használói ?</w:t>
-      </w:r>
-      <w:proofErr w:type="gramEnd"/>
-      <w:r>
-        <w:t>&gt;</w:t>
-      </w:r>
-    </w:p>
-    <w:p>
-      <w:r>
-        <w:t xml:space="preserve">&lt;Az alkalmazás képes lesz </w:t>
-      </w:r>
-      <w:proofErr w:type="gramStart"/>
-      <w:r>
-        <w:t>arra</w:t>
-      </w:r>
-      <w:proofErr w:type="gramEnd"/>
-      <w:r>
-        <w:t xml:space="preserve"> hogy: [Cél] &gt;</w:t>
+        <w:t>&lt;Kik lesznek az alkalmazás használói ?&gt;</w:t>
+      </w:r>
+    </w:p>
+    <w:p>
+      <w:r>
+        <w:t>&lt;Az alkalmazás képes lesz arra hogy: [Cél] &gt;</w:t>
+      </w:r>
+    </w:p>
+    <w:p>
+      <w:r>
+        <w:t>Manapság sérülésmentes bakelit lemezt vásárolni nem a legegyszerűbb dolog. Nem éppen aktuális technológia, ezért akik továbbra is szeretnek ezzel a módszerrel zenét hallgatni, vagy netán csak gyűjtői értéke miatt próbálják beszerezni, azoknak nehéz dolguk van. A Power Chord Vinyls eredeti régi lemezeket, valamint utángyártott, frissen készült lemezeket is gyárt, felhasználóknak és gyűjtőknek egyaránt, megcélozva a jó állapotban lévő bakelit lemezek piaci rését.</w:t>
       </w:r>
     </w:p>
     <w:p/>
     <w:p>
       <w:r>
+        <w:t>Az alkalmazás használói elsősorban ahogy említettem a független gyűjtők, és a technológia fennálló használói, de dekoratív célból studiókban ugyanúgy fellelhető általában egy jó pár bakelit lemez. Az alkalmazás arra lett tervezve, hogy nekik eladja a mai napokban már egyre kevesebb helyen megvásárolható terméket.</w:t>
+      </w:r>
+      <w:r>
+        <w:br/>
+      </w:r>
+      <w:r>
+        <w:br/>
+      </w:r>
+      <w:r>
+        <w:t>Az elkészülés pillanatában az alkalmazás képes lesz:</w:t>
+      </w:r>
+      <w:r>
+        <w:br/>
+      </w:r>
+    </w:p>
+    <w:p>
+      <w:pPr>
+        <w:pStyle w:val="ListParagraph"/>
+        <w:numPr>
+          <w:ilvl w:val="0"/>
+          <w:numId w:val="6"/>
+        </w:numPr>
+      </w:pPr>
+      <w:r>
+        <w:t>Listázzon számokat különböző előadoktól</w:t>
+      </w:r>
+    </w:p>
+    <w:p>
+      <w:pPr>
+        <w:pStyle w:val="ListParagraph"/>
+        <w:numPr>
+          <w:ilvl w:val="0"/>
+          <w:numId w:val="6"/>
+        </w:numPr>
+      </w:pPr>
+      <w:r>
+        <w:t>Lebonyolítsa a felkeresett számok eladását</w:t>
+      </w:r>
+    </w:p>
+    <w:p>
+      <w:pPr>
+        <w:pStyle w:val="ListParagraph"/>
+        <w:numPr>
+          <w:ilvl w:val="0"/>
+          <w:numId w:val="6"/>
+        </w:numPr>
+      </w:pPr>
+      <w:r>
+        <w:t>Új előadók és hozzájuk fűzött számok képpel történő feltöltésére</w:t>
+      </w:r>
+    </w:p>
+    <w:p>
+      <w:pPr>
+        <w:pStyle w:val="ListParagraph"/>
+        <w:numPr>
+          <w:ilvl w:val="0"/>
+          <w:numId w:val="6"/>
+        </w:numPr>
+      </w:pPr>
+      <w:r>
+        <w:t>Épp nem raktáron lévő lemezhez rendelést rögzíteni</w:t>
+      </w:r>
+    </w:p>
+    <w:p/>
+    <w:p>
+      <w:r>
         <w:br w:type="page"/>
       </w:r>
     </w:p>
     <w:p>
       <w:pPr>
-        <w:pStyle w:val="Cmsor2"/>
-      </w:pPr>
+        <w:pStyle w:val="Heading2"/>
+      </w:pPr>
+      <w:bookmarkStart w:id="2" w:name="_Toc168312716"/>
       <w:r>
         <w:lastRenderedPageBreak/>
         <w:t>Az alkalmazás főbb funkciói</w:t>
@@ -107,59 +1365,106 @@
       <w:r>
         <w:t>:</w:t>
       </w:r>
-    </w:p>
-    <w:p>
-      <w:pPr>
-        <w:pStyle w:val="Cmsor2"/>
-      </w:pPr>
+      <w:bookmarkEnd w:id="2"/>
+    </w:p>
+    <w:p>
+      <w:pPr>
+        <w:pStyle w:val="Heading2"/>
+      </w:pPr>
+      <w:bookmarkStart w:id="3" w:name="_Toc168312717"/>
       <w:r>
         <w:t>Műfajok és hozzátartozó számok keresése</w:t>
       </w:r>
-    </w:p>
-    <w:p>
-      <w:r>
+      <w:bookmarkEnd w:id="3"/>
+    </w:p>
+    <w:p>
+      <w:pPr>
+        <w:rPr>
+          <w:sz w:val="24"/>
+          <w:szCs w:val="24"/>
+        </w:rPr>
+      </w:pPr>
+      <w:r>
+        <w:rPr>
+          <w:sz w:val="24"/>
+          <w:szCs w:val="24"/>
+        </w:rPr>
         <w:t>A keresés lehetséges lesz műfajok és előadók szerint.</w:t>
       </w:r>
     </w:p>
     <w:p>
-      <w:r>
+      <w:pPr>
+        <w:rPr>
+          <w:sz w:val="24"/>
+          <w:szCs w:val="24"/>
+        </w:rPr>
+      </w:pPr>
+      <w:r>
+        <w:rPr>
+          <w:sz w:val="24"/>
+          <w:szCs w:val="24"/>
+        </w:rPr>
         <w:t>Az előadó kiválasztása legördülő menüből is lehetséges lesz.</w:t>
       </w:r>
     </w:p>
     <w:p>
-      <w:r>
-        <w:t xml:space="preserve">Új </w:t>
-      </w:r>
-      <w:proofErr w:type="gramStart"/>
-      <w:r>
-        <w:t>előadó</w:t>
-      </w:r>
-      <w:proofErr w:type="gramEnd"/>
-      <w:r>
-        <w:t xml:space="preserve"> illetve új zene felvitele.</w:t>
-      </w:r>
-    </w:p>
-    <w:p>
-      <w:r>
+      <w:pPr>
+        <w:rPr>
+          <w:sz w:val="24"/>
+          <w:szCs w:val="24"/>
+        </w:rPr>
+      </w:pPr>
+      <w:r>
+        <w:rPr>
+          <w:sz w:val="24"/>
+          <w:szCs w:val="24"/>
+        </w:rPr>
+        <w:t>Új előadó illetve új zene felvitele.</w:t>
+      </w:r>
+    </w:p>
+    <w:p>
+      <w:pPr>
+        <w:rPr>
+          <w:sz w:val="24"/>
+          <w:szCs w:val="24"/>
+        </w:rPr>
+      </w:pPr>
+      <w:r>
+        <w:rPr>
+          <w:sz w:val="24"/>
+          <w:szCs w:val="24"/>
+        </w:rPr>
         <w:t>Zene és/vagy előadó törlése.</w:t>
       </w:r>
     </w:p>
     <w:p>
-      <w:r>
+      <w:pPr>
+        <w:rPr>
+          <w:sz w:val="24"/>
+          <w:szCs w:val="24"/>
+        </w:rPr>
+      </w:pPr>
+      <w:r>
+        <w:rPr>
+          <w:sz w:val="24"/>
+          <w:szCs w:val="24"/>
+        </w:rPr>
         <w:t>Zene és/vagy előadó módosítása.</w:t>
       </w:r>
     </w:p>
     <w:p>
-      <w:r>
-        <w:t xml:space="preserve">Párat csak az </w:t>
-      </w:r>
-      <w:proofErr w:type="spellStart"/>
-      <w:r>
-        <w:t>adminok</w:t>
-      </w:r>
-      <w:proofErr w:type="spellEnd"/>
-      <w:r>
-        <w:t xml:space="preserve"> fognak elérni.</w:t>
+      <w:pPr>
+        <w:rPr>
+          <w:sz w:val="24"/>
+          <w:szCs w:val="24"/>
+        </w:rPr>
+      </w:pPr>
+      <w:r>
+        <w:rPr>
+          <w:sz w:val="24"/>
+          <w:szCs w:val="24"/>
+        </w:rPr>
+        <w:t>Zeneszám megrendelése/megvásárlása bakelit lemezen</w:t>
       </w:r>
     </w:p>
     <w:p/>
@@ -170,154 +1475,133 @@
     </w:p>
     <w:p>
       <w:pPr>
-        <w:pStyle w:val="Cmsor2"/>
-      </w:pPr>
+        <w:pStyle w:val="Heading2"/>
+      </w:pPr>
+      <w:bookmarkStart w:id="4" w:name="_Toc168312718"/>
       <w:r>
         <w:lastRenderedPageBreak/>
         <w:t>Felhasznált technológiák</w:t>
       </w:r>
-    </w:p>
-    <w:p>
-      <w:pPr>
-        <w:pStyle w:val="Cmsor3"/>
-      </w:pPr>
+      <w:bookmarkEnd w:id="4"/>
+    </w:p>
+    <w:p>
+      <w:pPr>
+        <w:pStyle w:val="Heading3"/>
+      </w:pPr>
+      <w:bookmarkStart w:id="5" w:name="_Toc168312719"/>
       <w:r>
         <w:t>Backend</w:t>
       </w:r>
+      <w:bookmarkEnd w:id="5"/>
     </w:p>
     <w:p>
       <w:r>
         <w:t>PHP</w:t>
       </w:r>
       <w:r>
-        <w:t xml:space="preserve"> programozási nyelv alapokon </w:t>
-      </w:r>
-      <w:proofErr w:type="spellStart"/>
-      <w:r>
-        <w:t>Laravel</w:t>
-      </w:r>
-      <w:proofErr w:type="spellEnd"/>
-      <w:r>
-        <w:t xml:space="preserve"> keretrendszer segítségével történt a backend programozása.</w:t>
-      </w:r>
-    </w:p>
-    <w:p>
-      <w:pPr>
-        <w:pStyle w:val="Cmsor3"/>
-      </w:pPr>
+        <w:t xml:space="preserve"> programozási nyelv alapokon Laravel keretrendszer segítségével történt a backend programozása.</w:t>
+      </w:r>
+    </w:p>
+    <w:p>
+      <w:pPr>
+        <w:pStyle w:val="Heading3"/>
+      </w:pPr>
+      <w:bookmarkStart w:id="6" w:name="_Toc168312720"/>
       <w:r>
         <w:t>Adatbázis-kezelő rendszer</w:t>
       </w:r>
-    </w:p>
-    <w:p>
-      <w:r>
-        <w:t xml:space="preserve">A backend alkalmazásunk adatbázis motorjának </w:t>
-      </w:r>
-      <w:proofErr w:type="spellStart"/>
-      <w:r>
-        <w:t>MySQL</w:t>
-      </w:r>
-      <w:proofErr w:type="spellEnd"/>
-      <w:r>
-        <w:t xml:space="preserve"> adatbázis kezelő rendszert választottam.</w:t>
-      </w:r>
-    </w:p>
-    <w:p>
-      <w:r>
-        <w:t>&lt;</w:t>
-      </w:r>
-      <w:proofErr w:type="gramStart"/>
-      <w:r>
-        <w:t>Miért ?</w:t>
-      </w:r>
-      <w:proofErr w:type="gramEnd"/>
-      <w:r>
-        <w:t>&gt;</w:t>
+      <w:bookmarkEnd w:id="6"/>
+    </w:p>
+    <w:p>
+      <w:r>
+        <w:t>A backend alkalmazásunk adatbázis motorjának MySQL adatbázis kezelő rendszert választottam.</w:t>
+      </w:r>
+      <w:r>
+        <w:t xml:space="preserve"> Mivel az egyik, talán maga a legelterjedtebb rendszer, könnyen található hozzá segítség, ha valamit nem tudnék megvalósítani, valamint általában stabilan is működik.</w:t>
+      </w:r>
+    </w:p>
+    <w:p>
+      <w:r>
+        <w:t>A relációs adatbázis előnyei, hátrányai:</w:t>
       </w:r>
     </w:p>
     <w:p/>
     <w:p>
-      <w:r>
-        <w:t>A relációs adatbázis előnyei, hátrányai:</w:t>
+      <w:pPr>
+        <w:pStyle w:val="Heading2"/>
+      </w:pPr>
+      <w:bookmarkStart w:id="7" w:name="_Toc168312721"/>
+      <w:r>
+        <w:t>Frontend</w:t>
+      </w:r>
+      <w:bookmarkEnd w:id="7"/>
+    </w:p>
+    <w:p>
+      <w:r>
+        <w:t>Miért választottad a VueJS frontendet</w:t>
+      </w:r>
+    </w:p>
+    <w:p>
+      <w:r>
+        <w:t>HTML, CSS</w:t>
+      </w:r>
+      <w:r>
+        <w:t>, Java</w:t>
+      </w:r>
+      <w:r>
+        <w:t>S</w:t>
+      </w:r>
+      <w:r>
+        <w:t>cript</w:t>
+      </w:r>
+    </w:p>
+    <w:p>
+      <w:r>
+        <w:t>Git, GitHub</w:t>
       </w:r>
     </w:p>
     <w:p/>
     <w:p>
-      <w:pPr>
-        <w:pStyle w:val="Cmsor2"/>
-      </w:pPr>
-      <w:r>
-        <w:t>Frontend</w:t>
-      </w:r>
-    </w:p>
-    <w:p>
-      <w:r>
-        <w:t xml:space="preserve">Miért választottad a </w:t>
-      </w:r>
-      <w:proofErr w:type="spellStart"/>
-      <w:r>
-        <w:t>VueJS</w:t>
-      </w:r>
-      <w:proofErr w:type="spellEnd"/>
-      <w:r>
-        <w:t xml:space="preserve"> frontendet</w:t>
-      </w:r>
-    </w:p>
-    <w:p>
-      <w:r>
-        <w:t>HTML, CSS</w:t>
-      </w:r>
-      <w:r>
-        <w:t>, Java</w:t>
-      </w:r>
-      <w:r>
-        <w:t>S</w:t>
-      </w:r>
-      <w:r>
-        <w:t>cript</w:t>
-      </w:r>
-    </w:p>
-    <w:p>
-      <w:proofErr w:type="spellStart"/>
-      <w:r>
-        <w:t>Git</w:t>
-      </w:r>
-      <w:proofErr w:type="spellEnd"/>
-      <w:r>
-        <w:t>, GitHub</w:t>
+      <w:r>
+        <w:t>A VueJs könyvtárak sok más keretrendszerhez képest kis méretűek, így gyorsabban tölt be kliens oldalon a weboldal. Valamint a keretrendszer megkönnyíti a programozás részét is a fejlesztésnek, ugyanis míg sok más esetben külön fájlban kell megírnod a kódot, VueJs-ben az adott view ablakában elhelyezhető, és sokkal kevesebb időt igényel így a fejlesztés ennek a része.</w:t>
       </w:r>
     </w:p>
     <w:p/>
     <w:p>
       <w:r>
+        <w:t>A keretrendszer a javascript és css integrálását is nagyon megkönnyítette, az előző oldalon említett okok miatt. Az oldal javarészt bootstrapes design sablonokkal működik, itt-ott pár változtatással, vagy néhány esetben kompletten átalakított, vagy nulláról felépített design részlettel, hogy ne legyen teljes mértékben egy bootstrap modulok másolatainak a gyüjteménye.</w:t>
+      </w:r>
+      <w:r>
+        <w:br/>
+      </w:r>
+      <w:r>
+        <w:br/>
+      </w:r>
+    </w:p>
+    <w:p>
+      <w:r>
         <w:br w:type="page"/>
       </w:r>
     </w:p>
     <w:p>
       <w:pPr>
-        <w:pStyle w:val="Cmsor1"/>
-      </w:pPr>
+        <w:pStyle w:val="Heading1"/>
+      </w:pPr>
+      <w:bookmarkStart w:id="8" w:name="_Toc168312722"/>
       <w:r>
         <w:lastRenderedPageBreak/>
         <w:t>Fejlesztés menete</w:t>
       </w:r>
-    </w:p>
-    <w:p>
-      <w:r>
-        <w:t>A fejlesztés végig a GitHub-</w:t>
-      </w:r>
-      <w:proofErr w:type="spellStart"/>
-      <w:r>
-        <w:t>on</w:t>
-      </w:r>
-      <w:proofErr w:type="spellEnd"/>
-      <w:r>
-        <w:t xml:space="preserve"> történt, mivel fontosnak tartom az alkalmazás verziókövetését.</w:t>
-      </w:r>
-    </w:p>
-    <w:p>
-      <w:pPr>
-        <w:pStyle w:val="Listaszerbekezds"/>
+      <w:bookmarkEnd w:id="8"/>
+    </w:p>
+    <w:p>
+      <w:r>
+        <w:t>A fejlesztés végig a GitHub-on történt, mivel fontosnak tartom az alkalmazás verziókövetését.</w:t>
+      </w:r>
+    </w:p>
+    <w:p>
+      <w:pPr>
+        <w:pStyle w:val="ListParagraph"/>
         <w:numPr>
           <w:ilvl w:val="0"/>
           <w:numId w:val="1"/>
@@ -329,7 +1613,7 @@
     </w:p>
     <w:p>
       <w:pPr>
-        <w:pStyle w:val="Listaszerbekezds"/>
+        <w:pStyle w:val="ListParagraph"/>
         <w:numPr>
           <w:ilvl w:val="0"/>
           <w:numId w:val="1"/>
@@ -341,7 +1625,7 @@
     </w:p>
     <w:p>
       <w:pPr>
-        <w:pStyle w:val="Listaszerbekezds"/>
+        <w:pStyle w:val="ListParagraph"/>
         <w:numPr>
           <w:ilvl w:val="0"/>
           <w:numId w:val="1"/>
@@ -366,28 +1650,7 @@
     </w:p>
     <w:p>
       <w:r>
-        <w:t xml:space="preserve">A mezők típusai és megszorításai: </w:t>
-      </w:r>
-      <w:proofErr w:type="spellStart"/>
-      <w:r>
-        <w:t>Pl</w:t>
-      </w:r>
-      <w:proofErr w:type="spellEnd"/>
-      <w:r>
-        <w:t xml:space="preserve">: zene neve egy </w:t>
-      </w:r>
-      <w:proofErr w:type="spellStart"/>
-      <w:proofErr w:type="gramStart"/>
-      <w:r>
-        <w:t>varchar</w:t>
-      </w:r>
-      <w:proofErr w:type="spellEnd"/>
-      <w:r>
-        <w:t>(</w:t>
-      </w:r>
-      <w:proofErr w:type="gramEnd"/>
-      <w:r>
-        <w:t>255)</w:t>
+        <w:t>A mezők típusai és megszorításai: Pl: zene neve egy varchar(255)</w:t>
       </w:r>
       <w:r>
         <w:t xml:space="preserve"> és kötelező</w:t>
@@ -401,20 +1664,14 @@
     </w:p>
     <w:p>
       <w:pPr>
-        <w:pStyle w:val="Cmsor1"/>
-      </w:pPr>
+        <w:pStyle w:val="Heading1"/>
+      </w:pPr>
+      <w:bookmarkStart w:id="9" w:name="_Toc168312723"/>
       <w:r>
         <w:lastRenderedPageBreak/>
-        <w:t xml:space="preserve">Az alkalmazás tesztelése, </w:t>
-      </w:r>
-      <w:proofErr w:type="spellStart"/>
-      <w:r>
-        <w:t>validálás</w:t>
-      </w:r>
-      <w:proofErr w:type="spellEnd"/>
-      <w:r>
-        <w:t>, hibaüzenetek</w:t>
-      </w:r>
+        <w:t>Az alkalmazás tesztelése, validálás, hibaüzenetek</w:t>
+      </w:r>
+      <w:bookmarkEnd w:id="9"/>
     </w:p>
     <w:p>
       <w:r>
@@ -423,15 +1680,13 @@
     </w:p>
     <w:p>
       <w:r>
-        <w:t xml:space="preserve">Egy-egy képernyőkép a </w:t>
-      </w:r>
-      <w:proofErr w:type="spellStart"/>
-      <w:r>
-        <w:t>hibaüzenetk</w:t>
-      </w:r>
-      <w:proofErr w:type="spellEnd"/>
-      <w:r>
-        <w:t xml:space="preserve"> megjelenésével</w:t>
+        <w:t>Egy-egy képernyőkép a hibaüzenet</w:t>
+      </w:r>
+      <w:r>
+        <w:t>e</w:t>
+      </w:r>
+      <w:r>
+        <w:t>k megjelenésével</w:t>
       </w:r>
     </w:p>
     <w:p/>
@@ -442,19 +1697,95 @@
     </w:p>
     <w:p>
       <w:pPr>
-        <w:pStyle w:val="Cmsor1"/>
-      </w:pPr>
+        <w:pStyle w:val="Heading1"/>
+      </w:pPr>
+      <w:bookmarkStart w:id="10" w:name="_Toc168312724"/>
       <w:r>
         <w:lastRenderedPageBreak/>
         <w:t>Fő oldal</w:t>
       </w:r>
+      <w:bookmarkEnd w:id="10"/>
     </w:p>
     <w:p>
       <w:r>
         <w:t>Egy képernyőkép és a működés leírása</w:t>
       </w:r>
     </w:p>
-    <w:p/>
+    <w:p>
+      <w:r>
+        <w:rPr>
+          <w:noProof/>
+        </w:rPr>
+        <w:drawing>
+          <wp:inline distT="0" distB="0" distL="0" distR="0" wp14:anchorId="79878363" wp14:editId="2F75EFC7">
+            <wp:extent cx="5760720" cy="3240405"/>
+            <wp:effectExtent l="0" t="0" r="0" b="0"/>
+            <wp:docPr id="41323246" name="Picture 1"/>
+            <wp:cNvGraphicFramePr>
+              <a:graphicFrameLocks xmlns:a="http://schemas.openxmlformats.org/drawingml/2006/main" noChangeAspect="1"/>
+            </wp:cNvGraphicFramePr>
+            <a:graphic xmlns:a="http://schemas.openxmlformats.org/drawingml/2006/main">
+              <a:graphicData uri="http://schemas.openxmlformats.org/drawingml/2006/picture">
+                <pic:pic xmlns:pic="http://schemas.openxmlformats.org/drawingml/2006/picture">
+                  <pic:nvPicPr>
+                    <pic:cNvPr id="41323246" name=""/>
+                    <pic:cNvPicPr/>
+                  </pic:nvPicPr>
+                  <pic:blipFill>
+                    <a:blip r:embed="rId8"/>
+                    <a:stretch>
+                      <a:fillRect/>
+                    </a:stretch>
+                  </pic:blipFill>
+                  <pic:spPr>
+                    <a:xfrm>
+                      <a:off x="0" y="0"/>
+                      <a:ext cx="5760720" cy="3240405"/>
+                    </a:xfrm>
+                    <a:prstGeom prst="rect">
+                      <a:avLst/>
+                    </a:prstGeom>
+                  </pic:spPr>
+                </pic:pic>
+              </a:graphicData>
+            </a:graphic>
+          </wp:inline>
+        </w:drawing>
+      </w:r>
+    </w:p>
+    <w:p>
+      <w:pPr>
+        <w:pStyle w:val="ListParagraph"/>
+        <w:numPr>
+          <w:ilvl w:val="0"/>
+          <w:numId w:val="7"/>
+        </w:numPr>
+      </w:pPr>
+      <w:r>
+        <w:t>A zenék menüpont a fő oldalra visz</w:t>
+      </w:r>
+    </w:p>
+    <w:p>
+      <w:pPr>
+        <w:pStyle w:val="ListParagraph"/>
+        <w:numPr>
+          <w:ilvl w:val="0"/>
+          <w:numId w:val="7"/>
+        </w:numPr>
+      </w:pPr>
+      <w:r>
+        <w:t>A kosár ikon a kosár oldalra visz, ahol az oda betett termékek el vannak tárolva</w:t>
+      </w:r>
+    </w:p>
+    <w:p>
+      <w:pPr>
+        <w:pStyle w:val="ListParagraph"/>
+        <w:numPr>
+          <w:ilvl w:val="0"/>
+          <w:numId w:val="7"/>
+        </w:numPr>
+      </w:pPr>
+    </w:p>
     <w:p>
       <w:r>
         <w:br w:type="page"/>
@@ -462,8 +1793,9 @@
     </w:p>
     <w:p>
       <w:pPr>
-        <w:pStyle w:val="Cmsor1"/>
-      </w:pPr>
+        <w:pStyle w:val="Heading1"/>
+      </w:pPr>
+      <w:bookmarkStart w:id="11" w:name="_Toc168312725"/>
       <w:r>
         <w:lastRenderedPageBreak/>
         <w:t>A regisz</w:t>
@@ -474,26 +1806,73 @@
       <w:r>
         <w:t>rációs oldal</w:t>
       </w:r>
+      <w:bookmarkEnd w:id="11"/>
     </w:p>
     <w:p/>
     <w:p>
       <w:r>
+        <w:rPr>
+          <w:noProof/>
+        </w:rPr>
+        <w:drawing>
+          <wp:inline distT="0" distB="0" distL="0" distR="0" wp14:anchorId="590D2F6C" wp14:editId="3690AFC6">
+            <wp:extent cx="5760720" cy="3240405"/>
+            <wp:effectExtent l="0" t="0" r="0" b="0"/>
+            <wp:docPr id="1986697400" name="Picture 1"/>
+            <wp:cNvGraphicFramePr>
+              <a:graphicFrameLocks xmlns:a="http://schemas.openxmlformats.org/drawingml/2006/main" noChangeAspect="1"/>
+            </wp:cNvGraphicFramePr>
+            <a:graphic xmlns:a="http://schemas.openxmlformats.org/drawingml/2006/main">
+              <a:graphicData uri="http://schemas.openxmlformats.org/drawingml/2006/picture">
+                <pic:pic xmlns:pic="http://schemas.openxmlformats.org/drawingml/2006/picture">
+                  <pic:nvPicPr>
+                    <pic:cNvPr id="1986697400" name=""/>
+                    <pic:cNvPicPr/>
+                  </pic:nvPicPr>
+                  <pic:blipFill>
+                    <a:blip r:embed="rId9"/>
+                    <a:stretch>
+                      <a:fillRect/>
+                    </a:stretch>
+                  </pic:blipFill>
+                  <pic:spPr>
+                    <a:xfrm>
+                      <a:off x="0" y="0"/>
+                      <a:ext cx="5760720" cy="3240405"/>
+                    </a:xfrm>
+                    <a:prstGeom prst="rect">
+                      <a:avLst/>
+                    </a:prstGeom>
+                  </pic:spPr>
+                </pic:pic>
+              </a:graphicData>
+            </a:graphic>
+          </wp:inline>
+        </w:drawing>
+      </w:r>
+    </w:p>
+    <w:p/>
+    <w:p>
+      <w:r>
         <w:br w:type="page"/>
       </w:r>
     </w:p>
     <w:p>
       <w:pPr>
-        <w:pStyle w:val="Cmsor1"/>
-      </w:pPr>
+        <w:pStyle w:val="Heading1"/>
+      </w:pPr>
+      <w:bookmarkStart w:id="12" w:name="_Toc168312726"/>
       <w:r>
         <w:lastRenderedPageBreak/>
         <w:t>Backend megvalósítása</w:t>
       </w:r>
-    </w:p>
-    <w:p>
-      <w:pPr>
-        <w:pStyle w:val="Cmsor2"/>
-      </w:pPr>
+      <w:bookmarkEnd w:id="12"/>
+    </w:p>
+    <w:p>
+      <w:pPr>
+        <w:pStyle w:val="Heading2"/>
+      </w:pPr>
+      <w:bookmarkStart w:id="13" w:name="_Toc168312727"/>
       <w:r>
         <w:t>A keresés funkció</w:t>
       </w:r>
@@ -506,6 +1885,7 @@
       <w:r>
         <w:t>lósítása</w:t>
       </w:r>
+      <w:bookmarkEnd w:id="13"/>
     </w:p>
     <w:p>
       <w:r>
@@ -515,8 +1895,9 @@
     <w:p/>
     <w:p>
       <w:pPr>
-        <w:pStyle w:val="Cmsor2"/>
-      </w:pPr>
+        <w:pStyle w:val="Heading2"/>
+      </w:pPr>
+      <w:bookmarkStart w:id="14" w:name="_Toc168312728"/>
       <w:r>
         <w:t>A beszúrás funkció megval</w:t>
       </w:r>
@@ -526,25 +1907,26 @@
       <w:r>
         <w:t>sítása</w:t>
       </w:r>
+      <w:bookmarkEnd w:id="14"/>
     </w:p>
     <w:p>
       <w:r>
         <w:t>Kódrészlet beillesztése</w:t>
       </w:r>
-      <w:bookmarkStart w:id="0" w:name="_GoBack"/>
-      <w:bookmarkEnd w:id="0"/>
     </w:p>
     <w:p/>
     <w:p>
       <w:pPr>
-        <w:pStyle w:val="Cmsor1"/>
-      </w:pPr>
+        <w:pStyle w:val="Heading1"/>
+      </w:pPr>
+      <w:bookmarkStart w:id="15" w:name="_Toc168312729"/>
       <w:r>
         <w:t>Frontend megvalósítása</w:t>
       </w:r>
+      <w:bookmarkEnd w:id="15"/>
     </w:p>
     <w:sectPr>
-      <w:footerReference w:type="default" r:id="rId8"/>
+      <w:footerReference w:type="default" r:id="rId10"/>
       <w:pgSz w:w="11906" w:h="16838"/>
       <w:pgMar w:top="1417" w:right="1417" w:bottom="1417" w:left="1417" w:header="708" w:footer="708" w:gutter="0"/>
       <w:cols w:space="708"/>
@@ -555,7 +1937,7 @@
 </file>
 
 <file path=word/endnotes.xml><?xml version="1.0" encoding="utf-8"?>
-<w:endnotes xmlns:wpc="http://schemas.microsoft.com/office/word/2010/wordprocessingCanvas" xmlns:cx="http://schemas.microsoft.com/office/drawing/2014/chartex" xmlns:cx1="http://schemas.microsoft.com/office/drawing/2015/9/8/chartex" xmlns:cx2="http://schemas.microsoft.com/office/drawing/2015/10/21/chartex" xmlns:cx3="http://schemas.microsoft.com/office/drawing/2016/5/9/chartex" xmlns:cx4="http://schemas.microsoft.com/office/drawing/2016/5/10/chartex" xmlns:cx5="http://schemas.microsoft.com/office/drawing/2016/5/11/chartex" xmlns:cx6="http://schemas.microsoft.com/office/drawing/2016/5/12/chartex" xmlns:cx7="http://schemas.microsoft.com/office/drawing/2016/5/13/chartex" xmlns:cx8="http://schemas.microsoft.com/office/drawing/2016/5/14/chartex" xmlns:mc="http://schemas.openxmlformats.org/markup-compatibility/2006" xmlns:aink="http://schemas.microsoft.com/office/drawing/2016/ink" xmlns:am3d="http://schemas.microsoft.com/office/drawing/2017/model3d" xmlns:o="urn:schemas-microsoft-com:office:office" xmlns:r="http://schemas.openxmlformats.org/officeDocument/2006/relationships" xmlns:m="http://schemas.openxmlformats.org/officeDocument/2006/math" xmlns:v="urn:schemas-microsoft-com:vml" xmlns:wp14="http://schemas.microsoft.com/office/word/2010/wordprocessingDrawing" xmlns:wp="http://schemas.openxmlformats.org/drawingml/2006/wordprocessingDrawing" xmlns:w10="urn:schemas-microsoft-com:office:word" xmlns:w="http://schemas.openxmlformats.org/wordprocessingml/2006/main" xmlns:w14="http://schemas.microsoft.com/office/word/2010/wordml" xmlns:w15="http://schemas.microsoft.com/office/word/2012/wordml" xmlns:w16cid="http://schemas.microsoft.com/office/word/2016/wordml/cid" xmlns:w16se="http://schemas.microsoft.com/office/word/2015/wordml/symex" xmlns:wpg="http://schemas.microsoft.com/office/word/2010/wordprocessingGroup" xmlns:wpi="http://schemas.microsoft.com/office/word/2010/wordprocessingInk" xmlns:wne="http://schemas.microsoft.com/office/word/2006/wordml" xmlns:wps="http://schemas.microsoft.com/office/word/2010/wordprocessingShape" mc:Ignorable="w14 w15 w16se w16cid wp14">
+<w:endnotes xmlns:wpc="http://schemas.microsoft.com/office/word/2010/wordprocessingCanvas" xmlns:cx="http://schemas.microsoft.com/office/drawing/2014/chartex" xmlns:cx1="http://schemas.microsoft.com/office/drawing/2015/9/8/chartex" xmlns:cx2="http://schemas.microsoft.com/office/drawing/2015/10/21/chartex" xmlns:cx3="http://schemas.microsoft.com/office/drawing/2016/5/9/chartex" xmlns:cx4="http://schemas.microsoft.com/office/drawing/2016/5/10/chartex" xmlns:cx5="http://schemas.microsoft.com/office/drawing/2016/5/11/chartex" xmlns:cx6="http://schemas.microsoft.com/office/drawing/2016/5/12/chartex" xmlns:cx7="http://schemas.microsoft.com/office/drawing/2016/5/13/chartex" xmlns:cx8="http://schemas.microsoft.com/office/drawing/2016/5/14/chartex" xmlns:mc="http://schemas.openxmlformats.org/markup-compatibility/2006" xmlns:aink="http://schemas.microsoft.com/office/drawing/2016/ink" xmlns:am3d="http://schemas.microsoft.com/office/drawing/2017/model3d" xmlns:o="urn:schemas-microsoft-com:office:office" xmlns:oel="http://schemas.microsoft.com/office/2019/extlst" xmlns:r="http://schemas.openxmlformats.org/officeDocument/2006/relationships" xmlns:m="http://schemas.openxmlformats.org/officeDocument/2006/math" xmlns:v="urn:schemas-microsoft-com:vml" xmlns:wp14="http://schemas.microsoft.com/office/word/2010/wordprocessingDrawing" xmlns:wp="http://schemas.openxmlformats.org/drawingml/2006/wordprocessingDrawing" xmlns:w10="urn:schemas-microsoft-com:office:word" xmlns:w="http://schemas.openxmlformats.org/wordprocessingml/2006/main" xmlns:w14="http://schemas.microsoft.com/office/word/2010/wordml" xmlns:w15="http://schemas.microsoft.com/office/word/2012/wordml" xmlns:w16cex="http://schemas.microsoft.com/office/word/2018/wordml/cex" xmlns:w16cid="http://schemas.microsoft.com/office/word/2016/wordml/cid" xmlns:w16="http://schemas.microsoft.com/office/word/2018/wordml" xmlns:w16du="http://schemas.microsoft.com/office/word/2023/wordml/word16du" xmlns:w16sdtdh="http://schemas.microsoft.com/office/word/2020/wordml/sdtdatahash" xmlns:w16se="http://schemas.microsoft.com/office/word/2015/wordml/symex" xmlns:wpg="http://schemas.microsoft.com/office/word/2010/wordprocessingGroup" xmlns:wpi="http://schemas.microsoft.com/office/word/2010/wordprocessingInk" xmlns:wne="http://schemas.microsoft.com/office/word/2006/wordml" xmlns:wps="http://schemas.microsoft.com/office/word/2010/wordprocessingShape" mc:Ignorable="w14 w15 w16se w16cid w16 w16cex w16sdtdh w16du wp14">
   <w:endnote w:type="separator" w:id="-1">
     <w:p>
       <w:pPr>
@@ -580,13 +1962,16 @@
 </file>
 
 <file path=word/footer1.xml><?xml version="1.0" encoding="utf-8"?>
-<w:ftr xmlns:wpc="http://schemas.microsoft.com/office/word/2010/wordprocessingCanvas" xmlns:cx="http://schemas.microsoft.com/office/drawing/2014/chartex" xmlns:cx1="http://schemas.microsoft.com/office/drawing/2015/9/8/chartex" xmlns:cx2="http://schemas.microsoft.com/office/drawing/2015/10/21/chartex" xmlns:cx3="http://schemas.microsoft.com/office/drawing/2016/5/9/chartex" xmlns:cx4="http://schemas.microsoft.com/office/drawing/2016/5/10/chartex" xmlns:cx5="http://schemas.microsoft.com/office/drawing/2016/5/11/chartex" xmlns:cx6="http://schemas.microsoft.com/office/drawing/2016/5/12/chartex" xmlns:cx7="http://schemas.microsoft.com/office/drawing/2016/5/13/chartex" xmlns:cx8="http://schemas.microsoft.com/office/drawing/2016/5/14/chartex" xmlns:mc="http://schemas.openxmlformats.org/markup-compatibility/2006" xmlns:aink="http://schemas.microsoft.com/office/drawing/2016/ink" xmlns:am3d="http://schemas.microsoft.com/office/drawing/2017/model3d" xmlns:o="urn:schemas-microsoft-com:office:office" xmlns:r="http://schemas.openxmlformats.org/officeDocument/2006/relationships" xmlns:m="http://schemas.openxmlformats.org/officeDocument/2006/math" xmlns:v="urn:schemas-microsoft-com:vml" xmlns:wp14="http://schemas.microsoft.com/office/word/2010/wordprocessingDrawing" xmlns:wp="http://schemas.openxmlformats.org/drawingml/2006/wordprocessingDrawing" xmlns:w10="urn:schemas-microsoft-com:office:word" xmlns:w="http://schemas.openxmlformats.org/wordprocessingml/2006/main" xmlns:w14="http://schemas.microsoft.com/office/word/2010/wordml" xmlns:w15="http://schemas.microsoft.com/office/word/2012/wordml" xmlns:w16cid="http://schemas.microsoft.com/office/word/2016/wordml/cid" xmlns:w16se="http://schemas.microsoft.com/office/word/2015/wordml/symex" xmlns:wpg="http://schemas.microsoft.com/office/word/2010/wordprocessingGroup" xmlns:wpi="http://schemas.microsoft.com/office/word/2010/wordprocessingInk" xmlns:wne="http://schemas.microsoft.com/office/word/2006/wordml" xmlns:wps="http://schemas.microsoft.com/office/word/2010/wordprocessingShape" mc:Ignorable="w14 w15 w16se w16cid wp14">
+<w:ftr xmlns:wpc="http://schemas.microsoft.com/office/word/2010/wordprocessingCanvas" xmlns:cx="http://schemas.microsoft.com/office/drawing/2014/chartex" xmlns:cx1="http://schemas.microsoft.com/office/drawing/2015/9/8/chartex" xmlns:cx2="http://schemas.microsoft.com/office/drawing/2015/10/21/chartex" xmlns:cx3="http://schemas.microsoft.com/office/drawing/2016/5/9/chartex" xmlns:cx4="http://schemas.microsoft.com/office/drawing/2016/5/10/chartex" xmlns:cx5="http://schemas.microsoft.com/office/drawing/2016/5/11/chartex" xmlns:cx6="http://schemas.microsoft.com/office/drawing/2016/5/12/chartex" xmlns:cx7="http://schemas.microsoft.com/office/drawing/2016/5/13/chartex" xmlns:cx8="http://schemas.microsoft.com/office/drawing/2016/5/14/chartex" xmlns:mc="http://schemas.openxmlformats.org/markup-compatibility/2006" xmlns:aink="http://schemas.microsoft.com/office/drawing/2016/ink" xmlns:am3d="http://schemas.microsoft.com/office/drawing/2017/model3d" xmlns:o="urn:schemas-microsoft-com:office:office" xmlns:oel="http://schemas.microsoft.com/office/2019/extlst" xmlns:r="http://schemas.openxmlformats.org/officeDocument/2006/relationships" xmlns:m="http://schemas.openxmlformats.org/officeDocument/2006/math" xmlns:v="urn:schemas-microsoft-com:vml" xmlns:wp14="http://schemas.microsoft.com/office/word/2010/wordprocessingDrawing" xmlns:wp="http://schemas.openxmlformats.org/drawingml/2006/wordprocessingDrawing" xmlns:w10="urn:schemas-microsoft-com:office:word" xmlns:w="http://schemas.openxmlformats.org/wordprocessingml/2006/main" xmlns:w14="http://schemas.microsoft.com/office/word/2010/wordml" xmlns:w15="http://schemas.microsoft.com/office/word/2012/wordml" xmlns:w16cex="http://schemas.microsoft.com/office/word/2018/wordml/cex" xmlns:w16cid="http://schemas.microsoft.com/office/word/2016/wordml/cid" xmlns:w16="http://schemas.microsoft.com/office/word/2018/wordml" xmlns:w16du="http://schemas.microsoft.com/office/word/2023/wordml/word16du" xmlns:w16sdtdh="http://schemas.microsoft.com/office/word/2020/wordml/sdtdatahash" xmlns:w16se="http://schemas.microsoft.com/office/word/2015/wordml/symex" xmlns:wpg="http://schemas.microsoft.com/office/word/2010/wordprocessingGroup" xmlns:wpi="http://schemas.microsoft.com/office/word/2010/wordprocessingInk" xmlns:wne="http://schemas.microsoft.com/office/word/2006/wordml" xmlns:wps="http://schemas.microsoft.com/office/word/2010/wordprocessingShape" mc:Ignorable="w14 w15 w16se w16cid w16 w16cex w16sdtdh w16du wp14">
   <w:p>
     <w:pPr>
-      <w:pStyle w:val="llb"/>
+      <w:pStyle w:val="Footer"/>
     </w:pPr>
     <w:r>
-      <w:t>Név Webfejlesztő</w:t>
+      <w:t>Lőrincz Gergely Tamás</w:t>
+    </w:r>
+    <w:r>
+      <w:t xml:space="preserve"> Webfejlesztő</w:t>
     </w:r>
     <w:r>
       <w:tab/>
@@ -598,14 +1983,14 @@
   </w:p>
   <w:p>
     <w:pPr>
-      <w:pStyle w:val="llb"/>
+      <w:pStyle w:val="Footer"/>
     </w:pPr>
   </w:p>
 </w:ftr>
 </file>
 
 <file path=word/footnotes.xml><?xml version="1.0" encoding="utf-8"?>
-<w:footnotes xmlns:wpc="http://schemas.microsoft.com/office/word/2010/wordprocessingCanvas" xmlns:cx="http://schemas.microsoft.com/office/drawing/2014/chartex" xmlns:cx1="http://schemas.microsoft.com/office/drawing/2015/9/8/chartex" xmlns:cx2="http://schemas.microsoft.com/office/drawing/2015/10/21/chartex" xmlns:cx3="http://schemas.microsoft.com/office/drawing/2016/5/9/chartex" xmlns:cx4="http://schemas.microsoft.com/office/drawing/2016/5/10/chartex" xmlns:cx5="http://schemas.microsoft.com/office/drawing/2016/5/11/chartex" xmlns:cx6="http://schemas.microsoft.com/office/drawing/2016/5/12/chartex" xmlns:cx7="http://schemas.microsoft.com/office/drawing/2016/5/13/chartex" xmlns:cx8="http://schemas.microsoft.com/office/drawing/2016/5/14/chartex" xmlns:mc="http://schemas.openxmlformats.org/markup-compatibility/2006" xmlns:aink="http://schemas.microsoft.com/office/drawing/2016/ink" xmlns:am3d="http://schemas.microsoft.com/office/drawing/2017/model3d" xmlns:o="urn:schemas-microsoft-com:office:office" xmlns:r="http://schemas.openxmlformats.org/officeDocument/2006/relationships" xmlns:m="http://schemas.openxmlformats.org/officeDocument/2006/math" xmlns:v="urn:schemas-microsoft-com:vml" xmlns:wp14="http://schemas.microsoft.com/office/word/2010/wordprocessingDrawing" xmlns:wp="http://schemas.openxmlformats.org/drawingml/2006/wordprocessingDrawing" xmlns:w10="urn:schemas-microsoft-com:office:word" xmlns:w="http://schemas.openxmlformats.org/wordprocessingml/2006/main" xmlns:w14="http://schemas.microsoft.com/office/word/2010/wordml" xmlns:w15="http://schemas.microsoft.com/office/word/2012/wordml" xmlns:w16cid="http://schemas.microsoft.com/office/word/2016/wordml/cid" xmlns:w16se="http://schemas.microsoft.com/office/word/2015/wordml/symex" xmlns:wpg="http://schemas.microsoft.com/office/word/2010/wordprocessingGroup" xmlns:wpi="http://schemas.microsoft.com/office/word/2010/wordprocessingInk" xmlns:wne="http://schemas.microsoft.com/office/word/2006/wordml" xmlns:wps="http://schemas.microsoft.com/office/word/2010/wordprocessingShape" mc:Ignorable="w14 w15 w16se w16cid wp14">
+<w:footnotes xmlns:wpc="http://schemas.microsoft.com/office/word/2010/wordprocessingCanvas" xmlns:cx="http://schemas.microsoft.com/office/drawing/2014/chartex" xmlns:cx1="http://schemas.microsoft.com/office/drawing/2015/9/8/chartex" xmlns:cx2="http://schemas.microsoft.com/office/drawing/2015/10/21/chartex" xmlns:cx3="http://schemas.microsoft.com/office/drawing/2016/5/9/chartex" xmlns:cx4="http://schemas.microsoft.com/office/drawing/2016/5/10/chartex" xmlns:cx5="http://schemas.microsoft.com/office/drawing/2016/5/11/chartex" xmlns:cx6="http://schemas.microsoft.com/office/drawing/2016/5/12/chartex" xmlns:cx7="http://schemas.microsoft.com/office/drawing/2016/5/13/chartex" xmlns:cx8="http://schemas.microsoft.com/office/drawing/2016/5/14/chartex" xmlns:mc="http://schemas.openxmlformats.org/markup-compatibility/2006" xmlns:aink="http://schemas.microsoft.com/office/drawing/2016/ink" xmlns:am3d="http://schemas.microsoft.com/office/drawing/2017/model3d" xmlns:o="urn:schemas-microsoft-com:office:office" xmlns:oel="http://schemas.microsoft.com/office/2019/extlst" xmlns:r="http://schemas.openxmlformats.org/officeDocument/2006/relationships" xmlns:m="http://schemas.openxmlformats.org/officeDocument/2006/math" xmlns:v="urn:schemas-microsoft-com:vml" xmlns:wp14="http://schemas.microsoft.com/office/word/2010/wordprocessingDrawing" xmlns:wp="http://schemas.openxmlformats.org/drawingml/2006/wordprocessingDrawing" xmlns:w10="urn:schemas-microsoft-com:office:word" xmlns:w="http://schemas.openxmlformats.org/wordprocessingml/2006/main" xmlns:w14="http://schemas.microsoft.com/office/word/2010/wordml" xmlns:w15="http://schemas.microsoft.com/office/word/2012/wordml" xmlns:w16cex="http://schemas.microsoft.com/office/word/2018/wordml/cex" xmlns:w16cid="http://schemas.microsoft.com/office/word/2016/wordml/cid" xmlns:w16="http://schemas.microsoft.com/office/word/2018/wordml" xmlns:w16du="http://schemas.microsoft.com/office/word/2023/wordml/word16du" xmlns:w16sdtdh="http://schemas.microsoft.com/office/word/2020/wordml/sdtdatahash" xmlns:w16se="http://schemas.microsoft.com/office/word/2015/wordml/symex" xmlns:wpg="http://schemas.microsoft.com/office/word/2010/wordprocessingGroup" xmlns:wpi="http://schemas.microsoft.com/office/word/2010/wordprocessingInk" xmlns:wne="http://schemas.microsoft.com/office/word/2006/wordml" xmlns:wps="http://schemas.microsoft.com/office/word/2010/wordprocessingShape" mc:Ignorable="w14 w15 w16se w16cid w16 w16cex w16sdtdh w16du wp14">
   <w:footnote w:type="separator" w:id="-1">
     <w:p>
       <w:pPr>
@@ -630,8 +2015,610 @@
 </file>
 
 <file path=word/numbering.xml><?xml version="1.0" encoding="utf-8"?>
-<w:numbering xmlns:wpc="http://schemas.microsoft.com/office/word/2010/wordprocessingCanvas" xmlns:cx="http://schemas.microsoft.com/office/drawing/2014/chartex" xmlns:cx1="http://schemas.microsoft.com/office/drawing/2015/9/8/chartex" xmlns:cx2="http://schemas.microsoft.com/office/drawing/2015/10/21/chartex" xmlns:cx3="http://schemas.microsoft.com/office/drawing/2016/5/9/chartex" xmlns:cx4="http://schemas.microsoft.com/office/drawing/2016/5/10/chartex" xmlns:cx5="http://schemas.microsoft.com/office/drawing/2016/5/11/chartex" xmlns:cx6="http://schemas.microsoft.com/office/drawing/2016/5/12/chartex" xmlns:cx7="http://schemas.microsoft.com/office/drawing/2016/5/13/chartex" xmlns:cx8="http://schemas.microsoft.com/office/drawing/2016/5/14/chartex" xmlns:mc="http://schemas.openxmlformats.org/markup-compatibility/2006" xmlns:aink="http://schemas.microsoft.com/office/drawing/2016/ink" xmlns:am3d="http://schemas.microsoft.com/office/drawing/2017/model3d" xmlns:o="urn:schemas-microsoft-com:office:office" xmlns:r="http://schemas.openxmlformats.org/officeDocument/2006/relationships" xmlns:m="http://schemas.openxmlformats.org/officeDocument/2006/math" xmlns:v="urn:schemas-microsoft-com:vml" xmlns:wp14="http://schemas.microsoft.com/office/word/2010/wordprocessingDrawing" xmlns:wp="http://schemas.openxmlformats.org/drawingml/2006/wordprocessingDrawing" xmlns:w10="urn:schemas-microsoft-com:office:word" xmlns:w="http://schemas.openxmlformats.org/wordprocessingml/2006/main" xmlns:w14="http://schemas.microsoft.com/office/word/2010/wordml" xmlns:w15="http://schemas.microsoft.com/office/word/2012/wordml" xmlns:w16cid="http://schemas.microsoft.com/office/word/2016/wordml/cid" xmlns:w16se="http://schemas.microsoft.com/office/word/2015/wordml/symex" xmlns:wpg="http://schemas.microsoft.com/office/word/2010/wordprocessingGroup" xmlns:wpi="http://schemas.microsoft.com/office/word/2010/wordprocessingInk" xmlns:wne="http://schemas.microsoft.com/office/word/2006/wordml" xmlns:wps="http://schemas.microsoft.com/office/word/2010/wordprocessingShape" mc:Ignorable="w14 w15 w16se w16cid wp14">
+<w:numbering xmlns:wpc="http://schemas.microsoft.com/office/word/2010/wordprocessingCanvas" xmlns:cx="http://schemas.microsoft.com/office/drawing/2014/chartex" xmlns:cx1="http://schemas.microsoft.com/office/drawing/2015/9/8/chartex" xmlns:cx2="http://schemas.microsoft.com/office/drawing/2015/10/21/chartex" xmlns:cx3="http://schemas.microsoft.com/office/drawing/2016/5/9/chartex" xmlns:cx4="http://schemas.microsoft.com/office/drawing/2016/5/10/chartex" xmlns:cx5="http://schemas.microsoft.com/office/drawing/2016/5/11/chartex" xmlns:cx6="http://schemas.microsoft.com/office/drawing/2016/5/12/chartex" xmlns:cx7="http://schemas.microsoft.com/office/drawing/2016/5/13/chartex" xmlns:cx8="http://schemas.microsoft.com/office/drawing/2016/5/14/chartex" xmlns:mc="http://schemas.openxmlformats.org/markup-compatibility/2006" xmlns:aink="http://schemas.microsoft.com/office/drawing/2016/ink" xmlns:am3d="http://schemas.microsoft.com/office/drawing/2017/model3d" xmlns:o="urn:schemas-microsoft-com:office:office" xmlns:oel="http://schemas.microsoft.com/office/2019/extlst" xmlns:r="http://schemas.openxmlformats.org/officeDocument/2006/relationships" xmlns:m="http://schemas.openxmlformats.org/officeDocument/2006/math" xmlns:v="urn:schemas-microsoft-com:vml" xmlns:wp14="http://schemas.microsoft.com/office/word/2010/wordprocessingDrawing" xmlns:wp="http://schemas.openxmlformats.org/drawingml/2006/wordprocessingDrawing" xmlns:w10="urn:schemas-microsoft-com:office:word" xmlns:w="http://schemas.openxmlformats.org/wordprocessingml/2006/main" xmlns:w14="http://schemas.microsoft.com/office/word/2010/wordml" xmlns:w15="http://schemas.microsoft.com/office/word/2012/wordml" xmlns:w16cex="http://schemas.microsoft.com/office/word/2018/wordml/cex" xmlns:w16cid="http://schemas.microsoft.com/office/word/2016/wordml/cid" xmlns:w16="http://schemas.microsoft.com/office/word/2018/wordml" xmlns:w16du="http://schemas.microsoft.com/office/word/2023/wordml/word16du" xmlns:w16sdtdh="http://schemas.microsoft.com/office/word/2020/wordml/sdtdatahash" xmlns:w16se="http://schemas.microsoft.com/office/word/2015/wordml/symex" xmlns:wpg="http://schemas.microsoft.com/office/word/2010/wordprocessingGroup" xmlns:wpi="http://schemas.microsoft.com/office/word/2010/wordprocessingInk" xmlns:wne="http://schemas.microsoft.com/office/word/2006/wordml" xmlns:wps="http://schemas.microsoft.com/office/word/2010/wordprocessingShape" mc:Ignorable="w14 w15 w16se w16cid w16 w16cex w16sdtdh w16du wp14">
   <w:abstractNum w:abstractNumId="0" w15:restartNumberingAfterBreak="0">
+    <w:nsid w:val="0DA36048"/>
+    <w:multiLevelType w:val="hybridMultilevel"/>
+    <w:tmpl w:val="5E229DFC"/>
+    <w:lvl w:ilvl="0" w:tplc="3FD42A06">
+      <w:numFmt w:val="decimal"/>
+      <w:lvlText w:val="%1."/>
+      <w:lvlJc w:val="left"/>
+      <w:pPr>
+        <w:ind w:left="720" w:hanging="360"/>
+      </w:pPr>
+      <w:rPr>
+        <w:rFonts w:hint="default"/>
+      </w:rPr>
+    </w:lvl>
+    <w:lvl w:ilvl="1" w:tplc="040E0019" w:tentative="1">
+      <w:start w:val="1"/>
+      <w:numFmt w:val="lowerLetter"/>
+      <w:lvlText w:val="%2."/>
+      <w:lvlJc w:val="left"/>
+      <w:pPr>
+        <w:ind w:left="1440" w:hanging="360"/>
+      </w:pPr>
+    </w:lvl>
+    <w:lvl w:ilvl="2" w:tplc="040E001B" w:tentative="1">
+      <w:start w:val="1"/>
+      <w:numFmt w:val="lowerRoman"/>
+      <w:lvlText w:val="%3."/>
+      <w:lvlJc w:val="right"/>
+      <w:pPr>
+        <w:ind w:left="2160" w:hanging="180"/>
+      </w:pPr>
+    </w:lvl>
+    <w:lvl w:ilvl="3" w:tplc="040E000F" w:tentative="1">
+      <w:start w:val="1"/>
+      <w:numFmt w:val="decimal"/>
+      <w:lvlText w:val="%4."/>
+      <w:lvlJc w:val="left"/>
+      <w:pPr>
+        <w:ind w:left="2880" w:hanging="360"/>
+      </w:pPr>
+    </w:lvl>
+    <w:lvl w:ilvl="4" w:tplc="040E0019" w:tentative="1">
+      <w:start w:val="1"/>
+      <w:numFmt w:val="lowerLetter"/>
+      <w:lvlText w:val="%5."/>
+      <w:lvlJc w:val="left"/>
+      <w:pPr>
+        <w:ind w:left="3600" w:hanging="360"/>
+      </w:pPr>
+    </w:lvl>
+    <w:lvl w:ilvl="5" w:tplc="040E001B" w:tentative="1">
+      <w:start w:val="1"/>
+      <w:numFmt w:val="lowerRoman"/>
+      <w:lvlText w:val="%6."/>
+      <w:lvlJc w:val="right"/>
+      <w:pPr>
+        <w:ind w:left="4320" w:hanging="180"/>
+      </w:pPr>
+    </w:lvl>
+    <w:lvl w:ilvl="6" w:tplc="040E000F" w:tentative="1">
+      <w:start w:val="1"/>
+      <w:numFmt w:val="decimal"/>
+      <w:lvlText w:val="%7."/>
+      <w:lvlJc w:val="left"/>
+      <w:pPr>
+        <w:ind w:left="5040" w:hanging="360"/>
+      </w:pPr>
+    </w:lvl>
+    <w:lvl w:ilvl="7" w:tplc="040E0019" w:tentative="1">
+      <w:start w:val="1"/>
+      <w:numFmt w:val="lowerLetter"/>
+      <w:lvlText w:val="%8."/>
+      <w:lvlJc w:val="left"/>
+      <w:pPr>
+        <w:ind w:left="5760" w:hanging="360"/>
+      </w:pPr>
+    </w:lvl>
+    <w:lvl w:ilvl="8" w:tplc="040E001B" w:tentative="1">
+      <w:start w:val="1"/>
+      <w:numFmt w:val="lowerRoman"/>
+      <w:lvlText w:val="%9."/>
+      <w:lvlJc w:val="right"/>
+      <w:pPr>
+        <w:ind w:left="6480" w:hanging="180"/>
+      </w:pPr>
+    </w:lvl>
+  </w:abstractNum>
+  <w:abstractNum w:abstractNumId="1" w15:restartNumberingAfterBreak="0">
+    <w:nsid w:val="21363BB8"/>
+    <w:multiLevelType w:val="hybridMultilevel"/>
+    <w:tmpl w:val="778804A2"/>
+    <w:lvl w:ilvl="0" w:tplc="040E000F">
+      <w:start w:val="1"/>
+      <w:numFmt w:val="decimal"/>
+      <w:lvlText w:val="%1."/>
+      <w:lvlJc w:val="left"/>
+      <w:pPr>
+        <w:ind w:left="720" w:hanging="360"/>
+      </w:pPr>
+    </w:lvl>
+    <w:lvl w:ilvl="1" w:tplc="040E0019" w:tentative="1">
+      <w:start w:val="1"/>
+      <w:numFmt w:val="lowerLetter"/>
+      <w:lvlText w:val="%2."/>
+      <w:lvlJc w:val="left"/>
+      <w:pPr>
+        <w:ind w:left="1440" w:hanging="360"/>
+      </w:pPr>
+    </w:lvl>
+    <w:lvl w:ilvl="2" w:tplc="040E001B" w:tentative="1">
+      <w:start w:val="1"/>
+      <w:numFmt w:val="lowerRoman"/>
+      <w:lvlText w:val="%3."/>
+      <w:lvlJc w:val="right"/>
+      <w:pPr>
+        <w:ind w:left="2160" w:hanging="180"/>
+      </w:pPr>
+    </w:lvl>
+    <w:lvl w:ilvl="3" w:tplc="040E000F" w:tentative="1">
+      <w:start w:val="1"/>
+      <w:numFmt w:val="decimal"/>
+      <w:lvlText w:val="%4."/>
+      <w:lvlJc w:val="left"/>
+      <w:pPr>
+        <w:ind w:left="2880" w:hanging="360"/>
+      </w:pPr>
+    </w:lvl>
+    <w:lvl w:ilvl="4" w:tplc="040E0019" w:tentative="1">
+      <w:start w:val="1"/>
+      <w:numFmt w:val="lowerLetter"/>
+      <w:lvlText w:val="%5."/>
+      <w:lvlJc w:val="left"/>
+      <w:pPr>
+        <w:ind w:left="3600" w:hanging="360"/>
+      </w:pPr>
+    </w:lvl>
+    <w:lvl w:ilvl="5" w:tplc="040E001B" w:tentative="1">
+      <w:start w:val="1"/>
+      <w:numFmt w:val="lowerRoman"/>
+      <w:lvlText w:val="%6."/>
+      <w:lvlJc w:val="right"/>
+      <w:pPr>
+        <w:ind w:left="4320" w:hanging="180"/>
+      </w:pPr>
+    </w:lvl>
+    <w:lvl w:ilvl="6" w:tplc="040E000F" w:tentative="1">
+      <w:start w:val="1"/>
+      <w:numFmt w:val="decimal"/>
+      <w:lvlText w:val="%7."/>
+      <w:lvlJc w:val="left"/>
+      <w:pPr>
+        <w:ind w:left="5040" w:hanging="360"/>
+      </w:pPr>
+    </w:lvl>
+    <w:lvl w:ilvl="7" w:tplc="040E0019" w:tentative="1">
+      <w:start w:val="1"/>
+      <w:numFmt w:val="lowerLetter"/>
+      <w:lvlText w:val="%8."/>
+      <w:lvlJc w:val="left"/>
+      <w:pPr>
+        <w:ind w:left="5760" w:hanging="360"/>
+      </w:pPr>
+    </w:lvl>
+    <w:lvl w:ilvl="8" w:tplc="040E001B" w:tentative="1">
+      <w:start w:val="1"/>
+      <w:numFmt w:val="lowerRoman"/>
+      <w:lvlText w:val="%9."/>
+      <w:lvlJc w:val="right"/>
+      <w:pPr>
+        <w:ind w:left="6480" w:hanging="180"/>
+      </w:pPr>
+    </w:lvl>
+  </w:abstractNum>
+  <w:abstractNum w:abstractNumId="2" w15:restartNumberingAfterBreak="0">
+    <w:nsid w:val="28D657D6"/>
+    <w:multiLevelType w:val="hybridMultilevel"/>
+    <w:tmpl w:val="0F42982C"/>
+    <w:lvl w:ilvl="0" w:tplc="3FD42A06">
+      <w:start w:val="1"/>
+      <w:numFmt w:val="decimal"/>
+      <w:lvlText w:val="%1."/>
+      <w:lvlJc w:val="left"/>
+      <w:pPr>
+        <w:ind w:left="720" w:hanging="360"/>
+      </w:pPr>
+      <w:rPr>
+        <w:rFonts w:hint="default"/>
+      </w:rPr>
+    </w:lvl>
+    <w:lvl w:ilvl="1" w:tplc="040E0019" w:tentative="1">
+      <w:start w:val="1"/>
+      <w:numFmt w:val="lowerLetter"/>
+      <w:lvlText w:val="%2."/>
+      <w:lvlJc w:val="left"/>
+      <w:pPr>
+        <w:ind w:left="1440" w:hanging="360"/>
+      </w:pPr>
+    </w:lvl>
+    <w:lvl w:ilvl="2" w:tplc="040E001B" w:tentative="1">
+      <w:start w:val="1"/>
+      <w:numFmt w:val="lowerRoman"/>
+      <w:lvlText w:val="%3."/>
+      <w:lvlJc w:val="right"/>
+      <w:pPr>
+        <w:ind w:left="2160" w:hanging="180"/>
+      </w:pPr>
+    </w:lvl>
+    <w:lvl w:ilvl="3" w:tplc="040E000F" w:tentative="1">
+      <w:start w:val="1"/>
+      <w:numFmt w:val="decimal"/>
+      <w:lvlText w:val="%4."/>
+      <w:lvlJc w:val="left"/>
+      <w:pPr>
+        <w:ind w:left="2880" w:hanging="360"/>
+      </w:pPr>
+    </w:lvl>
+    <w:lvl w:ilvl="4" w:tplc="040E0019" w:tentative="1">
+      <w:start w:val="1"/>
+      <w:numFmt w:val="lowerLetter"/>
+      <w:lvlText w:val="%5."/>
+      <w:lvlJc w:val="left"/>
+      <w:pPr>
+        <w:ind w:left="3600" w:hanging="360"/>
+      </w:pPr>
+    </w:lvl>
+    <w:lvl w:ilvl="5" w:tplc="040E001B" w:tentative="1">
+      <w:start w:val="1"/>
+      <w:numFmt w:val="lowerRoman"/>
+      <w:lvlText w:val="%6."/>
+      <w:lvlJc w:val="right"/>
+      <w:pPr>
+        <w:ind w:left="4320" w:hanging="180"/>
+      </w:pPr>
+    </w:lvl>
+    <w:lvl w:ilvl="6" w:tplc="040E000F" w:tentative="1">
+      <w:start w:val="1"/>
+      <w:numFmt w:val="decimal"/>
+      <w:lvlText w:val="%7."/>
+      <w:lvlJc w:val="left"/>
+      <w:pPr>
+        <w:ind w:left="5040" w:hanging="360"/>
+      </w:pPr>
+    </w:lvl>
+    <w:lvl w:ilvl="7" w:tplc="040E0019" w:tentative="1">
+      <w:start w:val="1"/>
+      <w:numFmt w:val="lowerLetter"/>
+      <w:lvlText w:val="%8."/>
+      <w:lvlJc w:val="left"/>
+      <w:pPr>
+        <w:ind w:left="5760" w:hanging="360"/>
+      </w:pPr>
+    </w:lvl>
+    <w:lvl w:ilvl="8" w:tplc="040E001B" w:tentative="1">
+      <w:start w:val="1"/>
+      <w:numFmt w:val="lowerRoman"/>
+      <w:lvlText w:val="%9."/>
+      <w:lvlJc w:val="right"/>
+      <w:pPr>
+        <w:ind w:left="6480" w:hanging="180"/>
+      </w:pPr>
+    </w:lvl>
+  </w:abstractNum>
+  <w:abstractNum w:abstractNumId="3" w15:restartNumberingAfterBreak="0">
+    <w:nsid w:val="2A3E5920"/>
+    <w:multiLevelType w:val="hybridMultilevel"/>
+    <w:tmpl w:val="F6F2540E"/>
+    <w:lvl w:ilvl="0" w:tplc="FA845712">
+      <w:start w:val="1"/>
+      <w:numFmt w:val="bullet"/>
+      <w:lvlText w:val="-"/>
+      <w:lvlJc w:val="left"/>
+      <w:pPr>
+        <w:ind w:left="1440" w:hanging="360"/>
+      </w:pPr>
+      <w:rPr>
+        <w:rFonts w:ascii="Calibri" w:hAnsi="Calibri" w:hint="default"/>
+      </w:rPr>
+    </w:lvl>
+    <w:lvl w:ilvl="1" w:tplc="040E0003" w:tentative="1">
+      <w:start w:val="1"/>
+      <w:numFmt w:val="bullet"/>
+      <w:lvlText w:val="o"/>
+      <w:lvlJc w:val="left"/>
+      <w:pPr>
+        <w:ind w:left="1440" w:hanging="360"/>
+      </w:pPr>
+      <w:rPr>
+        <w:rFonts w:ascii="Courier New" w:hAnsi="Courier New" w:cs="Courier New" w:hint="default"/>
+      </w:rPr>
+    </w:lvl>
+    <w:lvl w:ilvl="2" w:tplc="040E0005" w:tentative="1">
+      <w:start w:val="1"/>
+      <w:numFmt w:val="bullet"/>
+      <w:lvlText w:val=""/>
+      <w:lvlJc w:val="left"/>
+      <w:pPr>
+        <w:ind w:left="2160" w:hanging="360"/>
+      </w:pPr>
+      <w:rPr>
+        <w:rFonts w:ascii="Wingdings" w:hAnsi="Wingdings" w:hint="default"/>
+      </w:rPr>
+    </w:lvl>
+    <w:lvl w:ilvl="3" w:tplc="040E0001" w:tentative="1">
+      <w:start w:val="1"/>
+      <w:numFmt w:val="bullet"/>
+      <w:lvlText w:val=""/>
+      <w:lvlJc w:val="left"/>
+      <w:pPr>
+        <w:ind w:left="2880" w:hanging="360"/>
+      </w:pPr>
+      <w:rPr>
+        <w:rFonts w:ascii="Symbol" w:hAnsi="Symbol" w:hint="default"/>
+      </w:rPr>
+    </w:lvl>
+    <w:lvl w:ilvl="4" w:tplc="040E0003" w:tentative="1">
+      <w:start w:val="1"/>
+      <w:numFmt w:val="bullet"/>
+      <w:lvlText w:val="o"/>
+      <w:lvlJc w:val="left"/>
+      <w:pPr>
+        <w:ind w:left="3600" w:hanging="360"/>
+      </w:pPr>
+      <w:rPr>
+        <w:rFonts w:ascii="Courier New" w:hAnsi="Courier New" w:cs="Courier New" w:hint="default"/>
+      </w:rPr>
+    </w:lvl>
+    <w:lvl w:ilvl="5" w:tplc="040E0005" w:tentative="1">
+      <w:start w:val="1"/>
+      <w:numFmt w:val="bullet"/>
+      <w:lvlText w:val=""/>
+      <w:lvlJc w:val="left"/>
+      <w:pPr>
+        <w:ind w:left="4320" w:hanging="360"/>
+      </w:pPr>
+      <w:rPr>
+        <w:rFonts w:ascii="Wingdings" w:hAnsi="Wingdings" w:hint="default"/>
+      </w:rPr>
+    </w:lvl>
+    <w:lvl w:ilvl="6" w:tplc="040E0001" w:tentative="1">
+      <w:start w:val="1"/>
+      <w:numFmt w:val="bullet"/>
+      <w:lvlText w:val=""/>
+      <w:lvlJc w:val="left"/>
+      <w:pPr>
+        <w:ind w:left="5040" w:hanging="360"/>
+      </w:pPr>
+      <w:rPr>
+        <w:rFonts w:ascii="Symbol" w:hAnsi="Symbol" w:hint="default"/>
+      </w:rPr>
+    </w:lvl>
+    <w:lvl w:ilvl="7" w:tplc="040E0003" w:tentative="1">
+      <w:start w:val="1"/>
+      <w:numFmt w:val="bullet"/>
+      <w:lvlText w:val="o"/>
+      <w:lvlJc w:val="left"/>
+      <w:pPr>
+        <w:ind w:left="5760" w:hanging="360"/>
+      </w:pPr>
+      <w:rPr>
+        <w:rFonts w:ascii="Courier New" w:hAnsi="Courier New" w:cs="Courier New" w:hint="default"/>
+      </w:rPr>
+    </w:lvl>
+    <w:lvl w:ilvl="8" w:tplc="040E0005" w:tentative="1">
+      <w:start w:val="1"/>
+      <w:numFmt w:val="bullet"/>
+      <w:lvlText w:val=""/>
+      <w:lvlJc w:val="left"/>
+      <w:pPr>
+        <w:ind w:left="6480" w:hanging="360"/>
+      </w:pPr>
+      <w:rPr>
+        <w:rFonts w:ascii="Wingdings" w:hAnsi="Wingdings" w:hint="default"/>
+      </w:rPr>
+    </w:lvl>
+  </w:abstractNum>
+  <w:abstractNum w:abstractNumId="4" w15:restartNumberingAfterBreak="0">
+    <w:nsid w:val="34253BE7"/>
+    <w:multiLevelType w:val="hybridMultilevel"/>
+    <w:tmpl w:val="A8FE9118"/>
+    <w:lvl w:ilvl="0" w:tplc="FA845712">
+      <w:start w:val="1"/>
+      <w:numFmt w:val="bullet"/>
+      <w:lvlText w:val="-"/>
+      <w:lvlJc w:val="left"/>
+      <w:pPr>
+        <w:ind w:left="1440" w:hanging="360"/>
+      </w:pPr>
+      <w:rPr>
+        <w:rFonts w:ascii="Calibri" w:hAnsi="Calibri" w:hint="default"/>
+      </w:rPr>
+    </w:lvl>
+    <w:lvl w:ilvl="1" w:tplc="040E0003">
+      <w:start w:val="1"/>
+      <w:numFmt w:val="bullet"/>
+      <w:lvlText w:val="o"/>
+      <w:lvlJc w:val="left"/>
+      <w:pPr>
+        <w:ind w:left="1440" w:hanging="360"/>
+      </w:pPr>
+      <w:rPr>
+        <w:rFonts w:ascii="Courier New" w:hAnsi="Courier New" w:cs="Courier New" w:hint="default"/>
+      </w:rPr>
+    </w:lvl>
+    <w:lvl w:ilvl="2" w:tplc="040E0005" w:tentative="1">
+      <w:start w:val="1"/>
+      <w:numFmt w:val="bullet"/>
+      <w:lvlText w:val=""/>
+      <w:lvlJc w:val="left"/>
+      <w:pPr>
+        <w:ind w:left="2160" w:hanging="360"/>
+      </w:pPr>
+      <w:rPr>
+        <w:rFonts w:ascii="Wingdings" w:hAnsi="Wingdings" w:hint="default"/>
+      </w:rPr>
+    </w:lvl>
+    <w:lvl w:ilvl="3" w:tplc="040E0001" w:tentative="1">
+      <w:start w:val="1"/>
+      <w:numFmt w:val="bullet"/>
+      <w:lvlText w:val=""/>
+      <w:lvlJc w:val="left"/>
+      <w:pPr>
+        <w:ind w:left="2880" w:hanging="360"/>
+      </w:pPr>
+      <w:rPr>
+        <w:rFonts w:ascii="Symbol" w:hAnsi="Symbol" w:hint="default"/>
+      </w:rPr>
+    </w:lvl>
+    <w:lvl w:ilvl="4" w:tplc="040E0003" w:tentative="1">
+      <w:start w:val="1"/>
+      <w:numFmt w:val="bullet"/>
+      <w:lvlText w:val="o"/>
+      <w:lvlJc w:val="left"/>
+      <w:pPr>
+        <w:ind w:left="3600" w:hanging="360"/>
+      </w:pPr>
+      <w:rPr>
+        <w:rFonts w:ascii="Courier New" w:hAnsi="Courier New" w:cs="Courier New" w:hint="default"/>
+      </w:rPr>
+    </w:lvl>
+    <w:lvl w:ilvl="5" w:tplc="040E0005" w:tentative="1">
+      <w:start w:val="1"/>
+      <w:numFmt w:val="bullet"/>
+      <w:lvlText w:val=""/>
+      <w:lvlJc w:val="left"/>
+      <w:pPr>
+        <w:ind w:left="4320" w:hanging="360"/>
+      </w:pPr>
+      <w:rPr>
+        <w:rFonts w:ascii="Wingdings" w:hAnsi="Wingdings" w:hint="default"/>
+      </w:rPr>
+    </w:lvl>
+    <w:lvl w:ilvl="6" w:tplc="040E0001" w:tentative="1">
+      <w:start w:val="1"/>
+      <w:numFmt w:val="bullet"/>
+      <w:lvlText w:val=""/>
+      <w:lvlJc w:val="left"/>
+      <w:pPr>
+        <w:ind w:left="5040" w:hanging="360"/>
+      </w:pPr>
+      <w:rPr>
+        <w:rFonts w:ascii="Symbol" w:hAnsi="Symbol" w:hint="default"/>
+      </w:rPr>
+    </w:lvl>
+    <w:lvl w:ilvl="7" w:tplc="040E0003" w:tentative="1">
+      <w:start w:val="1"/>
+      <w:numFmt w:val="bullet"/>
+      <w:lvlText w:val="o"/>
+      <w:lvlJc w:val="left"/>
+      <w:pPr>
+        <w:ind w:left="5760" w:hanging="360"/>
+      </w:pPr>
+      <w:rPr>
+        <w:rFonts w:ascii="Courier New" w:hAnsi="Courier New" w:cs="Courier New" w:hint="default"/>
+      </w:rPr>
+    </w:lvl>
+    <w:lvl w:ilvl="8" w:tplc="040E0005" w:tentative="1">
+      <w:start w:val="1"/>
+      <w:numFmt w:val="bullet"/>
+      <w:lvlText w:val=""/>
+      <w:lvlJc w:val="left"/>
+      <w:pPr>
+        <w:ind w:left="6480" w:hanging="360"/>
+      </w:pPr>
+      <w:rPr>
+        <w:rFonts w:ascii="Wingdings" w:hAnsi="Wingdings" w:hint="default"/>
+      </w:rPr>
+    </w:lvl>
+  </w:abstractNum>
+  <w:abstractNum w:abstractNumId="5" w15:restartNumberingAfterBreak="0">
+    <w:nsid w:val="45EB0982"/>
+    <w:multiLevelType w:val="hybridMultilevel"/>
+    <w:tmpl w:val="C0865C0A"/>
+    <w:lvl w:ilvl="0" w:tplc="FA845712">
+      <w:start w:val="1"/>
+      <w:numFmt w:val="bullet"/>
+      <w:lvlText w:val="-"/>
+      <w:lvlJc w:val="left"/>
+      <w:pPr>
+        <w:ind w:left="1440" w:hanging="360"/>
+      </w:pPr>
+      <w:rPr>
+        <w:rFonts w:ascii="Calibri" w:hAnsi="Calibri" w:hint="default"/>
+      </w:rPr>
+    </w:lvl>
+    <w:lvl w:ilvl="1" w:tplc="040E0003" w:tentative="1">
+      <w:start w:val="1"/>
+      <w:numFmt w:val="bullet"/>
+      <w:lvlText w:val="o"/>
+      <w:lvlJc w:val="left"/>
+      <w:pPr>
+        <w:ind w:left="1440" w:hanging="360"/>
+      </w:pPr>
+      <w:rPr>
+        <w:rFonts w:ascii="Courier New" w:hAnsi="Courier New" w:cs="Courier New" w:hint="default"/>
+      </w:rPr>
+    </w:lvl>
+    <w:lvl w:ilvl="2" w:tplc="040E0005" w:tentative="1">
+      <w:start w:val="1"/>
+      <w:numFmt w:val="bullet"/>
+      <w:lvlText w:val=""/>
+      <w:lvlJc w:val="left"/>
+      <w:pPr>
+        <w:ind w:left="2160" w:hanging="360"/>
+      </w:pPr>
+      <w:rPr>
+        <w:rFonts w:ascii="Wingdings" w:hAnsi="Wingdings" w:hint="default"/>
+      </w:rPr>
+    </w:lvl>
+    <w:lvl w:ilvl="3" w:tplc="040E0001" w:tentative="1">
+      <w:start w:val="1"/>
+      <w:numFmt w:val="bullet"/>
+      <w:lvlText w:val=""/>
+      <w:lvlJc w:val="left"/>
+      <w:pPr>
+        <w:ind w:left="2880" w:hanging="360"/>
+      </w:pPr>
+      <w:rPr>
+        <w:rFonts w:ascii="Symbol" w:hAnsi="Symbol" w:hint="default"/>
+      </w:rPr>
+    </w:lvl>
+    <w:lvl w:ilvl="4" w:tplc="040E0003" w:tentative="1">
+      <w:start w:val="1"/>
+      <w:numFmt w:val="bullet"/>
+      <w:lvlText w:val="o"/>
+      <w:lvlJc w:val="left"/>
+      <w:pPr>
+        <w:ind w:left="3600" w:hanging="360"/>
+      </w:pPr>
+      <w:rPr>
+        <w:rFonts w:ascii="Courier New" w:hAnsi="Courier New" w:cs="Courier New" w:hint="default"/>
+      </w:rPr>
+    </w:lvl>
+    <w:lvl w:ilvl="5" w:tplc="040E0005" w:tentative="1">
+      <w:start w:val="1"/>
+      <w:numFmt w:val="bullet"/>
+      <w:lvlText w:val=""/>
+      <w:lvlJc w:val="left"/>
+      <w:pPr>
+        <w:ind w:left="4320" w:hanging="360"/>
+      </w:pPr>
+      <w:rPr>
+        <w:rFonts w:ascii="Wingdings" w:hAnsi="Wingdings" w:hint="default"/>
+      </w:rPr>
+    </w:lvl>
+    <w:lvl w:ilvl="6" w:tplc="040E0001" w:tentative="1">
+      <w:start w:val="1"/>
+      <w:numFmt w:val="bullet"/>
+      <w:lvlText w:val=""/>
+      <w:lvlJc w:val="left"/>
+      <w:pPr>
+        <w:ind w:left="5040" w:hanging="360"/>
+      </w:pPr>
+      <w:rPr>
+        <w:rFonts w:ascii="Symbol" w:hAnsi="Symbol" w:hint="default"/>
+      </w:rPr>
+    </w:lvl>
+    <w:lvl w:ilvl="7" w:tplc="040E0003" w:tentative="1">
+      <w:start w:val="1"/>
+      <w:numFmt w:val="bullet"/>
+      <w:lvlText w:val="o"/>
+      <w:lvlJc w:val="left"/>
+      <w:pPr>
+        <w:ind w:left="5760" w:hanging="360"/>
+      </w:pPr>
+      <w:rPr>
+        <w:rFonts w:ascii="Courier New" w:hAnsi="Courier New" w:cs="Courier New" w:hint="default"/>
+      </w:rPr>
+    </w:lvl>
+    <w:lvl w:ilvl="8" w:tplc="040E0005" w:tentative="1">
+      <w:start w:val="1"/>
+      <w:numFmt w:val="bullet"/>
+      <w:lvlText w:val=""/>
+      <w:lvlJc w:val="left"/>
+      <w:pPr>
+        <w:ind w:left="6480" w:hanging="360"/>
+      </w:pPr>
+      <w:rPr>
+        <w:rFonts w:ascii="Wingdings" w:hAnsi="Wingdings" w:hint="default"/>
+      </w:rPr>
+    </w:lvl>
+  </w:abstractNum>
+  <w:abstractNum w:abstractNumId="6" w15:restartNumberingAfterBreak="0">
     <w:nsid w:val="4A51560C"/>
     <w:multiLevelType w:val="hybridMultilevel"/>
     <w:tmpl w:val="4E2EC0EC"/>
@@ -720,14 +2707,32 @@
       </w:pPr>
     </w:lvl>
   </w:abstractNum>
-  <w:num w:numId="1">
+  <w:num w:numId="1" w16cid:durableId="1044133811">
+    <w:abstractNumId w:val="6"/>
+  </w:num>
+  <w:num w:numId="2" w16cid:durableId="1226599044">
+    <w:abstractNumId w:val="1"/>
+  </w:num>
+  <w:num w:numId="3" w16cid:durableId="413479315">
     <w:abstractNumId w:val="0"/>
+  </w:num>
+  <w:num w:numId="4" w16cid:durableId="1367292822">
+    <w:abstractNumId w:val="4"/>
+  </w:num>
+  <w:num w:numId="5" w16cid:durableId="205794391">
+    <w:abstractNumId w:val="5"/>
+  </w:num>
+  <w:num w:numId="6" w16cid:durableId="297952443">
+    <w:abstractNumId w:val="3"/>
+  </w:num>
+  <w:num w:numId="7" w16cid:durableId="1646738992">
+    <w:abstractNumId w:val="2"/>
   </w:num>
 </w:numbering>
 </file>
 
 <file path=word/styles.xml><?xml version="1.0" encoding="utf-8"?>
-<w:styles xmlns:mc="http://schemas.openxmlformats.org/markup-compatibility/2006" xmlns:r="http://schemas.openxmlformats.org/officeDocument/2006/relationships" xmlns:w="http://schemas.openxmlformats.org/wordprocessingml/2006/main" xmlns:w14="http://schemas.microsoft.com/office/word/2010/wordml" xmlns:w15="http://schemas.microsoft.com/office/word/2012/wordml" xmlns:w16cid="http://schemas.microsoft.com/office/word/2016/wordml/cid" xmlns:w16se="http://schemas.microsoft.com/office/word/2015/wordml/symex" mc:Ignorable="w14 w15 w16se w16cid">
+<w:styles xmlns:mc="http://schemas.openxmlformats.org/markup-compatibility/2006" xmlns:r="http://schemas.openxmlformats.org/officeDocument/2006/relationships" xmlns:w="http://schemas.openxmlformats.org/wordprocessingml/2006/main" xmlns:w14="http://schemas.microsoft.com/office/word/2010/wordml" xmlns:w15="http://schemas.microsoft.com/office/word/2012/wordml" xmlns:w16cex="http://schemas.microsoft.com/office/word/2018/wordml/cex" xmlns:w16cid="http://schemas.microsoft.com/office/word/2016/wordml/cid" xmlns:w16="http://schemas.microsoft.com/office/word/2018/wordml" xmlns:w16du="http://schemas.microsoft.com/office/word/2023/wordml/word16du" xmlns:w16sdtdh="http://schemas.microsoft.com/office/word/2020/wordml/sdtdatahash" xmlns:w16se="http://schemas.microsoft.com/office/word/2015/wordml/symex" mc:Ignorable="w14 w15 w16se w16cid w16 w16cex w16sdtdh w16du">
   <w:docDefaults>
     <w:rPrDefault>
       <w:rPr>
@@ -743,7 +2748,7 @@
       </w:pPr>
     </w:pPrDefault>
   </w:docDefaults>
-  <w:latentStyles w:defLockedState="0" w:defUIPriority="99" w:defSemiHidden="0" w:defUnhideWhenUsed="0" w:defQFormat="0" w:count="375">
+  <w:latentStyles w:defLockedState="0" w:defUIPriority="99" w:defSemiHidden="0" w:defUnhideWhenUsed="0" w:defQFormat="0" w:count="376">
     <w:lsdException w:name="Normal" w:uiPriority="0" w:qFormat="1"/>
     <w:lsdException w:name="heading 1" w:uiPriority="9" w:qFormat="1"/>
     <w:lsdException w:name="heading 2" w:semiHidden="1" w:uiPriority="9" w:unhideWhenUsed="1" w:qFormat="1"/>
@@ -1119,16 +3124,17 @@
     <w:lsdException w:name="Smart Hyperlink" w:semiHidden="1" w:unhideWhenUsed="1"/>
     <w:lsdException w:name="Hashtag" w:semiHidden="1" w:unhideWhenUsed="1"/>
     <w:lsdException w:name="Unresolved Mention" w:semiHidden="1" w:unhideWhenUsed="1"/>
+    <w:lsdException w:name="Smart Link" w:semiHidden="1" w:unhideWhenUsed="1"/>
   </w:latentStyles>
-  <w:style w:type="paragraph" w:default="1" w:styleId="Norml">
+  <w:style w:type="paragraph" w:default="1" w:styleId="Normal">
     <w:name w:val="Normal"/>
     <w:qFormat/>
   </w:style>
-  <w:style w:type="paragraph" w:styleId="Cmsor1">
+  <w:style w:type="paragraph" w:styleId="Heading1">
     <w:name w:val="heading 1"/>
-    <w:basedOn w:val="Norml"/>
-    <w:next w:val="Norml"/>
-    <w:link w:val="Cmsor1Char"/>
+    <w:basedOn w:val="Normal"/>
+    <w:next w:val="Normal"/>
+    <w:link w:val="Heading1Char"/>
     <w:uiPriority w:val="9"/>
     <w:qFormat/>
     <w:rsid w:val="00C15D69"/>
@@ -1145,11 +3151,11 @@
       <w:szCs w:val="32"/>
     </w:rPr>
   </w:style>
-  <w:style w:type="paragraph" w:styleId="Cmsor2">
+  <w:style w:type="paragraph" w:styleId="Heading2">
     <w:name w:val="heading 2"/>
-    <w:basedOn w:val="Norml"/>
-    <w:next w:val="Norml"/>
-    <w:link w:val="Cmsor2Char"/>
+    <w:basedOn w:val="Normal"/>
+    <w:next w:val="Normal"/>
+    <w:link w:val="Heading2Char"/>
     <w:uiPriority w:val="9"/>
     <w:unhideWhenUsed/>
     <w:qFormat/>
@@ -1167,11 +3173,11 @@
       <w:szCs w:val="26"/>
     </w:rPr>
   </w:style>
-  <w:style w:type="paragraph" w:styleId="Cmsor3">
+  <w:style w:type="paragraph" w:styleId="Heading3">
     <w:name w:val="heading 3"/>
-    <w:basedOn w:val="Norml"/>
-    <w:next w:val="Norml"/>
-    <w:link w:val="Cmsor3Char"/>
+    <w:basedOn w:val="Normal"/>
+    <w:next w:val="Normal"/>
+    <w:link w:val="Heading3Char"/>
     <w:uiPriority w:val="9"/>
     <w:unhideWhenUsed/>
     <w:qFormat/>
@@ -1189,13 +3195,13 @@
       <w:szCs w:val="24"/>
     </w:rPr>
   </w:style>
-  <w:style w:type="character" w:default="1" w:styleId="Bekezdsalapbettpusa">
+  <w:style w:type="character" w:default="1" w:styleId="DefaultParagraphFont">
     <w:name w:val="Default Paragraph Font"/>
     <w:uiPriority w:val="1"/>
     <w:semiHidden/>
     <w:unhideWhenUsed/>
   </w:style>
-  <w:style w:type="table" w:default="1" w:styleId="Normltblzat">
+  <w:style w:type="table" w:default="1" w:styleId="TableNormal">
     <w:name w:val="Normal Table"/>
     <w:uiPriority w:val="99"/>
     <w:semiHidden/>
@@ -1210,17 +3216,17 @@
       </w:tblCellMar>
     </w:tblPr>
   </w:style>
-  <w:style w:type="numbering" w:default="1" w:styleId="Nemlista">
+  <w:style w:type="numbering" w:default="1" w:styleId="NoList">
     <w:name w:val="No List"/>
     <w:uiPriority w:val="99"/>
     <w:semiHidden/>
     <w:unhideWhenUsed/>
   </w:style>
-  <w:style w:type="paragraph" w:styleId="Cm">
+  <w:style w:type="paragraph" w:styleId="Title">
     <w:name w:val="Title"/>
-    <w:basedOn w:val="Norml"/>
-    <w:next w:val="Norml"/>
-    <w:link w:val="CmChar"/>
+    <w:basedOn w:val="Normal"/>
+    <w:next w:val="Normal"/>
+    <w:link w:val="TitleChar"/>
     <w:uiPriority w:val="10"/>
     <w:qFormat/>
     <w:rsid w:val="00C15D69"/>
@@ -1236,10 +3242,10 @@
       <w:szCs w:val="56"/>
     </w:rPr>
   </w:style>
-  <w:style w:type="character" w:customStyle="1" w:styleId="CmChar">
-    <w:name w:val="Cím Char"/>
-    <w:basedOn w:val="Bekezdsalapbettpusa"/>
-    <w:link w:val="Cm"/>
+  <w:style w:type="character" w:customStyle="1" w:styleId="TitleChar">
+    <w:name w:val="Title Char"/>
+    <w:basedOn w:val="DefaultParagraphFont"/>
+    <w:link w:val="Title"/>
     <w:uiPriority w:val="10"/>
     <w:rsid w:val="00C15D69"/>
     <w:rPr>
@@ -1250,10 +3256,10 @@
       <w:szCs w:val="56"/>
     </w:rPr>
   </w:style>
-  <w:style w:type="paragraph" w:styleId="lfej">
+  <w:style w:type="paragraph" w:styleId="Header">
     <w:name w:val="header"/>
-    <w:basedOn w:val="Norml"/>
-    <w:link w:val="lfejChar"/>
+    <w:basedOn w:val="Normal"/>
+    <w:link w:val="HeaderChar"/>
     <w:uiPriority w:val="99"/>
     <w:unhideWhenUsed/>
     <w:rsid w:val="00C15D69"/>
@@ -1265,17 +3271,17 @@
       <w:spacing w:after="0" w:line="240" w:lineRule="auto"/>
     </w:pPr>
   </w:style>
-  <w:style w:type="character" w:customStyle="1" w:styleId="lfejChar">
-    <w:name w:val="Élőfej Char"/>
-    <w:basedOn w:val="Bekezdsalapbettpusa"/>
-    <w:link w:val="lfej"/>
+  <w:style w:type="character" w:customStyle="1" w:styleId="HeaderChar">
+    <w:name w:val="Header Char"/>
+    <w:basedOn w:val="DefaultParagraphFont"/>
+    <w:link w:val="Header"/>
     <w:uiPriority w:val="99"/>
     <w:rsid w:val="00C15D69"/>
   </w:style>
-  <w:style w:type="paragraph" w:styleId="llb">
+  <w:style w:type="paragraph" w:styleId="Footer">
     <w:name w:val="footer"/>
-    <w:basedOn w:val="Norml"/>
-    <w:link w:val="llbChar"/>
+    <w:basedOn w:val="Normal"/>
+    <w:link w:val="FooterChar"/>
     <w:uiPriority w:val="99"/>
     <w:unhideWhenUsed/>
     <w:rsid w:val="00C15D69"/>
@@ -1287,17 +3293,17 @@
       <w:spacing w:after="0" w:line="240" w:lineRule="auto"/>
     </w:pPr>
   </w:style>
-  <w:style w:type="character" w:customStyle="1" w:styleId="llbChar">
-    <w:name w:val="Élőláb Char"/>
-    <w:basedOn w:val="Bekezdsalapbettpusa"/>
-    <w:link w:val="llb"/>
+  <w:style w:type="character" w:customStyle="1" w:styleId="FooterChar">
+    <w:name w:val="Footer Char"/>
+    <w:basedOn w:val="DefaultParagraphFont"/>
+    <w:link w:val="Footer"/>
     <w:uiPriority w:val="99"/>
     <w:rsid w:val="00C15D69"/>
   </w:style>
-  <w:style w:type="character" w:customStyle="1" w:styleId="Cmsor1Char">
-    <w:name w:val="Címsor 1 Char"/>
-    <w:basedOn w:val="Bekezdsalapbettpusa"/>
-    <w:link w:val="Cmsor1"/>
+  <w:style w:type="character" w:customStyle="1" w:styleId="Heading1Char">
+    <w:name w:val="Heading 1 Char"/>
+    <w:basedOn w:val="DefaultParagraphFont"/>
+    <w:link w:val="Heading1"/>
     <w:uiPriority w:val="9"/>
     <w:rsid w:val="00C15D69"/>
     <w:rPr>
@@ -1307,10 +3313,10 @@
       <w:szCs w:val="32"/>
     </w:rPr>
   </w:style>
-  <w:style w:type="character" w:customStyle="1" w:styleId="Cmsor2Char">
-    <w:name w:val="Címsor 2 Char"/>
-    <w:basedOn w:val="Bekezdsalapbettpusa"/>
-    <w:link w:val="Cmsor2"/>
+  <w:style w:type="character" w:customStyle="1" w:styleId="Heading2Char">
+    <w:name w:val="Heading 2 Char"/>
+    <w:basedOn w:val="DefaultParagraphFont"/>
+    <w:link w:val="Heading2"/>
     <w:uiPriority w:val="9"/>
     <w:rsid w:val="00C15D69"/>
     <w:rPr>
@@ -1320,10 +3326,10 @@
       <w:szCs w:val="26"/>
     </w:rPr>
   </w:style>
-  <w:style w:type="character" w:customStyle="1" w:styleId="Cmsor3Char">
-    <w:name w:val="Címsor 3 Char"/>
-    <w:basedOn w:val="Bekezdsalapbettpusa"/>
-    <w:link w:val="Cmsor3"/>
+  <w:style w:type="character" w:customStyle="1" w:styleId="Heading3Char">
+    <w:name w:val="Heading 3 Char"/>
+    <w:basedOn w:val="DefaultParagraphFont"/>
+    <w:link w:val="Heading3"/>
     <w:uiPriority w:val="9"/>
     <w:rsid w:val="00D02382"/>
     <w:rPr>
@@ -1333,9 +3339,9 @@
       <w:szCs w:val="24"/>
     </w:rPr>
   </w:style>
-  <w:style w:type="paragraph" w:styleId="Listaszerbekezds">
+  <w:style w:type="paragraph" w:styleId="ListParagraph">
     <w:name w:val="List Paragraph"/>
-    <w:basedOn w:val="Norml"/>
+    <w:basedOn w:val="Normal"/>
     <w:uiPriority w:val="34"/>
     <w:qFormat/>
     <w:rsid w:val="00B02B96"/>
@@ -1343,6 +3349,70 @@
       <w:ind w:left="720"/>
       <w:contextualSpacing/>
     </w:pPr>
+  </w:style>
+  <w:style w:type="paragraph" w:styleId="TOCHeading">
+    <w:name w:val="TOC Heading"/>
+    <w:basedOn w:val="Heading1"/>
+    <w:next w:val="Normal"/>
+    <w:uiPriority w:val="39"/>
+    <w:unhideWhenUsed/>
+    <w:qFormat/>
+    <w:rsid w:val="00842EA7"/>
+    <w:pPr>
+      <w:outlineLvl w:val="9"/>
+    </w:pPr>
+    <w:rPr>
+      <w:lang w:eastAsia="hu-HU"/>
+    </w:rPr>
+  </w:style>
+  <w:style w:type="paragraph" w:styleId="TOC1">
+    <w:name w:val="toc 1"/>
+    <w:basedOn w:val="Normal"/>
+    <w:next w:val="Normal"/>
+    <w:autoRedefine/>
+    <w:uiPriority w:val="39"/>
+    <w:unhideWhenUsed/>
+    <w:rsid w:val="00842EA7"/>
+    <w:pPr>
+      <w:spacing w:after="100"/>
+    </w:pPr>
+  </w:style>
+  <w:style w:type="paragraph" w:styleId="TOC2">
+    <w:name w:val="toc 2"/>
+    <w:basedOn w:val="Normal"/>
+    <w:next w:val="Normal"/>
+    <w:autoRedefine/>
+    <w:uiPriority w:val="39"/>
+    <w:unhideWhenUsed/>
+    <w:rsid w:val="00842EA7"/>
+    <w:pPr>
+      <w:spacing w:after="100"/>
+      <w:ind w:left="220"/>
+    </w:pPr>
+  </w:style>
+  <w:style w:type="paragraph" w:styleId="TOC3">
+    <w:name w:val="toc 3"/>
+    <w:basedOn w:val="Normal"/>
+    <w:next w:val="Normal"/>
+    <w:autoRedefine/>
+    <w:uiPriority w:val="39"/>
+    <w:unhideWhenUsed/>
+    <w:rsid w:val="00842EA7"/>
+    <w:pPr>
+      <w:spacing w:after="100"/>
+      <w:ind w:left="440"/>
+    </w:pPr>
+  </w:style>
+  <w:style w:type="character" w:styleId="Hyperlink">
+    <w:name w:val="Hyperlink"/>
+    <w:basedOn w:val="DefaultParagraphFont"/>
+    <w:uiPriority w:val="99"/>
+    <w:unhideWhenUsed/>
+    <w:rsid w:val="00842EA7"/>
+    <w:rPr>
+      <w:color w:val="0563C1" w:themeColor="hyperlink"/>
+      <w:u w:val="single"/>
+    </w:rPr>
   </w:style>
 </w:styles>
 </file>

</xml_diff>

<commit_message>
more changes to documentation and database
</commit_message>
<xml_diff>
--- a/Power chord vinyls dokumentáció.docx
+++ b/Power chord vinyls dokumentáció.docx
@@ -1,14 +1,35 @@
 
 <file path=word/document.xml><?xml version="1.0" encoding="utf-8"?>
-<w:document xmlns:wpc="http://schemas.microsoft.com/office/word/2010/wordprocessingCanvas" xmlns:cx="http://schemas.microsoft.com/office/drawing/2014/chartex" xmlns:cx1="http://schemas.microsoft.com/office/drawing/2015/9/8/chartex" xmlns:cx2="http://schemas.microsoft.com/office/drawing/2015/10/21/chartex" xmlns:cx3="http://schemas.microsoft.com/office/drawing/2016/5/9/chartex" xmlns:cx4="http://schemas.microsoft.com/office/drawing/2016/5/10/chartex" xmlns:cx5="http://schemas.microsoft.com/office/drawing/2016/5/11/chartex" xmlns:cx6="http://schemas.microsoft.com/office/drawing/2016/5/12/chartex" xmlns:cx7="http://schemas.microsoft.com/office/drawing/2016/5/13/chartex" xmlns:cx8="http://schemas.microsoft.com/office/drawing/2016/5/14/chartex" xmlns:mc="http://schemas.openxmlformats.org/markup-compatibility/2006" xmlns:aink="http://schemas.microsoft.com/office/drawing/2016/ink" xmlns:am3d="http://schemas.microsoft.com/office/drawing/2017/model3d" xmlns:o="urn:schemas-microsoft-com:office:office" xmlns:oel="http://schemas.microsoft.com/office/2019/extlst" xmlns:r="http://schemas.openxmlformats.org/officeDocument/2006/relationships" xmlns:m="http://schemas.openxmlformats.org/officeDocument/2006/math" xmlns:v="urn:schemas-microsoft-com:vml" xmlns:wp14="http://schemas.microsoft.com/office/word/2010/wordprocessingDrawing" xmlns:wp="http://schemas.openxmlformats.org/drawingml/2006/wordprocessingDrawing" xmlns:w10="urn:schemas-microsoft-com:office:word" xmlns:w="http://schemas.openxmlformats.org/wordprocessingml/2006/main" xmlns:w14="http://schemas.microsoft.com/office/word/2010/wordml" xmlns:w15="http://schemas.microsoft.com/office/word/2012/wordml" xmlns:w16cex="http://schemas.microsoft.com/office/word/2018/wordml/cex" xmlns:w16cid="http://schemas.microsoft.com/office/word/2016/wordml/cid" xmlns:w16="http://schemas.microsoft.com/office/word/2018/wordml" xmlns:w16du="http://schemas.microsoft.com/office/word/2023/wordml/word16du" xmlns:w16sdtdh="http://schemas.microsoft.com/office/word/2020/wordml/sdtdatahash" xmlns:w16se="http://schemas.microsoft.com/office/word/2015/wordml/symex" xmlns:wpg="http://schemas.microsoft.com/office/word/2010/wordprocessingGroup" xmlns:wpi="http://schemas.microsoft.com/office/word/2010/wordprocessingInk" xmlns:wne="http://schemas.microsoft.com/office/word/2006/wordml" xmlns:wps="http://schemas.microsoft.com/office/word/2010/wordprocessingShape" mc:Ignorable="w14 w15 w16se w16cid w16 w16cex w16sdtdh w16du wp14">
+<w:document xmlns:wpc="http://schemas.microsoft.com/office/word/2010/wordprocessingCanvas" xmlns:cx="http://schemas.microsoft.com/office/drawing/2014/chartex" xmlns:cx1="http://schemas.microsoft.com/office/drawing/2015/9/8/chartex" xmlns:cx2="http://schemas.microsoft.com/office/drawing/2015/10/21/chartex" xmlns:cx3="http://schemas.microsoft.com/office/drawing/2016/5/9/chartex" xmlns:cx4="http://schemas.microsoft.com/office/drawing/2016/5/10/chartex" xmlns:cx5="http://schemas.microsoft.com/office/drawing/2016/5/11/chartex" xmlns:cx6="http://schemas.microsoft.com/office/drawing/2016/5/12/chartex" xmlns:cx7="http://schemas.microsoft.com/office/drawing/2016/5/13/chartex" xmlns:cx8="http://schemas.microsoft.com/office/drawing/2016/5/14/chartex" xmlns:mc="http://schemas.openxmlformats.org/markup-compatibility/2006" xmlns:aink="http://schemas.microsoft.com/office/drawing/2016/ink" xmlns:am3d="http://schemas.microsoft.com/office/drawing/2017/model3d" xmlns:o="urn:schemas-microsoft-com:office:office" xmlns:r="http://schemas.openxmlformats.org/officeDocument/2006/relationships" xmlns:m="http://schemas.openxmlformats.org/officeDocument/2006/math" xmlns:v="urn:schemas-microsoft-com:vml" xmlns:wp14="http://schemas.microsoft.com/office/word/2010/wordprocessingDrawing" xmlns:wp="http://schemas.openxmlformats.org/drawingml/2006/wordprocessingDrawing" xmlns:w10="urn:schemas-microsoft-com:office:word" xmlns:w="http://schemas.openxmlformats.org/wordprocessingml/2006/main" xmlns:w14="http://schemas.microsoft.com/office/word/2010/wordml" xmlns:w15="http://schemas.microsoft.com/office/word/2012/wordml" xmlns:w16cid="http://schemas.microsoft.com/office/word/2016/wordml/cid" xmlns:w16se="http://schemas.microsoft.com/office/word/2015/wordml/symex" xmlns:wpg="http://schemas.microsoft.com/office/word/2010/wordprocessingGroup" xmlns:wpi="http://schemas.microsoft.com/office/word/2010/wordprocessingInk" xmlns:wne="http://schemas.microsoft.com/office/word/2006/wordml" xmlns:wps="http://schemas.microsoft.com/office/word/2010/wordprocessingShape" mc:Ignorable="w14 w15 w16se w16cid wp14">
   <w:body>
     <w:p>
       <w:pPr>
-        <w:pStyle w:val="Title"/>
+        <w:pStyle w:val="Cm"/>
         <w:jc w:val="center"/>
       </w:pPr>
-      <w:r>
-        <w:t>Power Chord Vinyls dokumentáció</w:t>
+      <w:proofErr w:type="spellStart"/>
+      <w:r>
+        <w:t>Power</w:t>
+      </w:r>
+      <w:proofErr w:type="spellEnd"/>
+      <w:r>
+        <w:t xml:space="preserve"> </w:t>
+      </w:r>
+      <w:proofErr w:type="spellStart"/>
+      <w:r>
+        <w:t>Chord</w:t>
+      </w:r>
+      <w:proofErr w:type="spellEnd"/>
+      <w:r>
+        <w:t xml:space="preserve"> </w:t>
+      </w:r>
+      <w:proofErr w:type="spellStart"/>
+      <w:r>
+        <w:t>Vinyls</w:t>
+      </w:r>
+      <w:proofErr w:type="spellEnd"/>
+      <w:r>
+        <w:t xml:space="preserve"> dokumentáció</w:t>
       </w:r>
     </w:p>
     <w:p/>
@@ -19,7 +40,7 @@
     </w:p>
     <w:p>
       <w:pPr>
-        <w:pStyle w:val="Title"/>
+        <w:pStyle w:val="Cm"/>
       </w:pPr>
       <w:r>
         <w:lastRenderedPageBreak/>
@@ -29,6 +50,13 @@
     <w:p/>
     <w:sdt>
       <w:sdtPr>
+        <w:rPr>
+          <w:rFonts w:asciiTheme="minorHAnsi" w:eastAsiaTheme="minorHAnsi" w:hAnsiTheme="minorHAnsi" w:cstheme="minorBidi"/>
+          <w:color w:val="auto"/>
+          <w:sz w:val="22"/>
+          <w:szCs w:val="22"/>
+          <w:lang w:eastAsia="en-US"/>
+        </w:rPr>
         <w:id w:val="-180359915"/>
         <w:docPartObj>
           <w:docPartGallery w:val="Table of Contents"/>
@@ -37,19 +65,14 @@
       </w:sdtPr>
       <w:sdtEndPr>
         <w:rPr>
-          <w:rFonts w:asciiTheme="minorHAnsi" w:eastAsiaTheme="minorHAnsi" w:hAnsiTheme="minorHAnsi" w:cstheme="minorBidi"/>
           <w:b/>
           <w:bCs/>
-          <w:color w:val="auto"/>
-          <w:sz w:val="22"/>
-          <w:szCs w:val="22"/>
-          <w:lang w:eastAsia="en-US"/>
         </w:rPr>
       </w:sdtEndPr>
       <w:sdtContent>
         <w:p>
           <w:pPr>
-            <w:pStyle w:val="TOCHeading"/>
+            <w:pStyle w:val="Tartalomjegyzkcmsora"/>
           </w:pPr>
           <w:r>
             <w:t>Tartalom</w:t>
@@ -57,7 +80,7 @@
         </w:p>
         <w:p>
           <w:pPr>
-            <w:pStyle w:val="TOC1"/>
+            <w:pStyle w:val="TJ1"/>
             <w:tabs>
               <w:tab w:val="right" w:leader="dot" w:pos="9062"/>
             </w:tabs>
@@ -81,7 +104,7 @@
           <w:hyperlink w:anchor="_Toc168312714" w:history="1">
             <w:r>
               <w:rPr>
-                <w:rStyle w:val="Hyperlink"/>
+                <w:rStyle w:val="Hiperhivatkozs"/>
                 <w:noProof/>
               </w:rPr>
               <w:t>Témamegjelölés</w:t>
@@ -138,7 +161,7 @@
         </w:p>
         <w:p>
           <w:pPr>
-            <w:pStyle w:val="TOC2"/>
+            <w:pStyle w:val="TJ2"/>
             <w:tabs>
               <w:tab w:val="right" w:leader="dot" w:pos="9062"/>
             </w:tabs>
@@ -153,7 +176,7 @@
           <w:hyperlink w:anchor="_Toc168312715" w:history="1">
             <w:r>
               <w:rPr>
-                <w:rStyle w:val="Hyperlink"/>
+                <w:rStyle w:val="Hiperhivatkozs"/>
                 <w:noProof/>
               </w:rPr>
               <w:t>Alkalmazás célja:</w:t>
@@ -210,7 +233,7 @@
         </w:p>
         <w:p>
           <w:pPr>
-            <w:pStyle w:val="TOC2"/>
+            <w:pStyle w:val="TJ2"/>
             <w:tabs>
               <w:tab w:val="right" w:leader="dot" w:pos="9062"/>
             </w:tabs>
@@ -225,7 +248,7 @@
           <w:hyperlink w:anchor="_Toc168312716" w:history="1">
             <w:r>
               <w:rPr>
-                <w:rStyle w:val="Hyperlink"/>
+                <w:rStyle w:val="Hiperhivatkozs"/>
                 <w:noProof/>
               </w:rPr>
               <w:t>Az alkalmazás főbb funkciói:</w:t>
@@ -282,7 +305,7 @@
         </w:p>
         <w:p>
           <w:pPr>
-            <w:pStyle w:val="TOC2"/>
+            <w:pStyle w:val="TJ2"/>
             <w:tabs>
               <w:tab w:val="right" w:leader="dot" w:pos="9062"/>
             </w:tabs>
@@ -297,7 +320,7 @@
           <w:hyperlink w:anchor="_Toc168312717" w:history="1">
             <w:r>
               <w:rPr>
-                <w:rStyle w:val="Hyperlink"/>
+                <w:rStyle w:val="Hiperhivatkozs"/>
                 <w:noProof/>
               </w:rPr>
               <w:t>Műfajok és hozzátartozó számok keresése</w:t>
@@ -354,7 +377,7 @@
         </w:p>
         <w:p>
           <w:pPr>
-            <w:pStyle w:val="TOC2"/>
+            <w:pStyle w:val="TJ2"/>
             <w:tabs>
               <w:tab w:val="right" w:leader="dot" w:pos="9062"/>
             </w:tabs>
@@ -369,7 +392,7 @@
           <w:hyperlink w:anchor="_Toc168312718" w:history="1">
             <w:r>
               <w:rPr>
-                <w:rStyle w:val="Hyperlink"/>
+                <w:rStyle w:val="Hiperhivatkozs"/>
                 <w:noProof/>
               </w:rPr>
               <w:t>Felhasznált technológiák</w:t>
@@ -426,7 +449,7 @@
         </w:p>
         <w:p>
           <w:pPr>
-            <w:pStyle w:val="TOC3"/>
+            <w:pStyle w:val="TJ3"/>
             <w:tabs>
               <w:tab w:val="right" w:leader="dot" w:pos="9062"/>
             </w:tabs>
@@ -441,7 +464,7 @@
           <w:hyperlink w:anchor="_Toc168312719" w:history="1">
             <w:r>
               <w:rPr>
-                <w:rStyle w:val="Hyperlink"/>
+                <w:rStyle w:val="Hiperhivatkozs"/>
                 <w:noProof/>
               </w:rPr>
               <w:t>Backend</w:t>
@@ -498,7 +521,7 @@
         </w:p>
         <w:p>
           <w:pPr>
-            <w:pStyle w:val="TOC3"/>
+            <w:pStyle w:val="TJ3"/>
             <w:tabs>
               <w:tab w:val="right" w:leader="dot" w:pos="9062"/>
             </w:tabs>
@@ -513,7 +536,7 @@
           <w:hyperlink w:anchor="_Toc168312720" w:history="1">
             <w:r>
               <w:rPr>
-                <w:rStyle w:val="Hyperlink"/>
+                <w:rStyle w:val="Hiperhivatkozs"/>
                 <w:noProof/>
               </w:rPr>
               <w:t>Adatbázis-kezelő rendszer</w:t>
@@ -570,7 +593,7 @@
         </w:p>
         <w:p>
           <w:pPr>
-            <w:pStyle w:val="TOC2"/>
+            <w:pStyle w:val="TJ2"/>
             <w:tabs>
               <w:tab w:val="right" w:leader="dot" w:pos="9062"/>
             </w:tabs>
@@ -585,7 +608,7 @@
           <w:hyperlink w:anchor="_Toc168312721" w:history="1">
             <w:r>
               <w:rPr>
-                <w:rStyle w:val="Hyperlink"/>
+                <w:rStyle w:val="Hiperhivatkozs"/>
                 <w:noProof/>
               </w:rPr>
               <w:t>Frontend</w:t>
@@ -642,7 +665,7 @@
         </w:p>
         <w:p>
           <w:pPr>
-            <w:pStyle w:val="TOC1"/>
+            <w:pStyle w:val="TJ1"/>
             <w:tabs>
               <w:tab w:val="right" w:leader="dot" w:pos="9062"/>
             </w:tabs>
@@ -657,7 +680,7 @@
           <w:hyperlink w:anchor="_Toc168312722" w:history="1">
             <w:r>
               <w:rPr>
-                <w:rStyle w:val="Hyperlink"/>
+                <w:rStyle w:val="Hiperhivatkozs"/>
                 <w:noProof/>
               </w:rPr>
               <w:t>Fejlesztés menete</w:t>
@@ -714,7 +737,7 @@
         </w:p>
         <w:p>
           <w:pPr>
-            <w:pStyle w:val="TOC1"/>
+            <w:pStyle w:val="TJ1"/>
             <w:tabs>
               <w:tab w:val="right" w:leader="dot" w:pos="9062"/>
             </w:tabs>
@@ -729,7 +752,7 @@
           <w:hyperlink w:anchor="_Toc168312723" w:history="1">
             <w:r>
               <w:rPr>
-                <w:rStyle w:val="Hyperlink"/>
+                <w:rStyle w:val="Hiperhivatkozs"/>
                 <w:noProof/>
               </w:rPr>
               <w:t>Az alkalmazás tesztelése, validálás, hibaüzenetek</w:t>
@@ -786,7 +809,7 @@
         </w:p>
         <w:p>
           <w:pPr>
-            <w:pStyle w:val="TOC1"/>
+            <w:pStyle w:val="TJ1"/>
             <w:tabs>
               <w:tab w:val="right" w:leader="dot" w:pos="9062"/>
             </w:tabs>
@@ -801,7 +824,7 @@
           <w:hyperlink w:anchor="_Toc168312724" w:history="1">
             <w:r>
               <w:rPr>
-                <w:rStyle w:val="Hyperlink"/>
+                <w:rStyle w:val="Hiperhivatkozs"/>
                 <w:noProof/>
               </w:rPr>
               <w:t>Fő oldal</w:t>
@@ -858,7 +881,7 @@
         </w:p>
         <w:p>
           <w:pPr>
-            <w:pStyle w:val="TOC1"/>
+            <w:pStyle w:val="TJ1"/>
             <w:tabs>
               <w:tab w:val="right" w:leader="dot" w:pos="9062"/>
             </w:tabs>
@@ -873,7 +896,7 @@
           <w:hyperlink w:anchor="_Toc168312725" w:history="1">
             <w:r>
               <w:rPr>
-                <w:rStyle w:val="Hyperlink"/>
+                <w:rStyle w:val="Hiperhivatkozs"/>
                 <w:noProof/>
               </w:rPr>
               <w:t>A regisztrációs oldal</w:t>
@@ -930,7 +953,7 @@
         </w:p>
         <w:p>
           <w:pPr>
-            <w:pStyle w:val="TOC1"/>
+            <w:pStyle w:val="TJ1"/>
             <w:tabs>
               <w:tab w:val="right" w:leader="dot" w:pos="9062"/>
             </w:tabs>
@@ -945,7 +968,7 @@
           <w:hyperlink w:anchor="_Toc168312726" w:history="1">
             <w:r>
               <w:rPr>
-                <w:rStyle w:val="Hyperlink"/>
+                <w:rStyle w:val="Hiperhivatkozs"/>
                 <w:noProof/>
               </w:rPr>
               <w:t>Backend megvalósítása</w:t>
@@ -1002,7 +1025,7 @@
         </w:p>
         <w:p>
           <w:pPr>
-            <w:pStyle w:val="TOC2"/>
+            <w:pStyle w:val="TJ2"/>
             <w:tabs>
               <w:tab w:val="right" w:leader="dot" w:pos="9062"/>
             </w:tabs>
@@ -1017,7 +1040,7 @@
           <w:hyperlink w:anchor="_Toc168312727" w:history="1">
             <w:r>
               <w:rPr>
-                <w:rStyle w:val="Hyperlink"/>
+                <w:rStyle w:val="Hiperhivatkozs"/>
                 <w:noProof/>
               </w:rPr>
               <w:t>A keresés funkció megvalósítása</w:t>
@@ -1074,7 +1097,7 @@
         </w:p>
         <w:p>
           <w:pPr>
-            <w:pStyle w:val="TOC2"/>
+            <w:pStyle w:val="TJ2"/>
             <w:tabs>
               <w:tab w:val="right" w:leader="dot" w:pos="9062"/>
             </w:tabs>
@@ -1089,7 +1112,7 @@
           <w:hyperlink w:anchor="_Toc168312728" w:history="1">
             <w:r>
               <w:rPr>
-                <w:rStyle w:val="Hyperlink"/>
+                <w:rStyle w:val="Hiperhivatkozs"/>
                 <w:noProof/>
               </w:rPr>
               <w:t>A beszúrás funkció megvalósítása</w:t>
@@ -1146,7 +1169,7 @@
         </w:p>
         <w:p>
           <w:pPr>
-            <w:pStyle w:val="TOC1"/>
+            <w:pStyle w:val="TJ1"/>
             <w:tabs>
               <w:tab w:val="right" w:leader="dot" w:pos="9062"/>
             </w:tabs>
@@ -1161,7 +1184,7 @@
           <w:hyperlink w:anchor="_Toc168312729" w:history="1">
             <w:r>
               <w:rPr>
-                <w:rStyle w:val="Hyperlink"/>
+                <w:rStyle w:val="Hiperhivatkozs"/>
                 <w:noProof/>
               </w:rPr>
               <w:t>Frontend megvalósítása</w:t>
@@ -1236,7 +1259,7 @@
     </w:p>
     <w:p>
       <w:pPr>
-        <w:pStyle w:val="Heading1"/>
+        <w:pStyle w:val="Cmsor1"/>
       </w:pPr>
       <w:bookmarkStart w:id="0" w:name="_Toc168312714"/>
       <w:r>
@@ -1247,7 +1270,7 @@
     </w:p>
     <w:p>
       <w:pPr>
-        <w:pStyle w:val="Heading2"/>
+        <w:pStyle w:val="Cmsor2"/>
       </w:pPr>
       <w:bookmarkStart w:id="1" w:name="_Toc168312715"/>
       <w:r>
@@ -1278,13 +1301,45 @@
     </w:p>
     <w:p>
       <w:r>
-        <w:t>Manapság sérülésmentes bakelit lemezt vásárolni nem a legegyszerűbb dolog. Nem éppen aktuális technológia, ezért akik továbbra is szeretnek ezzel a módszerrel zenét hallgatni, vagy netán csak gyűjtői értéke miatt próbálják beszerezni, azoknak nehéz dolguk van. A Power Chord Vinyls eredeti régi lemezeket, valamint utángyártott, frissen készült lemezeket is gyárt, felhasználóknak és gyűjtőknek egyaránt, megcélozva a jó állapotban lévő bakelit lemezek piaci rését.</w:t>
+        <w:t xml:space="preserve">Manapság sérülésmentes bakelit lemezt vásárolni nem a legegyszerűbb dolog. Nem éppen aktuális technológia, ezért akik továbbra is szeretnek ezzel a módszerrel zenét hallgatni, vagy netán csak gyűjtői értéke miatt próbálják beszerezni, azoknak nehéz dolguk van. A </w:t>
+      </w:r>
+      <w:proofErr w:type="spellStart"/>
+      <w:r>
+        <w:t>Power</w:t>
+      </w:r>
+      <w:proofErr w:type="spellEnd"/>
+      <w:r>
+        <w:t xml:space="preserve"> </w:t>
+      </w:r>
+      <w:proofErr w:type="spellStart"/>
+      <w:r>
+        <w:t>Chord</w:t>
+      </w:r>
+      <w:proofErr w:type="spellEnd"/>
+      <w:r>
+        <w:t xml:space="preserve"> </w:t>
+      </w:r>
+      <w:proofErr w:type="spellStart"/>
+      <w:r>
+        <w:t>Vinyls</w:t>
+      </w:r>
+      <w:proofErr w:type="spellEnd"/>
+      <w:r>
+        <w:t xml:space="preserve"> eredeti régi lemezeket, valamint utángyártott, frissen készült lemezeket is gyárt, felhasználóknak és gyűjtőknek egyaránt, megcélozva a jó állapotban lévő bakelit lemezek piaci rését.</w:t>
       </w:r>
     </w:p>
     <w:p/>
     <w:p>
       <w:r>
-        <w:t>Az alkalmazás használói elsősorban ahogy említettem a független gyűjtők, és a technológia fennálló használói, de dekoratív célból studiókban ugyanúgy fellelhető általában egy jó pár bakelit lemez. Az alkalmazás arra lett tervezve, hogy nekik eladja a mai napokban már egyre kevesebb helyen megvásárolható terméket.</w:t>
+        <w:t xml:space="preserve">Az alkalmazás használói elsősorban ahogy említettem a független gyűjtők, és a technológia fennálló használói, de dekoratív célból </w:t>
+      </w:r>
+      <w:proofErr w:type="spellStart"/>
+      <w:r>
+        <w:t>studiókban</w:t>
+      </w:r>
+      <w:proofErr w:type="spellEnd"/>
+      <w:r>
+        <w:t xml:space="preserve"> ugyanúgy fellelhető általában egy jó pár bakelit lemez. Az alkalmazás arra lett tervezve, hogy nekik eladja a mai napokban már egyre kevesebb helyen megvásárolható terméket.</w:t>
       </w:r>
       <w:r>
         <w:br/>
@@ -1301,19 +1356,24 @@
     </w:p>
     <w:p>
       <w:pPr>
-        <w:pStyle w:val="ListParagraph"/>
+        <w:pStyle w:val="Listaszerbekezds"/>
         <w:numPr>
           <w:ilvl w:val="0"/>
           <w:numId w:val="6"/>
         </w:numPr>
       </w:pPr>
       <w:r>
-        <w:t>Listázzon számokat különböző előadoktól</w:t>
-      </w:r>
-    </w:p>
-    <w:p>
-      <w:pPr>
-        <w:pStyle w:val="ListParagraph"/>
+        <w:t xml:space="preserve">Listázzon számokat különböző </w:t>
+      </w:r>
+      <w:proofErr w:type="spellStart"/>
+      <w:r>
+        <w:t>előadoktól</w:t>
+      </w:r>
+      <w:proofErr w:type="spellEnd"/>
+    </w:p>
+    <w:p>
+      <w:pPr>
+        <w:pStyle w:val="Listaszerbekezds"/>
         <w:numPr>
           <w:ilvl w:val="0"/>
           <w:numId w:val="6"/>
@@ -1325,7 +1385,7 @@
     </w:p>
     <w:p>
       <w:pPr>
-        <w:pStyle w:val="ListParagraph"/>
+        <w:pStyle w:val="Listaszerbekezds"/>
         <w:numPr>
           <w:ilvl w:val="0"/>
           <w:numId w:val="6"/>
@@ -1337,7 +1397,7 @@
     </w:p>
     <w:p>
       <w:pPr>
-        <w:pStyle w:val="ListParagraph"/>
+        <w:pStyle w:val="Listaszerbekezds"/>
         <w:numPr>
           <w:ilvl w:val="0"/>
           <w:numId w:val="6"/>
@@ -1355,7 +1415,7 @@
     </w:p>
     <w:p>
       <w:pPr>
-        <w:pStyle w:val="Heading2"/>
+        <w:pStyle w:val="Cmsor2"/>
       </w:pPr>
       <w:bookmarkStart w:id="2" w:name="_Toc168312716"/>
       <w:r>
@@ -1369,7 +1429,7 @@
     </w:p>
     <w:p>
       <w:pPr>
-        <w:pStyle w:val="Heading2"/>
+        <w:pStyle w:val="Cmsor2"/>
       </w:pPr>
       <w:bookmarkStart w:id="3" w:name="_Toc168312717"/>
       <w:r>
@@ -1475,7 +1535,7 @@
     </w:p>
     <w:p>
       <w:pPr>
-        <w:pStyle w:val="Heading2"/>
+        <w:pStyle w:val="Cmsor2"/>
       </w:pPr>
       <w:bookmarkStart w:id="4" w:name="_Toc168312718"/>
       <w:r>
@@ -1486,7 +1546,7 @@
     </w:p>
     <w:p>
       <w:pPr>
-        <w:pStyle w:val="Heading3"/>
+        <w:pStyle w:val="Cmsor3"/>
       </w:pPr>
       <w:bookmarkStart w:id="5" w:name="_Toc168312719"/>
       <w:r>
@@ -1499,12 +1559,20 @@
         <w:t>PHP</w:t>
       </w:r>
       <w:r>
-        <w:t xml:space="preserve"> programozási nyelv alapokon Laravel keretrendszer segítségével történt a backend programozása.</w:t>
-      </w:r>
-    </w:p>
-    <w:p>
-      <w:pPr>
-        <w:pStyle w:val="Heading3"/>
+        <w:t xml:space="preserve"> programozási nyelv alapokon </w:t>
+      </w:r>
+      <w:proofErr w:type="spellStart"/>
+      <w:r>
+        <w:t>Laravel</w:t>
+      </w:r>
+      <w:proofErr w:type="spellEnd"/>
+      <w:r>
+        <w:t xml:space="preserve"> keretrendszer segítségével történt a backend programozása.</w:t>
+      </w:r>
+    </w:p>
+    <w:p>
+      <w:pPr>
+        <w:pStyle w:val="Cmsor3"/>
       </w:pPr>
       <w:bookmarkStart w:id="6" w:name="_Toc168312720"/>
       <w:r>
@@ -1514,7 +1582,15 @@
     </w:p>
     <w:p>
       <w:r>
-        <w:t>A backend alkalmazásunk adatbázis motorjának MySQL adatbázis kezelő rendszert választottam.</w:t>
+        <w:t xml:space="preserve">A backend alkalmazásunk adatbázis motorjának </w:t>
+      </w:r>
+      <w:proofErr w:type="spellStart"/>
+      <w:r>
+        <w:t>MySQL</w:t>
+      </w:r>
+      <w:proofErr w:type="spellEnd"/>
+      <w:r>
+        <w:t xml:space="preserve"> adatbázis kezelő rendszert választottam.</w:t>
       </w:r>
       <w:r>
         <w:t xml:space="preserve"> Mivel az egyik, talán maga a legelterjedtebb rendszer, könnyen található hozzá segítség, ha valamit nem tudnék megvalósítani, valamint általában stabilan is működik.</w:t>
@@ -1528,7 +1604,7 @@
     <w:p/>
     <w:p>
       <w:pPr>
-        <w:pStyle w:val="Heading2"/>
+        <w:pStyle w:val="Cmsor2"/>
       </w:pPr>
       <w:bookmarkStart w:id="7" w:name="_Toc168312721"/>
       <w:r>
@@ -1538,7 +1614,15 @@
     </w:p>
     <w:p>
       <w:r>
-        <w:t>Miért választottad a VueJS frontendet</w:t>
+        <w:t xml:space="preserve">Miért választottad a </w:t>
+      </w:r>
+      <w:proofErr w:type="spellStart"/>
+      <w:r>
+        <w:t>VueJS</w:t>
+      </w:r>
+      <w:proofErr w:type="spellEnd"/>
+      <w:r>
+        <w:t xml:space="preserve"> frontendet</w:t>
       </w:r>
     </w:p>
     <w:p>
@@ -1556,20 +1640,89 @@
       </w:r>
     </w:p>
     <w:p>
-      <w:r>
-        <w:t>Git, GitHub</w:t>
+      <w:proofErr w:type="spellStart"/>
+      <w:r>
+        <w:t>Git</w:t>
+      </w:r>
+      <w:proofErr w:type="spellEnd"/>
+      <w:r>
+        <w:t>, GitHub</w:t>
       </w:r>
     </w:p>
     <w:p/>
     <w:p>
       <w:r>
-        <w:t>A VueJs könyvtárak sok más keretrendszerhez képest kis méretűek, így gyorsabban tölt be kliens oldalon a weboldal. Valamint a keretrendszer megkönnyíti a programozás részét is a fejlesztésnek, ugyanis míg sok más esetben külön fájlban kell megírnod a kódot, VueJs-ben az adott view ablakában elhelyezhető, és sokkal kevesebb időt igényel így a fejlesztés ennek a része.</w:t>
+        <w:t xml:space="preserve">A </w:t>
+      </w:r>
+      <w:proofErr w:type="spellStart"/>
+      <w:r>
+        <w:t>VueJs</w:t>
+      </w:r>
+      <w:proofErr w:type="spellEnd"/>
+      <w:r>
+        <w:t xml:space="preserve"> könyvtárak sok más keretrendszerhez képest kis méretűek, így gyorsabban tölt be kliens oldalon a weboldal. Valamint a keretrendszer megkönnyíti a programozás részét is a fejlesztésnek, ugyanis míg sok más esetben külön fájlban kell megírnod a kódot, </w:t>
+      </w:r>
+      <w:proofErr w:type="spellStart"/>
+      <w:r>
+        <w:t>VueJs</w:t>
+      </w:r>
+      <w:proofErr w:type="spellEnd"/>
+      <w:r>
+        <w:t xml:space="preserve">-ben az adott </w:t>
+      </w:r>
+      <w:proofErr w:type="spellStart"/>
+      <w:r>
+        <w:t>view</w:t>
+      </w:r>
+      <w:proofErr w:type="spellEnd"/>
+      <w:r>
+        <w:t xml:space="preserve"> ablakában elhelyezhető, és sokkal kevesebb időt igényel így a fejlesztés ennek a része.</w:t>
       </w:r>
     </w:p>
     <w:p/>
     <w:p>
       <w:r>
-        <w:t>A keretrendszer a javascript és css integrálását is nagyon megkönnyítette, az előző oldalon említett okok miatt. Az oldal javarészt bootstrapes design sablonokkal működik, itt-ott pár változtatással, vagy néhány esetben kompletten átalakított, vagy nulláról felépített design részlettel, hogy ne legyen teljes mértékben egy bootstrap modulok másolatainak a gyüjteménye.</w:t>
+        <w:t xml:space="preserve">A keretrendszer a </w:t>
+      </w:r>
+      <w:proofErr w:type="spellStart"/>
+      <w:r>
+        <w:t>javascript</w:t>
+      </w:r>
+      <w:proofErr w:type="spellEnd"/>
+      <w:r>
+        <w:t xml:space="preserve"> és </w:t>
+      </w:r>
+      <w:proofErr w:type="spellStart"/>
+      <w:r>
+        <w:t>css</w:t>
+      </w:r>
+      <w:proofErr w:type="spellEnd"/>
+      <w:r>
+        <w:t xml:space="preserve"> integrálását is nagyon megkönnyítette, az előző oldalon említett okok miatt. Az oldal javarészt </w:t>
+      </w:r>
+      <w:proofErr w:type="spellStart"/>
+      <w:r>
+        <w:t>bootstrapes</w:t>
+      </w:r>
+      <w:proofErr w:type="spellEnd"/>
+      <w:r>
+        <w:t xml:space="preserve"> design sablonokkal működik, itt-ott pár változtatással, vagy néhány esetben kompletten átalakított, vagy nulláról felépített design részlettel, hogy ne legyen teljes mértékben egy </w:t>
+      </w:r>
+      <w:proofErr w:type="spellStart"/>
+      <w:r>
+        <w:t>bootstrap</w:t>
+      </w:r>
+      <w:proofErr w:type="spellEnd"/>
+      <w:r>
+        <w:t xml:space="preserve"> modulok másolatainak a </w:t>
+      </w:r>
+      <w:proofErr w:type="spellStart"/>
+      <w:r>
+        <w:t>gyüjteménye</w:t>
+      </w:r>
+      <w:proofErr w:type="spellEnd"/>
+      <w:r>
+        <w:t>.</w:t>
       </w:r>
       <w:r>
         <w:br/>
@@ -1585,7 +1738,7 @@
     </w:p>
     <w:p>
       <w:pPr>
-        <w:pStyle w:val="Heading1"/>
+        <w:pStyle w:val="Cmsor1"/>
       </w:pPr>
       <w:bookmarkStart w:id="8" w:name="_Toc168312722"/>
       <w:r>
@@ -1596,12 +1749,20 @@
     </w:p>
     <w:p>
       <w:r>
-        <w:t>A fejlesztés végig a GitHub-on történt, mivel fontosnak tartom az alkalmazás verziókövetését.</w:t>
-      </w:r>
-    </w:p>
-    <w:p>
-      <w:pPr>
-        <w:pStyle w:val="ListParagraph"/>
+        <w:t>A fejlesztés végig a GitHub-</w:t>
+      </w:r>
+      <w:proofErr w:type="spellStart"/>
+      <w:r>
+        <w:t>on</w:t>
+      </w:r>
+      <w:proofErr w:type="spellEnd"/>
+      <w:r>
+        <w:t xml:space="preserve"> történt, mivel fontosnak tartom az alkalmazás verziókövetését.</w:t>
+      </w:r>
+    </w:p>
+    <w:p>
+      <w:pPr>
+        <w:pStyle w:val="Listaszerbekezds"/>
         <w:numPr>
           <w:ilvl w:val="0"/>
           <w:numId w:val="1"/>
@@ -1613,7 +1774,7 @@
     </w:p>
     <w:p>
       <w:pPr>
-        <w:pStyle w:val="ListParagraph"/>
+        <w:pStyle w:val="Listaszerbekezds"/>
         <w:numPr>
           <w:ilvl w:val="0"/>
           <w:numId w:val="1"/>
@@ -1625,7 +1786,7 @@
     </w:p>
     <w:p>
       <w:pPr>
-        <w:pStyle w:val="ListParagraph"/>
+        <w:pStyle w:val="Listaszerbekezds"/>
         <w:numPr>
           <w:ilvl w:val="0"/>
           <w:numId w:val="1"/>
@@ -1650,7 +1811,23 @@
     </w:p>
     <w:p>
       <w:r>
-        <w:t>A mezők típusai és megszorításai: Pl: zene neve egy varchar(255)</w:t>
+        <w:t xml:space="preserve">A mezők típusai és megszorításai: </w:t>
+      </w:r>
+      <w:proofErr w:type="spellStart"/>
+      <w:r>
+        <w:t>Pl</w:t>
+      </w:r>
+      <w:proofErr w:type="spellEnd"/>
+      <w:r>
+        <w:t xml:space="preserve">: zene neve egy </w:t>
+      </w:r>
+      <w:proofErr w:type="spellStart"/>
+      <w:r>
+        <w:t>varchar</w:t>
+      </w:r>
+      <w:proofErr w:type="spellEnd"/>
+      <w:r>
+        <w:t>(255)</w:t>
       </w:r>
       <w:r>
         <w:t xml:space="preserve"> és kötelező</w:t>
@@ -1664,12 +1841,20 @@
     </w:p>
     <w:p>
       <w:pPr>
-        <w:pStyle w:val="Heading1"/>
+        <w:pStyle w:val="Cmsor1"/>
       </w:pPr>
       <w:bookmarkStart w:id="9" w:name="_Toc168312723"/>
       <w:r>
         <w:lastRenderedPageBreak/>
-        <w:t>Az alkalmazás tesztelése, validálás, hibaüzenetek</w:t>
+        <w:t xml:space="preserve">Az alkalmazás tesztelése, </w:t>
+      </w:r>
+      <w:proofErr w:type="spellStart"/>
+      <w:r>
+        <w:t>validálás</w:t>
+      </w:r>
+      <w:proofErr w:type="spellEnd"/>
+      <w:r>
+        <w:t>, hibaüzenetek</w:t>
       </w:r>
       <w:bookmarkEnd w:id="9"/>
     </w:p>
@@ -1697,7 +1882,7 @@
     </w:p>
     <w:p>
       <w:pPr>
-        <w:pStyle w:val="Heading1"/>
+        <w:pStyle w:val="Cmsor1"/>
       </w:pPr>
       <w:bookmarkStart w:id="10" w:name="_Toc168312724"/>
       <w:r>
@@ -1755,7 +1940,7 @@
     </w:p>
     <w:p>
       <w:pPr>
-        <w:pStyle w:val="ListParagraph"/>
+        <w:pStyle w:val="Listaszerbekezds"/>
         <w:numPr>
           <w:ilvl w:val="0"/>
           <w:numId w:val="7"/>
@@ -1767,7 +1952,7 @@
     </w:p>
     <w:p>
       <w:pPr>
-        <w:pStyle w:val="ListParagraph"/>
+        <w:pStyle w:val="Listaszerbekezds"/>
         <w:numPr>
           <w:ilvl w:val="0"/>
           <w:numId w:val="7"/>
@@ -1779,7 +1964,7 @@
     </w:p>
     <w:p>
       <w:pPr>
-        <w:pStyle w:val="ListParagraph"/>
+        <w:pStyle w:val="Listaszerbekezds"/>
         <w:numPr>
           <w:ilvl w:val="0"/>
           <w:numId w:val="7"/>
@@ -1793,7 +1978,7 @@
     </w:p>
     <w:p>
       <w:pPr>
-        <w:pStyle w:val="Heading1"/>
+        <w:pStyle w:val="Cmsor1"/>
       </w:pPr>
       <w:bookmarkStart w:id="11" w:name="_Toc168312725"/>
       <w:r>
@@ -1859,7 +2044,7 @@
     </w:p>
     <w:p>
       <w:pPr>
-        <w:pStyle w:val="Heading1"/>
+        <w:pStyle w:val="Cmsor1"/>
       </w:pPr>
       <w:bookmarkStart w:id="12" w:name="_Toc168312726"/>
       <w:r>
@@ -1870,7 +2055,7 @@
     </w:p>
     <w:p>
       <w:pPr>
-        <w:pStyle w:val="Heading2"/>
+        <w:pStyle w:val="Cmsor2"/>
       </w:pPr>
       <w:bookmarkStart w:id="13" w:name="_Toc168312727"/>
       <w:r>
@@ -1895,7 +2080,7 @@
     <w:p/>
     <w:p>
       <w:pPr>
-        <w:pStyle w:val="Heading2"/>
+        <w:pStyle w:val="Cmsor2"/>
       </w:pPr>
       <w:bookmarkStart w:id="14" w:name="_Toc168312728"/>
       <w:r>
@@ -1917,7 +2102,7 @@
     <w:p/>
     <w:p>
       <w:pPr>
-        <w:pStyle w:val="Heading1"/>
+        <w:pStyle w:val="Cmsor1"/>
       </w:pPr>
       <w:bookmarkStart w:id="15" w:name="_Toc168312729"/>
       <w:r>
@@ -1925,8 +2110,54 @@
       </w:r>
       <w:bookmarkEnd w:id="15"/>
     </w:p>
+    <w:p/>
+    <w:p/>
+    <w:p>
+      <w:r>
+        <w:rPr>
+          <w:noProof/>
+        </w:rPr>
+        <w:drawing>
+          <wp:inline distT="0" distB="0" distL="0" distR="0" wp14:anchorId="1BDC5736" wp14:editId="69729984">
+            <wp:extent cx="5760720" cy="1944370"/>
+            <wp:effectExtent l="0" t="0" r="0" b="0"/>
+            <wp:docPr id="1" name="Kép 1"/>
+            <wp:cNvGraphicFramePr>
+              <a:graphicFrameLocks xmlns:a="http://schemas.openxmlformats.org/drawingml/2006/main" noChangeAspect="1"/>
+            </wp:cNvGraphicFramePr>
+            <a:graphic xmlns:a="http://schemas.openxmlformats.org/drawingml/2006/main">
+              <a:graphicData uri="http://schemas.openxmlformats.org/drawingml/2006/picture">
+                <pic:pic xmlns:pic="http://schemas.openxmlformats.org/drawingml/2006/picture">
+                  <pic:nvPicPr>
+                    <pic:cNvPr id="1" name=""/>
+                    <pic:cNvPicPr/>
+                  </pic:nvPicPr>
+                  <pic:blipFill>
+                    <a:blip r:embed="rId10"/>
+                    <a:stretch>
+                      <a:fillRect/>
+                    </a:stretch>
+                  </pic:blipFill>
+                  <pic:spPr>
+                    <a:xfrm>
+                      <a:off x="0" y="0"/>
+                      <a:ext cx="5760720" cy="1944370"/>
+                    </a:xfrm>
+                    <a:prstGeom prst="rect">
+                      <a:avLst/>
+                    </a:prstGeom>
+                  </pic:spPr>
+                </pic:pic>
+              </a:graphicData>
+            </a:graphic>
+          </wp:inline>
+        </w:drawing>
+      </w:r>
+      <w:bookmarkStart w:id="16" w:name="_GoBack"/>
+      <w:bookmarkEnd w:id="16"/>
+    </w:p>
     <w:sectPr>
-      <w:footerReference w:type="default" r:id="rId10"/>
+      <w:footerReference w:type="default" r:id="rId11"/>
       <w:pgSz w:w="11906" w:h="16838"/>
       <w:pgMar w:top="1417" w:right="1417" w:bottom="1417" w:left="1417" w:header="708" w:footer="708" w:gutter="0"/>
       <w:cols w:space="708"/>
@@ -1937,7 +2168,7 @@
 </file>
 
 <file path=word/endnotes.xml><?xml version="1.0" encoding="utf-8"?>
-<w:endnotes xmlns:wpc="http://schemas.microsoft.com/office/word/2010/wordprocessingCanvas" xmlns:cx="http://schemas.microsoft.com/office/drawing/2014/chartex" xmlns:cx1="http://schemas.microsoft.com/office/drawing/2015/9/8/chartex" xmlns:cx2="http://schemas.microsoft.com/office/drawing/2015/10/21/chartex" xmlns:cx3="http://schemas.microsoft.com/office/drawing/2016/5/9/chartex" xmlns:cx4="http://schemas.microsoft.com/office/drawing/2016/5/10/chartex" xmlns:cx5="http://schemas.microsoft.com/office/drawing/2016/5/11/chartex" xmlns:cx6="http://schemas.microsoft.com/office/drawing/2016/5/12/chartex" xmlns:cx7="http://schemas.microsoft.com/office/drawing/2016/5/13/chartex" xmlns:cx8="http://schemas.microsoft.com/office/drawing/2016/5/14/chartex" xmlns:mc="http://schemas.openxmlformats.org/markup-compatibility/2006" xmlns:aink="http://schemas.microsoft.com/office/drawing/2016/ink" xmlns:am3d="http://schemas.microsoft.com/office/drawing/2017/model3d" xmlns:o="urn:schemas-microsoft-com:office:office" xmlns:oel="http://schemas.microsoft.com/office/2019/extlst" xmlns:r="http://schemas.openxmlformats.org/officeDocument/2006/relationships" xmlns:m="http://schemas.openxmlformats.org/officeDocument/2006/math" xmlns:v="urn:schemas-microsoft-com:vml" xmlns:wp14="http://schemas.microsoft.com/office/word/2010/wordprocessingDrawing" xmlns:wp="http://schemas.openxmlformats.org/drawingml/2006/wordprocessingDrawing" xmlns:w10="urn:schemas-microsoft-com:office:word" xmlns:w="http://schemas.openxmlformats.org/wordprocessingml/2006/main" xmlns:w14="http://schemas.microsoft.com/office/word/2010/wordml" xmlns:w15="http://schemas.microsoft.com/office/word/2012/wordml" xmlns:w16cex="http://schemas.microsoft.com/office/word/2018/wordml/cex" xmlns:w16cid="http://schemas.microsoft.com/office/word/2016/wordml/cid" xmlns:w16="http://schemas.microsoft.com/office/word/2018/wordml" xmlns:w16du="http://schemas.microsoft.com/office/word/2023/wordml/word16du" xmlns:w16sdtdh="http://schemas.microsoft.com/office/word/2020/wordml/sdtdatahash" xmlns:w16se="http://schemas.microsoft.com/office/word/2015/wordml/symex" xmlns:wpg="http://schemas.microsoft.com/office/word/2010/wordprocessingGroup" xmlns:wpi="http://schemas.microsoft.com/office/word/2010/wordprocessingInk" xmlns:wne="http://schemas.microsoft.com/office/word/2006/wordml" xmlns:wps="http://schemas.microsoft.com/office/word/2010/wordprocessingShape" mc:Ignorable="w14 w15 w16se w16cid w16 w16cex w16sdtdh w16du wp14">
+<w:endnotes xmlns:wpc="http://schemas.microsoft.com/office/word/2010/wordprocessingCanvas" xmlns:cx="http://schemas.microsoft.com/office/drawing/2014/chartex" xmlns:cx1="http://schemas.microsoft.com/office/drawing/2015/9/8/chartex" xmlns:cx2="http://schemas.microsoft.com/office/drawing/2015/10/21/chartex" xmlns:cx3="http://schemas.microsoft.com/office/drawing/2016/5/9/chartex" xmlns:cx4="http://schemas.microsoft.com/office/drawing/2016/5/10/chartex" xmlns:cx5="http://schemas.microsoft.com/office/drawing/2016/5/11/chartex" xmlns:cx6="http://schemas.microsoft.com/office/drawing/2016/5/12/chartex" xmlns:cx7="http://schemas.microsoft.com/office/drawing/2016/5/13/chartex" xmlns:cx8="http://schemas.microsoft.com/office/drawing/2016/5/14/chartex" xmlns:mc="http://schemas.openxmlformats.org/markup-compatibility/2006" xmlns:aink="http://schemas.microsoft.com/office/drawing/2016/ink" xmlns:am3d="http://schemas.microsoft.com/office/drawing/2017/model3d" xmlns:o="urn:schemas-microsoft-com:office:office" xmlns:r="http://schemas.openxmlformats.org/officeDocument/2006/relationships" xmlns:m="http://schemas.openxmlformats.org/officeDocument/2006/math" xmlns:v="urn:schemas-microsoft-com:vml" xmlns:wp14="http://schemas.microsoft.com/office/word/2010/wordprocessingDrawing" xmlns:wp="http://schemas.openxmlformats.org/drawingml/2006/wordprocessingDrawing" xmlns:w10="urn:schemas-microsoft-com:office:word" xmlns:w="http://schemas.openxmlformats.org/wordprocessingml/2006/main" xmlns:w14="http://schemas.microsoft.com/office/word/2010/wordml" xmlns:w15="http://schemas.microsoft.com/office/word/2012/wordml" xmlns:w16cid="http://schemas.microsoft.com/office/word/2016/wordml/cid" xmlns:w16se="http://schemas.microsoft.com/office/word/2015/wordml/symex" xmlns:wpg="http://schemas.microsoft.com/office/word/2010/wordprocessingGroup" xmlns:wpi="http://schemas.microsoft.com/office/word/2010/wordprocessingInk" xmlns:wne="http://schemas.microsoft.com/office/word/2006/wordml" xmlns:wps="http://schemas.microsoft.com/office/word/2010/wordprocessingShape" mc:Ignorable="w14 w15 w16se w16cid wp14">
   <w:endnote w:type="separator" w:id="-1">
     <w:p>
       <w:pPr>
@@ -1962,10 +2193,10 @@
 </file>
 
 <file path=word/footer1.xml><?xml version="1.0" encoding="utf-8"?>
-<w:ftr xmlns:wpc="http://schemas.microsoft.com/office/word/2010/wordprocessingCanvas" xmlns:cx="http://schemas.microsoft.com/office/drawing/2014/chartex" xmlns:cx1="http://schemas.microsoft.com/office/drawing/2015/9/8/chartex" xmlns:cx2="http://schemas.microsoft.com/office/drawing/2015/10/21/chartex" xmlns:cx3="http://schemas.microsoft.com/office/drawing/2016/5/9/chartex" xmlns:cx4="http://schemas.microsoft.com/office/drawing/2016/5/10/chartex" xmlns:cx5="http://schemas.microsoft.com/office/drawing/2016/5/11/chartex" xmlns:cx6="http://schemas.microsoft.com/office/drawing/2016/5/12/chartex" xmlns:cx7="http://schemas.microsoft.com/office/drawing/2016/5/13/chartex" xmlns:cx8="http://schemas.microsoft.com/office/drawing/2016/5/14/chartex" xmlns:mc="http://schemas.openxmlformats.org/markup-compatibility/2006" xmlns:aink="http://schemas.microsoft.com/office/drawing/2016/ink" xmlns:am3d="http://schemas.microsoft.com/office/drawing/2017/model3d" xmlns:o="urn:schemas-microsoft-com:office:office" xmlns:oel="http://schemas.microsoft.com/office/2019/extlst" xmlns:r="http://schemas.openxmlformats.org/officeDocument/2006/relationships" xmlns:m="http://schemas.openxmlformats.org/officeDocument/2006/math" xmlns:v="urn:schemas-microsoft-com:vml" xmlns:wp14="http://schemas.microsoft.com/office/word/2010/wordprocessingDrawing" xmlns:wp="http://schemas.openxmlformats.org/drawingml/2006/wordprocessingDrawing" xmlns:w10="urn:schemas-microsoft-com:office:word" xmlns:w="http://schemas.openxmlformats.org/wordprocessingml/2006/main" xmlns:w14="http://schemas.microsoft.com/office/word/2010/wordml" xmlns:w15="http://schemas.microsoft.com/office/word/2012/wordml" xmlns:w16cex="http://schemas.microsoft.com/office/word/2018/wordml/cex" xmlns:w16cid="http://schemas.microsoft.com/office/word/2016/wordml/cid" xmlns:w16="http://schemas.microsoft.com/office/word/2018/wordml" xmlns:w16du="http://schemas.microsoft.com/office/word/2023/wordml/word16du" xmlns:w16sdtdh="http://schemas.microsoft.com/office/word/2020/wordml/sdtdatahash" xmlns:w16se="http://schemas.microsoft.com/office/word/2015/wordml/symex" xmlns:wpg="http://schemas.microsoft.com/office/word/2010/wordprocessingGroup" xmlns:wpi="http://schemas.microsoft.com/office/word/2010/wordprocessingInk" xmlns:wne="http://schemas.microsoft.com/office/word/2006/wordml" xmlns:wps="http://schemas.microsoft.com/office/word/2010/wordprocessingShape" mc:Ignorable="w14 w15 w16se w16cid w16 w16cex w16sdtdh w16du wp14">
+<w:ftr xmlns:wpc="http://schemas.microsoft.com/office/word/2010/wordprocessingCanvas" xmlns:cx="http://schemas.microsoft.com/office/drawing/2014/chartex" xmlns:cx1="http://schemas.microsoft.com/office/drawing/2015/9/8/chartex" xmlns:cx2="http://schemas.microsoft.com/office/drawing/2015/10/21/chartex" xmlns:cx3="http://schemas.microsoft.com/office/drawing/2016/5/9/chartex" xmlns:cx4="http://schemas.microsoft.com/office/drawing/2016/5/10/chartex" xmlns:cx5="http://schemas.microsoft.com/office/drawing/2016/5/11/chartex" xmlns:cx6="http://schemas.microsoft.com/office/drawing/2016/5/12/chartex" xmlns:cx7="http://schemas.microsoft.com/office/drawing/2016/5/13/chartex" xmlns:cx8="http://schemas.microsoft.com/office/drawing/2016/5/14/chartex" xmlns:mc="http://schemas.openxmlformats.org/markup-compatibility/2006" xmlns:aink="http://schemas.microsoft.com/office/drawing/2016/ink" xmlns:am3d="http://schemas.microsoft.com/office/drawing/2017/model3d" xmlns:o="urn:schemas-microsoft-com:office:office" xmlns:r="http://schemas.openxmlformats.org/officeDocument/2006/relationships" xmlns:m="http://schemas.openxmlformats.org/officeDocument/2006/math" xmlns:v="urn:schemas-microsoft-com:vml" xmlns:wp14="http://schemas.microsoft.com/office/word/2010/wordprocessingDrawing" xmlns:wp="http://schemas.openxmlformats.org/drawingml/2006/wordprocessingDrawing" xmlns:w10="urn:schemas-microsoft-com:office:word" xmlns:w="http://schemas.openxmlformats.org/wordprocessingml/2006/main" xmlns:w14="http://schemas.microsoft.com/office/word/2010/wordml" xmlns:w15="http://schemas.microsoft.com/office/word/2012/wordml" xmlns:w16cid="http://schemas.microsoft.com/office/word/2016/wordml/cid" xmlns:w16se="http://schemas.microsoft.com/office/word/2015/wordml/symex" xmlns:wpg="http://schemas.microsoft.com/office/word/2010/wordprocessingGroup" xmlns:wpi="http://schemas.microsoft.com/office/word/2010/wordprocessingInk" xmlns:wne="http://schemas.microsoft.com/office/word/2006/wordml" xmlns:wps="http://schemas.microsoft.com/office/word/2010/wordprocessingShape" mc:Ignorable="w14 w15 w16se w16cid wp14">
   <w:p>
     <w:pPr>
-      <w:pStyle w:val="Footer"/>
+      <w:pStyle w:val="llb"/>
     </w:pPr>
     <w:r>
       <w:t>Lőrincz Gergely Tamás</w:t>
@@ -1983,14 +2214,14 @@
   </w:p>
   <w:p>
     <w:pPr>
-      <w:pStyle w:val="Footer"/>
+      <w:pStyle w:val="llb"/>
     </w:pPr>
   </w:p>
 </w:ftr>
 </file>
 
 <file path=word/footnotes.xml><?xml version="1.0" encoding="utf-8"?>
-<w:footnotes xmlns:wpc="http://schemas.microsoft.com/office/word/2010/wordprocessingCanvas" xmlns:cx="http://schemas.microsoft.com/office/drawing/2014/chartex" xmlns:cx1="http://schemas.microsoft.com/office/drawing/2015/9/8/chartex" xmlns:cx2="http://schemas.microsoft.com/office/drawing/2015/10/21/chartex" xmlns:cx3="http://schemas.microsoft.com/office/drawing/2016/5/9/chartex" xmlns:cx4="http://schemas.microsoft.com/office/drawing/2016/5/10/chartex" xmlns:cx5="http://schemas.microsoft.com/office/drawing/2016/5/11/chartex" xmlns:cx6="http://schemas.microsoft.com/office/drawing/2016/5/12/chartex" xmlns:cx7="http://schemas.microsoft.com/office/drawing/2016/5/13/chartex" xmlns:cx8="http://schemas.microsoft.com/office/drawing/2016/5/14/chartex" xmlns:mc="http://schemas.openxmlformats.org/markup-compatibility/2006" xmlns:aink="http://schemas.microsoft.com/office/drawing/2016/ink" xmlns:am3d="http://schemas.microsoft.com/office/drawing/2017/model3d" xmlns:o="urn:schemas-microsoft-com:office:office" xmlns:oel="http://schemas.microsoft.com/office/2019/extlst" xmlns:r="http://schemas.openxmlformats.org/officeDocument/2006/relationships" xmlns:m="http://schemas.openxmlformats.org/officeDocument/2006/math" xmlns:v="urn:schemas-microsoft-com:vml" xmlns:wp14="http://schemas.microsoft.com/office/word/2010/wordprocessingDrawing" xmlns:wp="http://schemas.openxmlformats.org/drawingml/2006/wordprocessingDrawing" xmlns:w10="urn:schemas-microsoft-com:office:word" xmlns:w="http://schemas.openxmlformats.org/wordprocessingml/2006/main" xmlns:w14="http://schemas.microsoft.com/office/word/2010/wordml" xmlns:w15="http://schemas.microsoft.com/office/word/2012/wordml" xmlns:w16cex="http://schemas.microsoft.com/office/word/2018/wordml/cex" xmlns:w16cid="http://schemas.microsoft.com/office/word/2016/wordml/cid" xmlns:w16="http://schemas.microsoft.com/office/word/2018/wordml" xmlns:w16du="http://schemas.microsoft.com/office/word/2023/wordml/word16du" xmlns:w16sdtdh="http://schemas.microsoft.com/office/word/2020/wordml/sdtdatahash" xmlns:w16se="http://schemas.microsoft.com/office/word/2015/wordml/symex" xmlns:wpg="http://schemas.microsoft.com/office/word/2010/wordprocessingGroup" xmlns:wpi="http://schemas.microsoft.com/office/word/2010/wordprocessingInk" xmlns:wne="http://schemas.microsoft.com/office/word/2006/wordml" xmlns:wps="http://schemas.microsoft.com/office/word/2010/wordprocessingShape" mc:Ignorable="w14 w15 w16se w16cid w16 w16cex w16sdtdh w16du wp14">
+<w:footnotes xmlns:wpc="http://schemas.microsoft.com/office/word/2010/wordprocessingCanvas" xmlns:cx="http://schemas.microsoft.com/office/drawing/2014/chartex" xmlns:cx1="http://schemas.microsoft.com/office/drawing/2015/9/8/chartex" xmlns:cx2="http://schemas.microsoft.com/office/drawing/2015/10/21/chartex" xmlns:cx3="http://schemas.microsoft.com/office/drawing/2016/5/9/chartex" xmlns:cx4="http://schemas.microsoft.com/office/drawing/2016/5/10/chartex" xmlns:cx5="http://schemas.microsoft.com/office/drawing/2016/5/11/chartex" xmlns:cx6="http://schemas.microsoft.com/office/drawing/2016/5/12/chartex" xmlns:cx7="http://schemas.microsoft.com/office/drawing/2016/5/13/chartex" xmlns:cx8="http://schemas.microsoft.com/office/drawing/2016/5/14/chartex" xmlns:mc="http://schemas.openxmlformats.org/markup-compatibility/2006" xmlns:aink="http://schemas.microsoft.com/office/drawing/2016/ink" xmlns:am3d="http://schemas.microsoft.com/office/drawing/2017/model3d" xmlns:o="urn:schemas-microsoft-com:office:office" xmlns:r="http://schemas.openxmlformats.org/officeDocument/2006/relationships" xmlns:m="http://schemas.openxmlformats.org/officeDocument/2006/math" xmlns:v="urn:schemas-microsoft-com:vml" xmlns:wp14="http://schemas.microsoft.com/office/word/2010/wordprocessingDrawing" xmlns:wp="http://schemas.openxmlformats.org/drawingml/2006/wordprocessingDrawing" xmlns:w10="urn:schemas-microsoft-com:office:word" xmlns:w="http://schemas.openxmlformats.org/wordprocessingml/2006/main" xmlns:w14="http://schemas.microsoft.com/office/word/2010/wordml" xmlns:w15="http://schemas.microsoft.com/office/word/2012/wordml" xmlns:w16cid="http://schemas.microsoft.com/office/word/2016/wordml/cid" xmlns:w16se="http://schemas.microsoft.com/office/word/2015/wordml/symex" xmlns:wpg="http://schemas.microsoft.com/office/word/2010/wordprocessingGroup" xmlns:wpi="http://schemas.microsoft.com/office/word/2010/wordprocessingInk" xmlns:wne="http://schemas.microsoft.com/office/word/2006/wordml" xmlns:wps="http://schemas.microsoft.com/office/word/2010/wordprocessingShape" mc:Ignorable="w14 w15 w16se w16cid wp14">
   <w:footnote w:type="separator" w:id="-1">
     <w:p>
       <w:pPr>
@@ -2015,7 +2246,7 @@
 </file>
 
 <file path=word/numbering.xml><?xml version="1.0" encoding="utf-8"?>
-<w:numbering xmlns:wpc="http://schemas.microsoft.com/office/word/2010/wordprocessingCanvas" xmlns:cx="http://schemas.microsoft.com/office/drawing/2014/chartex" xmlns:cx1="http://schemas.microsoft.com/office/drawing/2015/9/8/chartex" xmlns:cx2="http://schemas.microsoft.com/office/drawing/2015/10/21/chartex" xmlns:cx3="http://schemas.microsoft.com/office/drawing/2016/5/9/chartex" xmlns:cx4="http://schemas.microsoft.com/office/drawing/2016/5/10/chartex" xmlns:cx5="http://schemas.microsoft.com/office/drawing/2016/5/11/chartex" xmlns:cx6="http://schemas.microsoft.com/office/drawing/2016/5/12/chartex" xmlns:cx7="http://schemas.microsoft.com/office/drawing/2016/5/13/chartex" xmlns:cx8="http://schemas.microsoft.com/office/drawing/2016/5/14/chartex" xmlns:mc="http://schemas.openxmlformats.org/markup-compatibility/2006" xmlns:aink="http://schemas.microsoft.com/office/drawing/2016/ink" xmlns:am3d="http://schemas.microsoft.com/office/drawing/2017/model3d" xmlns:o="urn:schemas-microsoft-com:office:office" xmlns:oel="http://schemas.microsoft.com/office/2019/extlst" xmlns:r="http://schemas.openxmlformats.org/officeDocument/2006/relationships" xmlns:m="http://schemas.openxmlformats.org/officeDocument/2006/math" xmlns:v="urn:schemas-microsoft-com:vml" xmlns:wp14="http://schemas.microsoft.com/office/word/2010/wordprocessingDrawing" xmlns:wp="http://schemas.openxmlformats.org/drawingml/2006/wordprocessingDrawing" xmlns:w10="urn:schemas-microsoft-com:office:word" xmlns:w="http://schemas.openxmlformats.org/wordprocessingml/2006/main" xmlns:w14="http://schemas.microsoft.com/office/word/2010/wordml" xmlns:w15="http://schemas.microsoft.com/office/word/2012/wordml" xmlns:w16cex="http://schemas.microsoft.com/office/word/2018/wordml/cex" xmlns:w16cid="http://schemas.microsoft.com/office/word/2016/wordml/cid" xmlns:w16="http://schemas.microsoft.com/office/word/2018/wordml" xmlns:w16du="http://schemas.microsoft.com/office/word/2023/wordml/word16du" xmlns:w16sdtdh="http://schemas.microsoft.com/office/word/2020/wordml/sdtdatahash" xmlns:w16se="http://schemas.microsoft.com/office/word/2015/wordml/symex" xmlns:wpg="http://schemas.microsoft.com/office/word/2010/wordprocessingGroup" xmlns:wpi="http://schemas.microsoft.com/office/word/2010/wordprocessingInk" xmlns:wne="http://schemas.microsoft.com/office/word/2006/wordml" xmlns:wps="http://schemas.microsoft.com/office/word/2010/wordprocessingShape" mc:Ignorable="w14 w15 w16se w16cid w16 w16cex w16sdtdh w16du wp14">
+<w:numbering xmlns:wpc="http://schemas.microsoft.com/office/word/2010/wordprocessingCanvas" xmlns:cx="http://schemas.microsoft.com/office/drawing/2014/chartex" xmlns:cx1="http://schemas.microsoft.com/office/drawing/2015/9/8/chartex" xmlns:cx2="http://schemas.microsoft.com/office/drawing/2015/10/21/chartex" xmlns:cx3="http://schemas.microsoft.com/office/drawing/2016/5/9/chartex" xmlns:cx4="http://schemas.microsoft.com/office/drawing/2016/5/10/chartex" xmlns:cx5="http://schemas.microsoft.com/office/drawing/2016/5/11/chartex" xmlns:cx6="http://schemas.microsoft.com/office/drawing/2016/5/12/chartex" xmlns:cx7="http://schemas.microsoft.com/office/drawing/2016/5/13/chartex" xmlns:cx8="http://schemas.microsoft.com/office/drawing/2016/5/14/chartex" xmlns:mc="http://schemas.openxmlformats.org/markup-compatibility/2006" xmlns:aink="http://schemas.microsoft.com/office/drawing/2016/ink" xmlns:am3d="http://schemas.microsoft.com/office/drawing/2017/model3d" xmlns:o="urn:schemas-microsoft-com:office:office" xmlns:r="http://schemas.openxmlformats.org/officeDocument/2006/relationships" xmlns:m="http://schemas.openxmlformats.org/officeDocument/2006/math" xmlns:v="urn:schemas-microsoft-com:vml" xmlns:wp14="http://schemas.microsoft.com/office/word/2010/wordprocessingDrawing" xmlns:wp="http://schemas.openxmlformats.org/drawingml/2006/wordprocessingDrawing" xmlns:w10="urn:schemas-microsoft-com:office:word" xmlns:w="http://schemas.openxmlformats.org/wordprocessingml/2006/main" xmlns:w14="http://schemas.microsoft.com/office/word/2010/wordml" xmlns:w15="http://schemas.microsoft.com/office/word/2012/wordml" xmlns:w16cid="http://schemas.microsoft.com/office/word/2016/wordml/cid" xmlns:w16se="http://schemas.microsoft.com/office/word/2015/wordml/symex" xmlns:wpg="http://schemas.microsoft.com/office/word/2010/wordprocessingGroup" xmlns:wpi="http://schemas.microsoft.com/office/word/2010/wordprocessingInk" xmlns:wne="http://schemas.microsoft.com/office/word/2006/wordml" xmlns:wps="http://schemas.microsoft.com/office/word/2010/wordprocessingShape" mc:Ignorable="w14 w15 w16se w16cid wp14">
   <w:abstractNum w:abstractNumId="0" w15:restartNumberingAfterBreak="0">
     <w:nsid w:val="0DA36048"/>
     <w:multiLevelType w:val="hybridMultilevel"/>
@@ -2707,32 +2938,32 @@
       </w:pPr>
     </w:lvl>
   </w:abstractNum>
-  <w:num w:numId="1" w16cid:durableId="1044133811">
+  <w:num w:numId="1">
     <w:abstractNumId w:val="6"/>
   </w:num>
-  <w:num w:numId="2" w16cid:durableId="1226599044">
+  <w:num w:numId="2">
     <w:abstractNumId w:val="1"/>
   </w:num>
-  <w:num w:numId="3" w16cid:durableId="413479315">
+  <w:num w:numId="3">
     <w:abstractNumId w:val="0"/>
   </w:num>
-  <w:num w:numId="4" w16cid:durableId="1367292822">
+  <w:num w:numId="4">
     <w:abstractNumId w:val="4"/>
   </w:num>
-  <w:num w:numId="5" w16cid:durableId="205794391">
+  <w:num w:numId="5">
     <w:abstractNumId w:val="5"/>
   </w:num>
-  <w:num w:numId="6" w16cid:durableId="297952443">
+  <w:num w:numId="6">
     <w:abstractNumId w:val="3"/>
   </w:num>
-  <w:num w:numId="7" w16cid:durableId="1646738992">
+  <w:num w:numId="7">
     <w:abstractNumId w:val="2"/>
   </w:num>
 </w:numbering>
 </file>
 
 <file path=word/styles.xml><?xml version="1.0" encoding="utf-8"?>
-<w:styles xmlns:mc="http://schemas.openxmlformats.org/markup-compatibility/2006" xmlns:r="http://schemas.openxmlformats.org/officeDocument/2006/relationships" xmlns:w="http://schemas.openxmlformats.org/wordprocessingml/2006/main" xmlns:w14="http://schemas.microsoft.com/office/word/2010/wordml" xmlns:w15="http://schemas.microsoft.com/office/word/2012/wordml" xmlns:w16cex="http://schemas.microsoft.com/office/word/2018/wordml/cex" xmlns:w16cid="http://schemas.microsoft.com/office/word/2016/wordml/cid" xmlns:w16="http://schemas.microsoft.com/office/word/2018/wordml" xmlns:w16du="http://schemas.microsoft.com/office/word/2023/wordml/word16du" xmlns:w16sdtdh="http://schemas.microsoft.com/office/word/2020/wordml/sdtdatahash" xmlns:w16se="http://schemas.microsoft.com/office/word/2015/wordml/symex" mc:Ignorable="w14 w15 w16se w16cid w16 w16cex w16sdtdh w16du">
+<w:styles xmlns:mc="http://schemas.openxmlformats.org/markup-compatibility/2006" xmlns:r="http://schemas.openxmlformats.org/officeDocument/2006/relationships" xmlns:w="http://schemas.openxmlformats.org/wordprocessingml/2006/main" xmlns:w14="http://schemas.microsoft.com/office/word/2010/wordml" xmlns:w15="http://schemas.microsoft.com/office/word/2012/wordml" xmlns:w16cid="http://schemas.microsoft.com/office/word/2016/wordml/cid" xmlns:w16se="http://schemas.microsoft.com/office/word/2015/wordml/symex" mc:Ignorable="w14 w15 w16se w16cid">
   <w:docDefaults>
     <w:rPrDefault>
       <w:rPr>
@@ -2748,7 +2979,7 @@
       </w:pPr>
     </w:pPrDefault>
   </w:docDefaults>
-  <w:latentStyles w:defLockedState="0" w:defUIPriority="99" w:defSemiHidden="0" w:defUnhideWhenUsed="0" w:defQFormat="0" w:count="376">
+  <w:latentStyles w:defLockedState="0" w:defUIPriority="99" w:defSemiHidden="0" w:defUnhideWhenUsed="0" w:defQFormat="0" w:count="375">
     <w:lsdException w:name="Normal" w:uiPriority="0" w:qFormat="1"/>
     <w:lsdException w:name="heading 1" w:uiPriority="9" w:qFormat="1"/>
     <w:lsdException w:name="heading 2" w:semiHidden="1" w:uiPriority="9" w:unhideWhenUsed="1" w:qFormat="1"/>
@@ -3124,17 +3355,16 @@
     <w:lsdException w:name="Smart Hyperlink" w:semiHidden="1" w:unhideWhenUsed="1"/>
     <w:lsdException w:name="Hashtag" w:semiHidden="1" w:unhideWhenUsed="1"/>
     <w:lsdException w:name="Unresolved Mention" w:semiHidden="1" w:unhideWhenUsed="1"/>
-    <w:lsdException w:name="Smart Link" w:semiHidden="1" w:unhideWhenUsed="1"/>
   </w:latentStyles>
-  <w:style w:type="paragraph" w:default="1" w:styleId="Normal">
+  <w:style w:type="paragraph" w:default="1" w:styleId="Norml">
     <w:name w:val="Normal"/>
     <w:qFormat/>
   </w:style>
-  <w:style w:type="paragraph" w:styleId="Heading1">
+  <w:style w:type="paragraph" w:styleId="Cmsor1">
     <w:name w:val="heading 1"/>
-    <w:basedOn w:val="Normal"/>
-    <w:next w:val="Normal"/>
-    <w:link w:val="Heading1Char"/>
+    <w:basedOn w:val="Norml"/>
+    <w:next w:val="Norml"/>
+    <w:link w:val="Cmsor1Char"/>
     <w:uiPriority w:val="9"/>
     <w:qFormat/>
     <w:rsid w:val="00C15D69"/>
@@ -3151,11 +3381,11 @@
       <w:szCs w:val="32"/>
     </w:rPr>
   </w:style>
-  <w:style w:type="paragraph" w:styleId="Heading2">
+  <w:style w:type="paragraph" w:styleId="Cmsor2">
     <w:name w:val="heading 2"/>
-    <w:basedOn w:val="Normal"/>
-    <w:next w:val="Normal"/>
-    <w:link w:val="Heading2Char"/>
+    <w:basedOn w:val="Norml"/>
+    <w:next w:val="Norml"/>
+    <w:link w:val="Cmsor2Char"/>
     <w:uiPriority w:val="9"/>
     <w:unhideWhenUsed/>
     <w:qFormat/>
@@ -3173,11 +3403,11 @@
       <w:szCs w:val="26"/>
     </w:rPr>
   </w:style>
-  <w:style w:type="paragraph" w:styleId="Heading3">
+  <w:style w:type="paragraph" w:styleId="Cmsor3">
     <w:name w:val="heading 3"/>
-    <w:basedOn w:val="Normal"/>
-    <w:next w:val="Normal"/>
-    <w:link w:val="Heading3Char"/>
+    <w:basedOn w:val="Norml"/>
+    <w:next w:val="Norml"/>
+    <w:link w:val="Cmsor3Char"/>
     <w:uiPriority w:val="9"/>
     <w:unhideWhenUsed/>
     <w:qFormat/>
@@ -3195,13 +3425,13 @@
       <w:szCs w:val="24"/>
     </w:rPr>
   </w:style>
-  <w:style w:type="character" w:default="1" w:styleId="DefaultParagraphFont">
+  <w:style w:type="character" w:default="1" w:styleId="Bekezdsalapbettpusa">
     <w:name w:val="Default Paragraph Font"/>
     <w:uiPriority w:val="1"/>
     <w:semiHidden/>
     <w:unhideWhenUsed/>
   </w:style>
-  <w:style w:type="table" w:default="1" w:styleId="TableNormal">
+  <w:style w:type="table" w:default="1" w:styleId="Normltblzat">
     <w:name w:val="Normal Table"/>
     <w:uiPriority w:val="99"/>
     <w:semiHidden/>
@@ -3216,17 +3446,17 @@
       </w:tblCellMar>
     </w:tblPr>
   </w:style>
-  <w:style w:type="numbering" w:default="1" w:styleId="NoList">
+  <w:style w:type="numbering" w:default="1" w:styleId="Nemlista">
     <w:name w:val="No List"/>
     <w:uiPriority w:val="99"/>
     <w:semiHidden/>
     <w:unhideWhenUsed/>
   </w:style>
-  <w:style w:type="paragraph" w:styleId="Title">
+  <w:style w:type="paragraph" w:styleId="Cm">
     <w:name w:val="Title"/>
-    <w:basedOn w:val="Normal"/>
-    <w:next w:val="Normal"/>
-    <w:link w:val="TitleChar"/>
+    <w:basedOn w:val="Norml"/>
+    <w:next w:val="Norml"/>
+    <w:link w:val="CmChar"/>
     <w:uiPriority w:val="10"/>
     <w:qFormat/>
     <w:rsid w:val="00C15D69"/>
@@ -3242,10 +3472,10 @@
       <w:szCs w:val="56"/>
     </w:rPr>
   </w:style>
-  <w:style w:type="character" w:customStyle="1" w:styleId="TitleChar">
-    <w:name w:val="Title Char"/>
-    <w:basedOn w:val="DefaultParagraphFont"/>
-    <w:link w:val="Title"/>
+  <w:style w:type="character" w:customStyle="1" w:styleId="CmChar">
+    <w:name w:val="Cím Char"/>
+    <w:basedOn w:val="Bekezdsalapbettpusa"/>
+    <w:link w:val="Cm"/>
     <w:uiPriority w:val="10"/>
     <w:rsid w:val="00C15D69"/>
     <w:rPr>
@@ -3256,10 +3486,10 @@
       <w:szCs w:val="56"/>
     </w:rPr>
   </w:style>
-  <w:style w:type="paragraph" w:styleId="Header">
+  <w:style w:type="paragraph" w:styleId="lfej">
     <w:name w:val="header"/>
-    <w:basedOn w:val="Normal"/>
-    <w:link w:val="HeaderChar"/>
+    <w:basedOn w:val="Norml"/>
+    <w:link w:val="lfejChar"/>
     <w:uiPriority w:val="99"/>
     <w:unhideWhenUsed/>
     <w:rsid w:val="00C15D69"/>
@@ -3271,17 +3501,17 @@
       <w:spacing w:after="0" w:line="240" w:lineRule="auto"/>
     </w:pPr>
   </w:style>
-  <w:style w:type="character" w:customStyle="1" w:styleId="HeaderChar">
-    <w:name w:val="Header Char"/>
-    <w:basedOn w:val="DefaultParagraphFont"/>
-    <w:link w:val="Header"/>
+  <w:style w:type="character" w:customStyle="1" w:styleId="lfejChar">
+    <w:name w:val="Élőfej Char"/>
+    <w:basedOn w:val="Bekezdsalapbettpusa"/>
+    <w:link w:val="lfej"/>
     <w:uiPriority w:val="99"/>
     <w:rsid w:val="00C15D69"/>
   </w:style>
-  <w:style w:type="paragraph" w:styleId="Footer">
+  <w:style w:type="paragraph" w:styleId="llb">
     <w:name w:val="footer"/>
-    <w:basedOn w:val="Normal"/>
-    <w:link w:val="FooterChar"/>
+    <w:basedOn w:val="Norml"/>
+    <w:link w:val="llbChar"/>
     <w:uiPriority w:val="99"/>
     <w:unhideWhenUsed/>
     <w:rsid w:val="00C15D69"/>
@@ -3293,17 +3523,17 @@
       <w:spacing w:after="0" w:line="240" w:lineRule="auto"/>
     </w:pPr>
   </w:style>
-  <w:style w:type="character" w:customStyle="1" w:styleId="FooterChar">
-    <w:name w:val="Footer Char"/>
-    <w:basedOn w:val="DefaultParagraphFont"/>
-    <w:link w:val="Footer"/>
+  <w:style w:type="character" w:customStyle="1" w:styleId="llbChar">
+    <w:name w:val="Élőláb Char"/>
+    <w:basedOn w:val="Bekezdsalapbettpusa"/>
+    <w:link w:val="llb"/>
     <w:uiPriority w:val="99"/>
     <w:rsid w:val="00C15D69"/>
   </w:style>
-  <w:style w:type="character" w:customStyle="1" w:styleId="Heading1Char">
-    <w:name w:val="Heading 1 Char"/>
-    <w:basedOn w:val="DefaultParagraphFont"/>
-    <w:link w:val="Heading1"/>
+  <w:style w:type="character" w:customStyle="1" w:styleId="Cmsor1Char">
+    <w:name w:val="Címsor 1 Char"/>
+    <w:basedOn w:val="Bekezdsalapbettpusa"/>
+    <w:link w:val="Cmsor1"/>
     <w:uiPriority w:val="9"/>
     <w:rsid w:val="00C15D69"/>
     <w:rPr>
@@ -3313,10 +3543,10 @@
       <w:szCs w:val="32"/>
     </w:rPr>
   </w:style>
-  <w:style w:type="character" w:customStyle="1" w:styleId="Heading2Char">
-    <w:name w:val="Heading 2 Char"/>
-    <w:basedOn w:val="DefaultParagraphFont"/>
-    <w:link w:val="Heading2"/>
+  <w:style w:type="character" w:customStyle="1" w:styleId="Cmsor2Char">
+    <w:name w:val="Címsor 2 Char"/>
+    <w:basedOn w:val="Bekezdsalapbettpusa"/>
+    <w:link w:val="Cmsor2"/>
     <w:uiPriority w:val="9"/>
     <w:rsid w:val="00C15D69"/>
     <w:rPr>
@@ -3326,10 +3556,10 @@
       <w:szCs w:val="26"/>
     </w:rPr>
   </w:style>
-  <w:style w:type="character" w:customStyle="1" w:styleId="Heading3Char">
-    <w:name w:val="Heading 3 Char"/>
-    <w:basedOn w:val="DefaultParagraphFont"/>
-    <w:link w:val="Heading3"/>
+  <w:style w:type="character" w:customStyle="1" w:styleId="Cmsor3Char">
+    <w:name w:val="Címsor 3 Char"/>
+    <w:basedOn w:val="Bekezdsalapbettpusa"/>
+    <w:link w:val="Cmsor3"/>
     <w:uiPriority w:val="9"/>
     <w:rsid w:val="00D02382"/>
     <w:rPr>
@@ -3339,9 +3569,9 @@
       <w:szCs w:val="24"/>
     </w:rPr>
   </w:style>
-  <w:style w:type="paragraph" w:styleId="ListParagraph">
+  <w:style w:type="paragraph" w:styleId="Listaszerbekezds">
     <w:name w:val="List Paragraph"/>
-    <w:basedOn w:val="Normal"/>
+    <w:basedOn w:val="Norml"/>
     <w:uiPriority w:val="34"/>
     <w:qFormat/>
     <w:rsid w:val="00B02B96"/>
@@ -3350,10 +3580,10 @@
       <w:contextualSpacing/>
     </w:pPr>
   </w:style>
-  <w:style w:type="paragraph" w:styleId="TOCHeading">
+  <w:style w:type="paragraph" w:styleId="Tartalomjegyzkcmsora">
     <w:name w:val="TOC Heading"/>
-    <w:basedOn w:val="Heading1"/>
-    <w:next w:val="Normal"/>
+    <w:basedOn w:val="Cmsor1"/>
+    <w:next w:val="Norml"/>
     <w:uiPriority w:val="39"/>
     <w:unhideWhenUsed/>
     <w:qFormat/>
@@ -3365,10 +3595,10 @@
       <w:lang w:eastAsia="hu-HU"/>
     </w:rPr>
   </w:style>
-  <w:style w:type="paragraph" w:styleId="TOC1">
+  <w:style w:type="paragraph" w:styleId="TJ1">
     <w:name w:val="toc 1"/>
-    <w:basedOn w:val="Normal"/>
-    <w:next w:val="Normal"/>
+    <w:basedOn w:val="Norml"/>
+    <w:next w:val="Norml"/>
     <w:autoRedefine/>
     <w:uiPriority w:val="39"/>
     <w:unhideWhenUsed/>
@@ -3377,10 +3607,10 @@
       <w:spacing w:after="100"/>
     </w:pPr>
   </w:style>
-  <w:style w:type="paragraph" w:styleId="TOC2">
+  <w:style w:type="paragraph" w:styleId="TJ2">
     <w:name w:val="toc 2"/>
-    <w:basedOn w:val="Normal"/>
-    <w:next w:val="Normal"/>
+    <w:basedOn w:val="Norml"/>
+    <w:next w:val="Norml"/>
     <w:autoRedefine/>
     <w:uiPriority w:val="39"/>
     <w:unhideWhenUsed/>
@@ -3390,10 +3620,10 @@
       <w:ind w:left="220"/>
     </w:pPr>
   </w:style>
-  <w:style w:type="paragraph" w:styleId="TOC3">
+  <w:style w:type="paragraph" w:styleId="TJ3">
     <w:name w:val="toc 3"/>
-    <w:basedOn w:val="Normal"/>
-    <w:next w:val="Normal"/>
+    <w:basedOn w:val="Norml"/>
+    <w:next w:val="Norml"/>
     <w:autoRedefine/>
     <w:uiPriority w:val="39"/>
     <w:unhideWhenUsed/>
@@ -3403,9 +3633,9 @@
       <w:ind w:left="440"/>
     </w:pPr>
   </w:style>
-  <w:style w:type="character" w:styleId="Hyperlink">
+  <w:style w:type="character" w:styleId="Hiperhivatkozs">
     <w:name w:val="Hyperlink"/>
-    <w:basedOn w:val="DefaultParagraphFont"/>
+    <w:basedOn w:val="Bekezdsalapbettpusa"/>
     <w:uiPriority w:val="99"/>
     <w:unhideWhenUsed/>
     <w:rsid w:val="00842EA7"/>
@@ -3717,7 +3947,7 @@
 </file>
 
 <file path=customXml/itemProps1.xml><?xml version="1.0" encoding="utf-8"?>
-<ds:datastoreItem xmlns:ds="http://schemas.openxmlformats.org/officeDocument/2006/customXml" ds:itemID="{C71D2250-B11B-4FC0-9BD0-D0ADAB7CF1DB}">
+<ds:datastoreItem xmlns:ds="http://schemas.openxmlformats.org/officeDocument/2006/customXml" ds:itemID="{45949DF1-D30E-491A-8333-8A9337BF5480}">
   <ds:schemaRefs>
     <ds:schemaRef ds:uri="http://schemas.openxmlformats.org/officeDocument/2006/bibliography"/>
   </ds:schemaRefs>

</xml_diff>